<commit_message>
Add mais caracteristicas a matriz
</commit_message>
<xml_diff>
--- a/14-Matriz de Rastreabilidade (Necessidades x Características).docx
+++ b/14-Matriz de Rastreabilidade (Necessidades x Características).docx
@@ -8638,7 +8638,1099 @@
             <w:pPr>
               <w:pStyle w:val="Normal1"/>
               <w:widowControl w:val="0"/>
-              <w:jc w:val="center"/>
+              <w:rPr>
+                <w:color w:val="000000" w:themeColor="text1"/>
+              </w:rPr>
+            </w:pPr>
+          </w:p>
+        </w:tc>
+        <w:tc>
+          <w:tcPr>
+            <w:tcW w:w="695" w:type="dxa"/>
+            <w:tcBorders>
+              <w:top w:val="single" w:sz="4" w:space="0" w:color="FF9900"/>
+              <w:left w:val="single" w:sz="4" w:space="0" w:color="FF9900"/>
+              <w:bottom w:val="single" w:sz="4" w:space="0" w:color="FF9900"/>
+              <w:right w:val="single" w:sz="4" w:space="0" w:color="FF9900"/>
+            </w:tcBorders>
+            <w:tcMar>
+              <w:top w:w="100" w:type="dxa"/>
+              <w:left w:w="100" w:type="dxa"/>
+              <w:bottom w:w="100" w:type="dxa"/>
+              <w:right w:w="100" w:type="dxa"/>
+            </w:tcMar>
+          </w:tcPr>
+          <w:p>
+            <w:pPr>
+              <w:pStyle w:val="Normal1"/>
+              <w:widowControl w:val="0"/>
+              <w:jc w:val="center"/>
+              <w:rPr>
+                <w:color w:val="000000" w:themeColor="text1"/>
+              </w:rPr>
+            </w:pPr>
+          </w:p>
+        </w:tc>
+        <w:tc>
+          <w:tcPr>
+            <w:tcW w:w="695" w:type="dxa"/>
+            <w:tcBorders>
+              <w:top w:val="single" w:sz="4" w:space="0" w:color="FF9900"/>
+              <w:left w:val="single" w:sz="4" w:space="0" w:color="FF9900"/>
+              <w:bottom w:val="single" w:sz="4" w:space="0" w:color="FF9900"/>
+              <w:right w:val="single" w:sz="4" w:space="0" w:color="FF9900"/>
+            </w:tcBorders>
+            <w:tcMar>
+              <w:top w:w="100" w:type="dxa"/>
+              <w:left w:w="100" w:type="dxa"/>
+              <w:bottom w:w="100" w:type="dxa"/>
+              <w:right w:w="100" w:type="dxa"/>
+            </w:tcMar>
+          </w:tcPr>
+          <w:p>
+            <w:pPr>
+              <w:pStyle w:val="Normal1"/>
+              <w:widowControl w:val="0"/>
+              <w:jc w:val="center"/>
+              <w:rPr>
+                <w:color w:val="000000" w:themeColor="text1"/>
+              </w:rPr>
+            </w:pPr>
+          </w:p>
+        </w:tc>
+        <w:tc>
+          <w:tcPr>
+            <w:tcW w:w="695" w:type="dxa"/>
+            <w:tcBorders>
+              <w:top w:val="single" w:sz="4" w:space="0" w:color="FF9900"/>
+              <w:left w:val="single" w:sz="4" w:space="0" w:color="FF9900"/>
+              <w:bottom w:val="single" w:sz="4" w:space="0" w:color="FF9900"/>
+              <w:right w:val="single" w:sz="4" w:space="0" w:color="FF9900"/>
+            </w:tcBorders>
+          </w:tcPr>
+          <w:p>
+            <w:pPr>
+              <w:pStyle w:val="Normal1"/>
+              <w:widowControl w:val="0"/>
+              <w:jc w:val="center"/>
+              <w:rPr>
+                <w:color w:val="000000" w:themeColor="text1"/>
+              </w:rPr>
+            </w:pPr>
+          </w:p>
+        </w:tc>
+        <w:tc>
+          <w:tcPr>
+            <w:tcW w:w="695" w:type="dxa"/>
+            <w:tcBorders>
+              <w:top w:val="single" w:sz="4" w:space="0" w:color="FF9900"/>
+              <w:left w:val="single" w:sz="4" w:space="0" w:color="FF9900"/>
+              <w:bottom w:val="single" w:sz="4" w:space="0" w:color="FF9900"/>
+              <w:right w:val="single" w:sz="4" w:space="0" w:color="FF9900"/>
+            </w:tcBorders>
+          </w:tcPr>
+          <w:p>
+            <w:pPr>
+              <w:pStyle w:val="Normal1"/>
+              <w:widowControl w:val="0"/>
+              <w:jc w:val="center"/>
+              <w:rPr>
+                <w:color w:val="000000" w:themeColor="text1"/>
+              </w:rPr>
+            </w:pPr>
+          </w:p>
+        </w:tc>
+      </w:tr>
+      <w:tr>
+        <w:trPr>
+          <w:trHeight w:val="500"/>
+          <w:jc w:val="center"/>
+        </w:trPr>
+        <w:tc>
+          <w:tcPr>
+            <w:tcW w:w="840" w:type="dxa"/>
+            <w:tcBorders>
+              <w:top w:val="single" w:sz="4" w:space="0" w:color="FF9900"/>
+              <w:left w:val="single" w:sz="4" w:space="0" w:color="FF9900"/>
+              <w:bottom w:val="single" w:sz="4" w:space="0" w:color="FF9900"/>
+              <w:right w:val="single" w:sz="4" w:space="0" w:color="FF9900"/>
+            </w:tcBorders>
+            <w:tcMar>
+              <w:top w:w="100" w:type="dxa"/>
+              <w:left w:w="100" w:type="dxa"/>
+              <w:bottom w:w="100" w:type="dxa"/>
+              <w:right w:w="100" w:type="dxa"/>
+            </w:tcMar>
+          </w:tcPr>
+          <w:p>
+            <w:pPr>
+              <w:pStyle w:val="Normal1"/>
+              <w:widowControl w:val="0"/>
+              <w:jc w:val="center"/>
+              <w:rPr>
+                <w:color w:val="000000" w:themeColor="text1"/>
+              </w:rPr>
+            </w:pPr>
+            <w:r>
+              <w:t>35</w:t>
+            </w:r>
+          </w:p>
+        </w:tc>
+        <w:tc>
+          <w:tcPr>
+            <w:tcW w:w="5310" w:type="dxa"/>
+            <w:tcBorders>
+              <w:top w:val="single" w:sz="4" w:space="0" w:color="FF9900"/>
+              <w:left w:val="single" w:sz="4" w:space="0" w:color="FF9900"/>
+              <w:bottom w:val="single" w:sz="4" w:space="0" w:color="FF9900"/>
+              <w:right w:val="single" w:sz="4" w:space="0" w:color="FF9900"/>
+            </w:tcBorders>
+            <w:tcMar>
+              <w:top w:w="100" w:type="dxa"/>
+              <w:left w:w="100" w:type="dxa"/>
+              <w:bottom w:w="100" w:type="dxa"/>
+              <w:right w:w="100" w:type="dxa"/>
+            </w:tcMar>
+          </w:tcPr>
+          <w:p>
+            <w:pPr>
+              <w:pStyle w:val="Normal1"/>
+              <w:widowControl w:val="0"/>
+              <w:rPr>
+                <w:color w:val="000000" w:themeColor="text1"/>
+              </w:rPr>
+            </w:pPr>
+            <w:r>
+              <w:t>Mais Vendidos</w:t>
+            </w:r>
+          </w:p>
+        </w:tc>
+        <w:tc>
+          <w:tcPr>
+            <w:tcW w:w="695" w:type="dxa"/>
+            <w:tcBorders>
+              <w:top w:val="single" w:sz="4" w:space="0" w:color="FF9900"/>
+              <w:left w:val="single" w:sz="4" w:space="0" w:color="FF9900"/>
+              <w:bottom w:val="single" w:sz="4" w:space="0" w:color="FF9900"/>
+              <w:right w:val="single" w:sz="4" w:space="0" w:color="FF9900"/>
+            </w:tcBorders>
+            <w:tcMar>
+              <w:top w:w="100" w:type="dxa"/>
+              <w:left w:w="100" w:type="dxa"/>
+              <w:bottom w:w="100" w:type="dxa"/>
+              <w:right w:w="100" w:type="dxa"/>
+            </w:tcMar>
+          </w:tcPr>
+          <w:p>
+            <w:pPr>
+              <w:pStyle w:val="Normal1"/>
+              <w:widowControl w:val="0"/>
+              <w:rPr>
+                <w:color w:val="000000" w:themeColor="text1"/>
+              </w:rPr>
+            </w:pPr>
+          </w:p>
+        </w:tc>
+        <w:tc>
+          <w:tcPr>
+            <w:tcW w:w="695" w:type="dxa"/>
+            <w:tcBorders>
+              <w:top w:val="single" w:sz="4" w:space="0" w:color="FF9900"/>
+              <w:left w:val="single" w:sz="4" w:space="0" w:color="FF9900"/>
+              <w:bottom w:val="single" w:sz="4" w:space="0" w:color="FF9900"/>
+              <w:right w:val="single" w:sz="4" w:space="0" w:color="FF9900"/>
+            </w:tcBorders>
+            <w:tcMar>
+              <w:top w:w="100" w:type="dxa"/>
+              <w:left w:w="100" w:type="dxa"/>
+              <w:bottom w:w="100" w:type="dxa"/>
+              <w:right w:w="100" w:type="dxa"/>
+            </w:tcMar>
+          </w:tcPr>
+          <w:p>
+            <w:pPr>
+              <w:pStyle w:val="Normal1"/>
+              <w:widowControl w:val="0"/>
+              <w:jc w:val="center"/>
+              <w:rPr>
+                <w:color w:val="000000" w:themeColor="text1"/>
+              </w:rPr>
+            </w:pPr>
+          </w:p>
+        </w:tc>
+        <w:tc>
+          <w:tcPr>
+            <w:tcW w:w="695" w:type="dxa"/>
+            <w:tcBorders>
+              <w:top w:val="single" w:sz="4" w:space="0" w:color="FF9900"/>
+              <w:left w:val="single" w:sz="4" w:space="0" w:color="FF9900"/>
+              <w:bottom w:val="single" w:sz="4" w:space="0" w:color="FF9900"/>
+              <w:right w:val="single" w:sz="4" w:space="0" w:color="FF9900"/>
+            </w:tcBorders>
+            <w:tcMar>
+              <w:top w:w="100" w:type="dxa"/>
+              <w:left w:w="100" w:type="dxa"/>
+              <w:bottom w:w="100" w:type="dxa"/>
+              <w:right w:w="100" w:type="dxa"/>
+            </w:tcMar>
+          </w:tcPr>
+          <w:p>
+            <w:pPr>
+              <w:pStyle w:val="Normal1"/>
+              <w:widowControl w:val="0"/>
+              <w:jc w:val="center"/>
+              <w:rPr>
+                <w:color w:val="000000" w:themeColor="text1"/>
+              </w:rPr>
+            </w:pPr>
+          </w:p>
+        </w:tc>
+        <w:tc>
+          <w:tcPr>
+            <w:tcW w:w="695" w:type="dxa"/>
+            <w:tcBorders>
+              <w:top w:val="single" w:sz="4" w:space="0" w:color="FF9900"/>
+              <w:left w:val="single" w:sz="4" w:space="0" w:color="FF9900"/>
+              <w:bottom w:val="single" w:sz="4" w:space="0" w:color="FF9900"/>
+              <w:right w:val="single" w:sz="4" w:space="0" w:color="FF9900"/>
+            </w:tcBorders>
+          </w:tcPr>
+          <w:p>
+            <w:pPr>
+              <w:pStyle w:val="Normal1"/>
+              <w:widowControl w:val="0"/>
+              <w:jc w:val="center"/>
+              <w:rPr>
+                <w:color w:val="000000" w:themeColor="text1"/>
+              </w:rPr>
+            </w:pPr>
+          </w:p>
+        </w:tc>
+        <w:tc>
+          <w:tcPr>
+            <w:tcW w:w="695" w:type="dxa"/>
+            <w:tcBorders>
+              <w:top w:val="single" w:sz="4" w:space="0" w:color="FF9900"/>
+              <w:left w:val="single" w:sz="4" w:space="0" w:color="FF9900"/>
+              <w:bottom w:val="single" w:sz="4" w:space="0" w:color="FF9900"/>
+              <w:right w:val="single" w:sz="4" w:space="0" w:color="FF9900"/>
+            </w:tcBorders>
+          </w:tcPr>
+          <w:p>
+            <w:pPr>
+              <w:pStyle w:val="Normal1"/>
+              <w:widowControl w:val="0"/>
+              <w:jc w:val="center"/>
+              <w:rPr>
+                <w:color w:val="000000" w:themeColor="text1"/>
+              </w:rPr>
+            </w:pPr>
+          </w:p>
+        </w:tc>
+      </w:tr>
+      <w:tr>
+        <w:trPr>
+          <w:trHeight w:val="500"/>
+          <w:jc w:val="center"/>
+        </w:trPr>
+        <w:tc>
+          <w:tcPr>
+            <w:tcW w:w="840" w:type="dxa"/>
+            <w:tcBorders>
+              <w:top w:val="single" w:sz="4" w:space="0" w:color="FF9900"/>
+              <w:left w:val="single" w:sz="4" w:space="0" w:color="FF9900"/>
+              <w:bottom w:val="single" w:sz="4" w:space="0" w:color="FF9900"/>
+              <w:right w:val="single" w:sz="4" w:space="0" w:color="FF9900"/>
+            </w:tcBorders>
+            <w:tcMar>
+              <w:top w:w="100" w:type="dxa"/>
+              <w:left w:w="100" w:type="dxa"/>
+              <w:bottom w:w="100" w:type="dxa"/>
+              <w:right w:w="100" w:type="dxa"/>
+            </w:tcMar>
+          </w:tcPr>
+          <w:p>
+            <w:pPr>
+              <w:pStyle w:val="Normal1"/>
+              <w:widowControl w:val="0"/>
+              <w:jc w:val="center"/>
+            </w:pPr>
+            <w:r>
+              <w:lastRenderedPageBreak/>
+              <w:t>36</w:t>
+            </w:r>
+          </w:p>
+        </w:tc>
+        <w:tc>
+          <w:tcPr>
+            <w:tcW w:w="5310" w:type="dxa"/>
+            <w:tcBorders>
+              <w:top w:val="single" w:sz="4" w:space="0" w:color="FF9900"/>
+              <w:left w:val="single" w:sz="4" w:space="0" w:color="FF9900"/>
+              <w:bottom w:val="single" w:sz="4" w:space="0" w:color="FF9900"/>
+              <w:right w:val="single" w:sz="4" w:space="0" w:color="FF9900"/>
+            </w:tcBorders>
+            <w:tcMar>
+              <w:top w:w="100" w:type="dxa"/>
+              <w:left w:w="100" w:type="dxa"/>
+              <w:bottom w:w="100" w:type="dxa"/>
+              <w:right w:w="100" w:type="dxa"/>
+            </w:tcMar>
+          </w:tcPr>
+          <w:p>
+            <w:pPr>
+              <w:pStyle w:val="Normal1"/>
+              <w:widowControl w:val="0"/>
+            </w:pPr>
+            <w:r>
+              <w:t>Sobre a TPD</w:t>
+            </w:r>
+          </w:p>
+        </w:tc>
+        <w:tc>
+          <w:tcPr>
+            <w:tcW w:w="695" w:type="dxa"/>
+            <w:tcBorders>
+              <w:top w:val="single" w:sz="4" w:space="0" w:color="FF9900"/>
+              <w:left w:val="single" w:sz="4" w:space="0" w:color="FF9900"/>
+              <w:bottom w:val="single" w:sz="4" w:space="0" w:color="FF9900"/>
+              <w:right w:val="single" w:sz="4" w:space="0" w:color="FF9900"/>
+            </w:tcBorders>
+            <w:tcMar>
+              <w:top w:w="100" w:type="dxa"/>
+              <w:left w:w="100" w:type="dxa"/>
+              <w:bottom w:w="100" w:type="dxa"/>
+              <w:right w:w="100" w:type="dxa"/>
+            </w:tcMar>
+          </w:tcPr>
+          <w:p>
+            <w:pPr>
+              <w:pStyle w:val="Normal1"/>
+              <w:widowControl w:val="0"/>
+              <w:rPr>
+                <w:color w:val="000000" w:themeColor="text1"/>
+              </w:rPr>
+            </w:pPr>
+          </w:p>
+        </w:tc>
+        <w:tc>
+          <w:tcPr>
+            <w:tcW w:w="695" w:type="dxa"/>
+            <w:tcBorders>
+              <w:top w:val="single" w:sz="4" w:space="0" w:color="FF9900"/>
+              <w:left w:val="single" w:sz="4" w:space="0" w:color="FF9900"/>
+              <w:bottom w:val="single" w:sz="4" w:space="0" w:color="FF9900"/>
+              <w:right w:val="single" w:sz="4" w:space="0" w:color="FF9900"/>
+            </w:tcBorders>
+            <w:tcMar>
+              <w:top w:w="100" w:type="dxa"/>
+              <w:left w:w="100" w:type="dxa"/>
+              <w:bottom w:w="100" w:type="dxa"/>
+              <w:right w:w="100" w:type="dxa"/>
+            </w:tcMar>
+          </w:tcPr>
+          <w:p>
+            <w:pPr>
+              <w:pStyle w:val="Normal1"/>
+              <w:widowControl w:val="0"/>
+              <w:jc w:val="center"/>
+              <w:rPr>
+                <w:color w:val="000000" w:themeColor="text1"/>
+              </w:rPr>
+            </w:pPr>
+          </w:p>
+        </w:tc>
+        <w:tc>
+          <w:tcPr>
+            <w:tcW w:w="695" w:type="dxa"/>
+            <w:tcBorders>
+              <w:top w:val="single" w:sz="4" w:space="0" w:color="FF9900"/>
+              <w:left w:val="single" w:sz="4" w:space="0" w:color="FF9900"/>
+              <w:bottom w:val="single" w:sz="4" w:space="0" w:color="FF9900"/>
+              <w:right w:val="single" w:sz="4" w:space="0" w:color="FF9900"/>
+            </w:tcBorders>
+            <w:tcMar>
+              <w:top w:w="100" w:type="dxa"/>
+              <w:left w:w="100" w:type="dxa"/>
+              <w:bottom w:w="100" w:type="dxa"/>
+              <w:right w:w="100" w:type="dxa"/>
+            </w:tcMar>
+          </w:tcPr>
+          <w:p>
+            <w:pPr>
+              <w:pStyle w:val="Normal1"/>
+              <w:widowControl w:val="0"/>
+              <w:jc w:val="center"/>
+              <w:rPr>
+                <w:color w:val="000000" w:themeColor="text1"/>
+              </w:rPr>
+            </w:pPr>
+          </w:p>
+        </w:tc>
+        <w:tc>
+          <w:tcPr>
+            <w:tcW w:w="695" w:type="dxa"/>
+            <w:tcBorders>
+              <w:top w:val="single" w:sz="4" w:space="0" w:color="FF9900"/>
+              <w:left w:val="single" w:sz="4" w:space="0" w:color="FF9900"/>
+              <w:bottom w:val="single" w:sz="4" w:space="0" w:color="FF9900"/>
+              <w:right w:val="single" w:sz="4" w:space="0" w:color="FF9900"/>
+            </w:tcBorders>
+          </w:tcPr>
+          <w:p>
+            <w:pPr>
+              <w:pStyle w:val="Normal1"/>
+              <w:widowControl w:val="0"/>
+              <w:jc w:val="center"/>
+              <w:rPr>
+                <w:color w:val="000000" w:themeColor="text1"/>
+              </w:rPr>
+            </w:pPr>
+          </w:p>
+        </w:tc>
+        <w:tc>
+          <w:tcPr>
+            <w:tcW w:w="695" w:type="dxa"/>
+            <w:tcBorders>
+              <w:top w:val="single" w:sz="4" w:space="0" w:color="FF9900"/>
+              <w:left w:val="single" w:sz="4" w:space="0" w:color="FF9900"/>
+              <w:bottom w:val="single" w:sz="4" w:space="0" w:color="FF9900"/>
+              <w:right w:val="single" w:sz="4" w:space="0" w:color="FF9900"/>
+            </w:tcBorders>
+          </w:tcPr>
+          <w:p>
+            <w:pPr>
+              <w:pStyle w:val="Normal1"/>
+              <w:widowControl w:val="0"/>
+              <w:jc w:val="center"/>
+              <w:rPr>
+                <w:color w:val="000000" w:themeColor="text1"/>
+              </w:rPr>
+            </w:pPr>
+          </w:p>
+        </w:tc>
+      </w:tr>
+      <w:tr>
+        <w:trPr>
+          <w:trHeight w:val="500"/>
+          <w:jc w:val="center"/>
+        </w:trPr>
+        <w:tc>
+          <w:tcPr>
+            <w:tcW w:w="840" w:type="dxa"/>
+            <w:tcBorders>
+              <w:top w:val="single" w:sz="4" w:space="0" w:color="FF9900"/>
+              <w:left w:val="single" w:sz="4" w:space="0" w:color="FF9900"/>
+              <w:bottom w:val="single" w:sz="4" w:space="0" w:color="FF9900"/>
+              <w:right w:val="single" w:sz="4" w:space="0" w:color="FF9900"/>
+            </w:tcBorders>
+            <w:tcMar>
+              <w:top w:w="100" w:type="dxa"/>
+              <w:left w:w="100" w:type="dxa"/>
+              <w:bottom w:w="100" w:type="dxa"/>
+              <w:right w:w="100" w:type="dxa"/>
+            </w:tcMar>
+          </w:tcPr>
+          <w:p>
+            <w:pPr>
+              <w:pStyle w:val="Normal1"/>
+              <w:widowControl w:val="0"/>
+              <w:jc w:val="center"/>
+            </w:pPr>
+            <w:r>
+              <w:t>37</w:t>
+            </w:r>
+          </w:p>
+        </w:tc>
+        <w:tc>
+          <w:tcPr>
+            <w:tcW w:w="5310" w:type="dxa"/>
+            <w:tcBorders>
+              <w:top w:val="single" w:sz="4" w:space="0" w:color="FF9900"/>
+              <w:left w:val="single" w:sz="4" w:space="0" w:color="FF9900"/>
+              <w:bottom w:val="single" w:sz="4" w:space="0" w:color="FF9900"/>
+              <w:right w:val="single" w:sz="4" w:space="0" w:color="FF9900"/>
+            </w:tcBorders>
+            <w:tcMar>
+              <w:top w:w="100" w:type="dxa"/>
+              <w:left w:w="100" w:type="dxa"/>
+              <w:bottom w:w="100" w:type="dxa"/>
+              <w:right w:w="100" w:type="dxa"/>
+            </w:tcMar>
+          </w:tcPr>
+          <w:p>
+            <w:pPr>
+              <w:pStyle w:val="Normal1"/>
+              <w:widowControl w:val="0"/>
+            </w:pPr>
+            <w:r>
+              <w:t>Avaliar a compra</w:t>
+            </w:r>
+          </w:p>
+        </w:tc>
+        <w:tc>
+          <w:tcPr>
+            <w:tcW w:w="695" w:type="dxa"/>
+            <w:tcBorders>
+              <w:top w:val="single" w:sz="4" w:space="0" w:color="FF9900"/>
+              <w:left w:val="single" w:sz="4" w:space="0" w:color="FF9900"/>
+              <w:bottom w:val="single" w:sz="4" w:space="0" w:color="FF9900"/>
+              <w:right w:val="single" w:sz="4" w:space="0" w:color="FF9900"/>
+            </w:tcBorders>
+            <w:tcMar>
+              <w:top w:w="100" w:type="dxa"/>
+              <w:left w:w="100" w:type="dxa"/>
+              <w:bottom w:w="100" w:type="dxa"/>
+              <w:right w:w="100" w:type="dxa"/>
+            </w:tcMar>
+          </w:tcPr>
+          <w:p>
+            <w:pPr>
+              <w:pStyle w:val="Normal1"/>
+              <w:widowControl w:val="0"/>
+              <w:rPr>
+                <w:color w:val="000000" w:themeColor="text1"/>
+              </w:rPr>
+            </w:pPr>
+          </w:p>
+        </w:tc>
+        <w:tc>
+          <w:tcPr>
+            <w:tcW w:w="695" w:type="dxa"/>
+            <w:tcBorders>
+              <w:top w:val="single" w:sz="4" w:space="0" w:color="FF9900"/>
+              <w:left w:val="single" w:sz="4" w:space="0" w:color="FF9900"/>
+              <w:bottom w:val="single" w:sz="4" w:space="0" w:color="FF9900"/>
+              <w:right w:val="single" w:sz="4" w:space="0" w:color="FF9900"/>
+            </w:tcBorders>
+            <w:tcMar>
+              <w:top w:w="100" w:type="dxa"/>
+              <w:left w:w="100" w:type="dxa"/>
+              <w:bottom w:w="100" w:type="dxa"/>
+              <w:right w:w="100" w:type="dxa"/>
+            </w:tcMar>
+          </w:tcPr>
+          <w:p>
+            <w:pPr>
+              <w:pStyle w:val="Normal1"/>
+              <w:widowControl w:val="0"/>
+              <w:jc w:val="center"/>
+              <w:rPr>
+                <w:color w:val="000000" w:themeColor="text1"/>
+              </w:rPr>
+            </w:pPr>
+          </w:p>
+        </w:tc>
+        <w:tc>
+          <w:tcPr>
+            <w:tcW w:w="695" w:type="dxa"/>
+            <w:tcBorders>
+              <w:top w:val="single" w:sz="4" w:space="0" w:color="FF9900"/>
+              <w:left w:val="single" w:sz="4" w:space="0" w:color="FF9900"/>
+              <w:bottom w:val="single" w:sz="4" w:space="0" w:color="FF9900"/>
+              <w:right w:val="single" w:sz="4" w:space="0" w:color="FF9900"/>
+            </w:tcBorders>
+            <w:tcMar>
+              <w:top w:w="100" w:type="dxa"/>
+              <w:left w:w="100" w:type="dxa"/>
+              <w:bottom w:w="100" w:type="dxa"/>
+              <w:right w:w="100" w:type="dxa"/>
+            </w:tcMar>
+          </w:tcPr>
+          <w:p>
+            <w:pPr>
+              <w:pStyle w:val="Normal1"/>
+              <w:widowControl w:val="0"/>
+              <w:jc w:val="center"/>
+              <w:rPr>
+                <w:color w:val="000000" w:themeColor="text1"/>
+              </w:rPr>
+            </w:pPr>
+          </w:p>
+        </w:tc>
+        <w:tc>
+          <w:tcPr>
+            <w:tcW w:w="695" w:type="dxa"/>
+            <w:tcBorders>
+              <w:top w:val="single" w:sz="4" w:space="0" w:color="FF9900"/>
+              <w:left w:val="single" w:sz="4" w:space="0" w:color="FF9900"/>
+              <w:bottom w:val="single" w:sz="4" w:space="0" w:color="FF9900"/>
+              <w:right w:val="single" w:sz="4" w:space="0" w:color="FF9900"/>
+            </w:tcBorders>
+          </w:tcPr>
+          <w:p>
+            <w:pPr>
+              <w:pStyle w:val="Normal1"/>
+              <w:widowControl w:val="0"/>
+              <w:jc w:val="center"/>
+              <w:rPr>
+                <w:color w:val="000000" w:themeColor="text1"/>
+              </w:rPr>
+            </w:pPr>
+          </w:p>
+        </w:tc>
+        <w:tc>
+          <w:tcPr>
+            <w:tcW w:w="695" w:type="dxa"/>
+            <w:tcBorders>
+              <w:top w:val="single" w:sz="4" w:space="0" w:color="FF9900"/>
+              <w:left w:val="single" w:sz="4" w:space="0" w:color="FF9900"/>
+              <w:bottom w:val="single" w:sz="4" w:space="0" w:color="FF9900"/>
+              <w:right w:val="single" w:sz="4" w:space="0" w:color="FF9900"/>
+            </w:tcBorders>
+          </w:tcPr>
+          <w:p>
+            <w:pPr>
+              <w:pStyle w:val="Normal1"/>
+              <w:widowControl w:val="0"/>
+              <w:jc w:val="center"/>
+              <w:rPr>
+                <w:color w:val="000000" w:themeColor="text1"/>
+              </w:rPr>
+            </w:pPr>
+          </w:p>
+        </w:tc>
+      </w:tr>
+      <w:tr>
+        <w:trPr>
+          <w:trHeight w:val="500"/>
+          <w:jc w:val="center"/>
+        </w:trPr>
+        <w:tc>
+          <w:tcPr>
+            <w:tcW w:w="840" w:type="dxa"/>
+            <w:tcBorders>
+              <w:top w:val="single" w:sz="4" w:space="0" w:color="FF9900"/>
+              <w:left w:val="single" w:sz="4" w:space="0" w:color="FF9900"/>
+              <w:bottom w:val="single" w:sz="4" w:space="0" w:color="FF9900"/>
+              <w:right w:val="single" w:sz="4" w:space="0" w:color="FF9900"/>
+            </w:tcBorders>
+            <w:tcMar>
+              <w:top w:w="100" w:type="dxa"/>
+              <w:left w:w="100" w:type="dxa"/>
+              <w:bottom w:w="100" w:type="dxa"/>
+              <w:right w:w="100" w:type="dxa"/>
+            </w:tcMar>
+          </w:tcPr>
+          <w:p>
+            <w:pPr>
+              <w:pStyle w:val="Normal1"/>
+              <w:widowControl w:val="0"/>
+              <w:jc w:val="center"/>
+            </w:pPr>
+            <w:r>
+              <w:t>38</w:t>
+            </w:r>
+          </w:p>
+        </w:tc>
+        <w:tc>
+          <w:tcPr>
+            <w:tcW w:w="5310" w:type="dxa"/>
+            <w:tcBorders>
+              <w:top w:val="single" w:sz="4" w:space="0" w:color="FF9900"/>
+              <w:left w:val="single" w:sz="4" w:space="0" w:color="FF9900"/>
+              <w:bottom w:val="single" w:sz="4" w:space="0" w:color="FF9900"/>
+              <w:right w:val="single" w:sz="4" w:space="0" w:color="FF9900"/>
+            </w:tcBorders>
+            <w:tcMar>
+              <w:top w:w="100" w:type="dxa"/>
+              <w:left w:w="100" w:type="dxa"/>
+              <w:bottom w:w="100" w:type="dxa"/>
+              <w:right w:w="100" w:type="dxa"/>
+            </w:tcMar>
+          </w:tcPr>
+          <w:p>
+            <w:pPr>
+              <w:pStyle w:val="Normal1"/>
+              <w:widowControl w:val="0"/>
+            </w:pPr>
+            <w:r>
+              <w:t>Parceiros</w:t>
+            </w:r>
+          </w:p>
+        </w:tc>
+        <w:tc>
+          <w:tcPr>
+            <w:tcW w:w="695" w:type="dxa"/>
+            <w:tcBorders>
+              <w:top w:val="single" w:sz="4" w:space="0" w:color="FF9900"/>
+              <w:left w:val="single" w:sz="4" w:space="0" w:color="FF9900"/>
+              <w:bottom w:val="single" w:sz="4" w:space="0" w:color="FF9900"/>
+              <w:right w:val="single" w:sz="4" w:space="0" w:color="FF9900"/>
+            </w:tcBorders>
+            <w:tcMar>
+              <w:top w:w="100" w:type="dxa"/>
+              <w:left w:w="100" w:type="dxa"/>
+              <w:bottom w:w="100" w:type="dxa"/>
+              <w:right w:w="100" w:type="dxa"/>
+            </w:tcMar>
+          </w:tcPr>
+          <w:p>
+            <w:pPr>
+              <w:pStyle w:val="Normal1"/>
+              <w:widowControl w:val="0"/>
+              <w:rPr>
+                <w:color w:val="000000" w:themeColor="text1"/>
+              </w:rPr>
+            </w:pPr>
+          </w:p>
+        </w:tc>
+        <w:tc>
+          <w:tcPr>
+            <w:tcW w:w="695" w:type="dxa"/>
+            <w:tcBorders>
+              <w:top w:val="single" w:sz="4" w:space="0" w:color="FF9900"/>
+              <w:left w:val="single" w:sz="4" w:space="0" w:color="FF9900"/>
+              <w:bottom w:val="single" w:sz="4" w:space="0" w:color="FF9900"/>
+              <w:right w:val="single" w:sz="4" w:space="0" w:color="FF9900"/>
+            </w:tcBorders>
+            <w:tcMar>
+              <w:top w:w="100" w:type="dxa"/>
+              <w:left w:w="100" w:type="dxa"/>
+              <w:bottom w:w="100" w:type="dxa"/>
+              <w:right w:w="100" w:type="dxa"/>
+            </w:tcMar>
+          </w:tcPr>
+          <w:p>
+            <w:pPr>
+              <w:pStyle w:val="Normal1"/>
+              <w:widowControl w:val="0"/>
+              <w:jc w:val="center"/>
+              <w:rPr>
+                <w:color w:val="000000" w:themeColor="text1"/>
+              </w:rPr>
+            </w:pPr>
+          </w:p>
+        </w:tc>
+        <w:tc>
+          <w:tcPr>
+            <w:tcW w:w="695" w:type="dxa"/>
+            <w:tcBorders>
+              <w:top w:val="single" w:sz="4" w:space="0" w:color="FF9900"/>
+              <w:left w:val="single" w:sz="4" w:space="0" w:color="FF9900"/>
+              <w:bottom w:val="single" w:sz="4" w:space="0" w:color="FF9900"/>
+              <w:right w:val="single" w:sz="4" w:space="0" w:color="FF9900"/>
+            </w:tcBorders>
+            <w:tcMar>
+              <w:top w:w="100" w:type="dxa"/>
+              <w:left w:w="100" w:type="dxa"/>
+              <w:bottom w:w="100" w:type="dxa"/>
+              <w:right w:w="100" w:type="dxa"/>
+            </w:tcMar>
+          </w:tcPr>
+          <w:p>
+            <w:pPr>
+              <w:pStyle w:val="Normal1"/>
+              <w:widowControl w:val="0"/>
+              <w:jc w:val="center"/>
+              <w:rPr>
+                <w:color w:val="000000" w:themeColor="text1"/>
+              </w:rPr>
+            </w:pPr>
+          </w:p>
+        </w:tc>
+        <w:tc>
+          <w:tcPr>
+            <w:tcW w:w="695" w:type="dxa"/>
+            <w:tcBorders>
+              <w:top w:val="single" w:sz="4" w:space="0" w:color="FF9900"/>
+              <w:left w:val="single" w:sz="4" w:space="0" w:color="FF9900"/>
+              <w:bottom w:val="single" w:sz="4" w:space="0" w:color="FF9900"/>
+              <w:right w:val="single" w:sz="4" w:space="0" w:color="FF9900"/>
+            </w:tcBorders>
+          </w:tcPr>
+          <w:p>
+            <w:pPr>
+              <w:pStyle w:val="Normal1"/>
+              <w:widowControl w:val="0"/>
+              <w:jc w:val="center"/>
+              <w:rPr>
+                <w:color w:val="000000" w:themeColor="text1"/>
+              </w:rPr>
+            </w:pPr>
+          </w:p>
+        </w:tc>
+        <w:tc>
+          <w:tcPr>
+            <w:tcW w:w="695" w:type="dxa"/>
+            <w:tcBorders>
+              <w:top w:val="single" w:sz="4" w:space="0" w:color="FF9900"/>
+              <w:left w:val="single" w:sz="4" w:space="0" w:color="FF9900"/>
+              <w:bottom w:val="single" w:sz="4" w:space="0" w:color="FF9900"/>
+              <w:right w:val="single" w:sz="4" w:space="0" w:color="FF9900"/>
+            </w:tcBorders>
+          </w:tcPr>
+          <w:p>
+            <w:pPr>
+              <w:pStyle w:val="Normal1"/>
+              <w:widowControl w:val="0"/>
+              <w:jc w:val="center"/>
+              <w:rPr>
+                <w:color w:val="000000" w:themeColor="text1"/>
+              </w:rPr>
+            </w:pPr>
+          </w:p>
+        </w:tc>
+      </w:tr>
+      <w:tr>
+        <w:trPr>
+          <w:trHeight w:val="500"/>
+          <w:jc w:val="center"/>
+        </w:trPr>
+        <w:tc>
+          <w:tcPr>
+            <w:tcW w:w="840" w:type="dxa"/>
+            <w:tcBorders>
+              <w:top w:val="single" w:sz="4" w:space="0" w:color="FF9900"/>
+              <w:left w:val="single" w:sz="4" w:space="0" w:color="FF9900"/>
+              <w:bottom w:val="single" w:sz="4" w:space="0" w:color="FF9900"/>
+              <w:right w:val="single" w:sz="4" w:space="0" w:color="FF9900"/>
+            </w:tcBorders>
+            <w:tcMar>
+              <w:top w:w="100" w:type="dxa"/>
+              <w:left w:w="100" w:type="dxa"/>
+              <w:bottom w:w="100" w:type="dxa"/>
+              <w:right w:w="100" w:type="dxa"/>
+            </w:tcMar>
+          </w:tcPr>
+          <w:p>
+            <w:pPr>
+              <w:pStyle w:val="Normal1"/>
+              <w:widowControl w:val="0"/>
+              <w:jc w:val="center"/>
+            </w:pPr>
+            <w:r>
+              <w:t>39</w:t>
+            </w:r>
+          </w:p>
+        </w:tc>
+        <w:tc>
+          <w:tcPr>
+            <w:tcW w:w="5310" w:type="dxa"/>
+            <w:tcBorders>
+              <w:top w:val="single" w:sz="4" w:space="0" w:color="FF9900"/>
+              <w:left w:val="single" w:sz="4" w:space="0" w:color="FF9900"/>
+              <w:bottom w:val="single" w:sz="4" w:space="0" w:color="FF9900"/>
+              <w:right w:val="single" w:sz="4" w:space="0" w:color="FF9900"/>
+            </w:tcBorders>
+            <w:tcMar>
+              <w:top w:w="100" w:type="dxa"/>
+              <w:left w:w="100" w:type="dxa"/>
+              <w:bottom w:w="100" w:type="dxa"/>
+              <w:right w:w="100" w:type="dxa"/>
+            </w:tcMar>
+          </w:tcPr>
+          <w:p>
+            <w:pPr>
+              <w:pStyle w:val="Normal1"/>
+              <w:widowControl w:val="0"/>
+            </w:pPr>
+            <w:r>
+              <w:t>Campo de ajuda</w:t>
+            </w:r>
+          </w:p>
+        </w:tc>
+        <w:tc>
+          <w:tcPr>
+            <w:tcW w:w="695" w:type="dxa"/>
+            <w:tcBorders>
+              <w:top w:val="single" w:sz="4" w:space="0" w:color="FF9900"/>
+              <w:left w:val="single" w:sz="4" w:space="0" w:color="FF9900"/>
+              <w:bottom w:val="single" w:sz="4" w:space="0" w:color="FF9900"/>
+              <w:right w:val="single" w:sz="4" w:space="0" w:color="FF9900"/>
+            </w:tcBorders>
+            <w:tcMar>
+              <w:top w:w="100" w:type="dxa"/>
+              <w:left w:w="100" w:type="dxa"/>
+              <w:bottom w:w="100" w:type="dxa"/>
+              <w:right w:w="100" w:type="dxa"/>
+            </w:tcMar>
+          </w:tcPr>
+          <w:p>
+            <w:pPr>
+              <w:pStyle w:val="Normal1"/>
+              <w:widowControl w:val="0"/>
+              <w:rPr>
+                <w:color w:val="000000" w:themeColor="text1"/>
+              </w:rPr>
+            </w:pPr>
+          </w:p>
+        </w:tc>
+        <w:tc>
+          <w:tcPr>
+            <w:tcW w:w="695" w:type="dxa"/>
+            <w:tcBorders>
+              <w:top w:val="single" w:sz="4" w:space="0" w:color="FF9900"/>
+              <w:left w:val="single" w:sz="4" w:space="0" w:color="FF9900"/>
+              <w:bottom w:val="single" w:sz="4" w:space="0" w:color="FF9900"/>
+              <w:right w:val="single" w:sz="4" w:space="0" w:color="FF9900"/>
+            </w:tcBorders>
+            <w:tcMar>
+              <w:top w:w="100" w:type="dxa"/>
+              <w:left w:w="100" w:type="dxa"/>
+              <w:bottom w:w="100" w:type="dxa"/>
+              <w:right w:w="100" w:type="dxa"/>
+            </w:tcMar>
+          </w:tcPr>
+          <w:p>
+            <w:pPr>
+              <w:pStyle w:val="Normal1"/>
+              <w:widowControl w:val="0"/>
+              <w:jc w:val="center"/>
+              <w:rPr>
+                <w:color w:val="000000" w:themeColor="text1"/>
+              </w:rPr>
+            </w:pPr>
+          </w:p>
+        </w:tc>
+        <w:tc>
+          <w:tcPr>
+            <w:tcW w:w="695" w:type="dxa"/>
+            <w:tcBorders>
+              <w:top w:val="single" w:sz="4" w:space="0" w:color="FF9900"/>
+              <w:left w:val="single" w:sz="4" w:space="0" w:color="FF9900"/>
+              <w:bottom w:val="single" w:sz="4" w:space="0" w:color="FF9900"/>
+              <w:right w:val="single" w:sz="4" w:space="0" w:color="FF9900"/>
+            </w:tcBorders>
+            <w:tcMar>
+              <w:top w:w="100" w:type="dxa"/>
+              <w:left w:w="100" w:type="dxa"/>
+              <w:bottom w:w="100" w:type="dxa"/>
+              <w:right w:w="100" w:type="dxa"/>
+            </w:tcMar>
+          </w:tcPr>
+          <w:p>
+            <w:pPr>
+              <w:pStyle w:val="Normal1"/>
+              <w:widowControl w:val="0"/>
+              <w:jc w:val="center"/>
+              <w:rPr>
+                <w:color w:val="000000" w:themeColor="text1"/>
+              </w:rPr>
+            </w:pPr>
+          </w:p>
+        </w:tc>
+        <w:tc>
+          <w:tcPr>
+            <w:tcW w:w="695" w:type="dxa"/>
+            <w:tcBorders>
+              <w:top w:val="single" w:sz="4" w:space="0" w:color="FF9900"/>
+              <w:left w:val="single" w:sz="4" w:space="0" w:color="FF9900"/>
+              <w:bottom w:val="single" w:sz="4" w:space="0" w:color="FF9900"/>
+              <w:right w:val="single" w:sz="4" w:space="0" w:color="FF9900"/>
+            </w:tcBorders>
+          </w:tcPr>
+          <w:p>
+            <w:pPr>
+              <w:pStyle w:val="Normal1"/>
+              <w:widowControl w:val="0"/>
+              <w:jc w:val="center"/>
+              <w:rPr>
+                <w:color w:val="000000" w:themeColor="text1"/>
+              </w:rPr>
+            </w:pPr>
+          </w:p>
+        </w:tc>
+        <w:tc>
+          <w:tcPr>
+            <w:tcW w:w="695" w:type="dxa"/>
+            <w:tcBorders>
+              <w:top w:val="single" w:sz="4" w:space="0" w:color="FF9900"/>
+              <w:left w:val="single" w:sz="4" w:space="0" w:color="FF9900"/>
+              <w:bottom w:val="single" w:sz="4" w:space="0" w:color="FF9900"/>
+              <w:right w:val="single" w:sz="4" w:space="0" w:color="FF9900"/>
+            </w:tcBorders>
+          </w:tcPr>
+          <w:p>
+            <w:pPr>
+              <w:pStyle w:val="Normal1"/>
+              <w:widowControl w:val="0"/>
+              <w:jc w:val="center"/>
+              <w:rPr>
+                <w:color w:val="000000" w:themeColor="text1"/>
+              </w:rPr>
+            </w:pPr>
+          </w:p>
+        </w:tc>
+      </w:tr>
+      <w:tr>
+        <w:trPr>
+          <w:trHeight w:val="500"/>
+          <w:jc w:val="center"/>
+        </w:trPr>
+        <w:tc>
+          <w:tcPr>
+            <w:tcW w:w="840" w:type="dxa"/>
+            <w:tcBorders>
+              <w:top w:val="single" w:sz="4" w:space="0" w:color="FF9900"/>
+              <w:left w:val="single" w:sz="4" w:space="0" w:color="FF9900"/>
+              <w:bottom w:val="single" w:sz="4" w:space="0" w:color="FF9900"/>
+              <w:right w:val="single" w:sz="4" w:space="0" w:color="FF9900"/>
+            </w:tcBorders>
+            <w:tcMar>
+              <w:top w:w="100" w:type="dxa"/>
+              <w:left w:w="100" w:type="dxa"/>
+              <w:bottom w:w="100" w:type="dxa"/>
+              <w:right w:w="100" w:type="dxa"/>
+            </w:tcMar>
+          </w:tcPr>
+          <w:p>
+            <w:pPr>
+              <w:pStyle w:val="Normal1"/>
+              <w:widowControl w:val="0"/>
+              <w:jc w:val="center"/>
+            </w:pPr>
+            <w:r>
+              <w:t>40</w:t>
+            </w:r>
+          </w:p>
+        </w:tc>
+        <w:tc>
+          <w:tcPr>
+            <w:tcW w:w="5310" w:type="dxa"/>
+            <w:tcBorders>
+              <w:top w:val="single" w:sz="4" w:space="0" w:color="FF9900"/>
+              <w:left w:val="single" w:sz="4" w:space="0" w:color="FF9900"/>
+              <w:bottom w:val="single" w:sz="4" w:space="0" w:color="FF9900"/>
+              <w:right w:val="single" w:sz="4" w:space="0" w:color="FF9900"/>
+            </w:tcBorders>
+            <w:tcMar>
+              <w:top w:w="100" w:type="dxa"/>
+              <w:left w:w="100" w:type="dxa"/>
+              <w:bottom w:w="100" w:type="dxa"/>
+              <w:right w:w="100" w:type="dxa"/>
+            </w:tcMar>
+          </w:tcPr>
+          <w:p>
+            <w:pPr>
+              <w:pStyle w:val="Normal1"/>
+              <w:widowControl w:val="0"/>
+            </w:pPr>
+            <w:r>
+              <w:t xml:space="preserve">Carrinho de compra </w:t>
+            </w:r>
+          </w:p>
+        </w:tc>
+        <w:tc>
+          <w:tcPr>
+            <w:tcW w:w="695" w:type="dxa"/>
+            <w:tcBorders>
+              <w:top w:val="single" w:sz="4" w:space="0" w:color="FF9900"/>
+              <w:left w:val="single" w:sz="4" w:space="0" w:color="FF9900"/>
+              <w:bottom w:val="single" w:sz="4" w:space="0" w:color="FF9900"/>
+              <w:right w:val="single" w:sz="4" w:space="0" w:color="FF9900"/>
+            </w:tcBorders>
+            <w:tcMar>
+              <w:top w:w="100" w:type="dxa"/>
+              <w:left w:w="100" w:type="dxa"/>
+              <w:bottom w:w="100" w:type="dxa"/>
+              <w:right w:w="100" w:type="dxa"/>
+            </w:tcMar>
+          </w:tcPr>
+          <w:p>
+            <w:pPr>
+              <w:pStyle w:val="Normal1"/>
+              <w:widowControl w:val="0"/>
               <w:rPr>
                 <w:color w:val="000000" w:themeColor="text1"/>
               </w:rPr>

</xml_diff>

<commit_message>
Conformidade: nescessidade x características
</commit_message>
<xml_diff>
--- a/14-Matriz de Rastreabilidade (Necessidades x Características).docx
+++ b/14-Matriz de Rastreabilidade (Necessidades x Características).docx
@@ -512,40 +512,52 @@
                 <w:color w:val="000000" w:themeColor="text1"/>
               </w:rPr>
             </w:pPr>
-          </w:p>
-        </w:tc>
-        <w:tc>
-          <w:tcPr>
-            <w:tcW w:w="695" w:type="dxa"/>
-            <w:tcBorders>
-              <w:top w:val="single" w:sz="4" w:space="0" w:color="FF9900"/>
-              <w:left w:val="single" w:sz="4" w:space="0" w:color="FF9900"/>
-              <w:bottom w:val="single" w:sz="4" w:space="0" w:color="FF9900"/>
-              <w:right w:val="single" w:sz="4" w:space="0" w:color="FF9900"/>
-            </w:tcBorders>
-            <w:tcMar>
-              <w:top w:w="100" w:type="dxa"/>
-              <w:left w:w="100" w:type="dxa"/>
-              <w:bottom w:w="100" w:type="dxa"/>
-              <w:right w:w="100" w:type="dxa"/>
-            </w:tcMar>
-          </w:tcPr>
-          <w:p>
-            <w:pPr>
-              <w:pStyle w:val="Normal1"/>
-              <w:widowControl w:val="0"/>
-              <w:pBdr>
-                <w:top w:val="nil"/>
-                <w:left w:val="nil"/>
-                <w:bottom w:val="nil"/>
-                <w:right w:val="nil"/>
-                <w:between w:val="nil"/>
-              </w:pBdr>
-              <w:jc w:val="center"/>
-              <w:rPr>
-                <w:color w:val="000000" w:themeColor="text1"/>
-              </w:rPr>
-            </w:pPr>
+            <w:r>
+              <w:rPr>
+                <w:color w:val="000000" w:themeColor="text1"/>
+              </w:rPr>
+              <w:t>x</w:t>
+            </w:r>
+          </w:p>
+        </w:tc>
+        <w:tc>
+          <w:tcPr>
+            <w:tcW w:w="695" w:type="dxa"/>
+            <w:tcBorders>
+              <w:top w:val="single" w:sz="4" w:space="0" w:color="FF9900"/>
+              <w:left w:val="single" w:sz="4" w:space="0" w:color="FF9900"/>
+              <w:bottom w:val="single" w:sz="4" w:space="0" w:color="FF9900"/>
+              <w:right w:val="single" w:sz="4" w:space="0" w:color="FF9900"/>
+            </w:tcBorders>
+            <w:tcMar>
+              <w:top w:w="100" w:type="dxa"/>
+              <w:left w:w="100" w:type="dxa"/>
+              <w:bottom w:w="100" w:type="dxa"/>
+              <w:right w:w="100" w:type="dxa"/>
+            </w:tcMar>
+          </w:tcPr>
+          <w:p>
+            <w:pPr>
+              <w:pStyle w:val="Normal1"/>
+              <w:widowControl w:val="0"/>
+              <w:pBdr>
+                <w:top w:val="nil"/>
+                <w:left w:val="nil"/>
+                <w:bottom w:val="nil"/>
+                <w:right w:val="nil"/>
+                <w:between w:val="nil"/>
+              </w:pBdr>
+              <w:jc w:val="center"/>
+              <w:rPr>
+                <w:color w:val="000000" w:themeColor="text1"/>
+              </w:rPr>
+            </w:pPr>
+            <w:r>
+              <w:rPr>
+                <w:color w:val="000000" w:themeColor="text1"/>
+              </w:rPr>
+              <w:t>x</w:t>
+            </w:r>
             <w:r>
               <w:rPr>
                 <w:color w:val="000000" w:themeColor="text1"/>
@@ -590,6 +602,12 @@
               <w:rPr>
                 <w:color w:val="000000" w:themeColor="text1"/>
               </w:rPr>
+              <w:t>x</w:t>
+            </w:r>
+            <w:r>
+              <w:rPr>
+                <w:color w:val="000000" w:themeColor="text1"/>
+              </w:rPr>
               <w:t xml:space="preserve"> </w:t>
             </w:r>
           </w:p>
@@ -620,34 +638,46 @@
                 <w:color w:val="000000" w:themeColor="text1"/>
               </w:rPr>
             </w:pPr>
-          </w:p>
-        </w:tc>
-        <w:tc>
-          <w:tcPr>
-            <w:tcW w:w="695" w:type="dxa"/>
-            <w:tcBorders>
-              <w:top w:val="single" w:sz="4" w:space="0" w:color="FF9900"/>
-              <w:left w:val="single" w:sz="4" w:space="0" w:color="FF9900"/>
-              <w:bottom w:val="single" w:sz="4" w:space="0" w:color="FF9900"/>
-              <w:right w:val="single" w:sz="4" w:space="0" w:color="FF9900"/>
-            </w:tcBorders>
-          </w:tcPr>
-          <w:p>
-            <w:pPr>
-              <w:pStyle w:val="Normal1"/>
-              <w:widowControl w:val="0"/>
-              <w:pBdr>
-                <w:top w:val="nil"/>
-                <w:left w:val="nil"/>
-                <w:bottom w:val="nil"/>
-                <w:right w:val="nil"/>
-                <w:between w:val="nil"/>
-              </w:pBdr>
-              <w:jc w:val="center"/>
-              <w:rPr>
-                <w:color w:val="000000" w:themeColor="text1"/>
-              </w:rPr>
-            </w:pPr>
+            <w:r>
+              <w:rPr>
+                <w:color w:val="000000" w:themeColor="text1"/>
+              </w:rPr>
+              <w:t>x</w:t>
+            </w:r>
+          </w:p>
+        </w:tc>
+        <w:tc>
+          <w:tcPr>
+            <w:tcW w:w="695" w:type="dxa"/>
+            <w:tcBorders>
+              <w:top w:val="single" w:sz="4" w:space="0" w:color="FF9900"/>
+              <w:left w:val="single" w:sz="4" w:space="0" w:color="FF9900"/>
+              <w:bottom w:val="single" w:sz="4" w:space="0" w:color="FF9900"/>
+              <w:right w:val="single" w:sz="4" w:space="0" w:color="FF9900"/>
+            </w:tcBorders>
+          </w:tcPr>
+          <w:p>
+            <w:pPr>
+              <w:pStyle w:val="Normal1"/>
+              <w:widowControl w:val="0"/>
+              <w:pBdr>
+                <w:top w:val="nil"/>
+                <w:left w:val="nil"/>
+                <w:bottom w:val="nil"/>
+                <w:right w:val="nil"/>
+                <w:between w:val="nil"/>
+              </w:pBdr>
+              <w:jc w:val="center"/>
+              <w:rPr>
+                <w:color w:val="000000" w:themeColor="text1"/>
+              </w:rPr>
+            </w:pPr>
+            <w:r>
+              <w:rPr>
+                <w:color w:val="000000" w:themeColor="text1"/>
+              </w:rPr>
+              <w:t>x</w:t>
+            </w:r>
           </w:p>
         </w:tc>
       </w:tr>
@@ -805,6 +835,12 @@
               <w:rPr>
                 <w:color w:val="000000" w:themeColor="text1"/>
               </w:rPr>
+              <w:t>x</w:t>
+            </w:r>
+            <w:r>
+              <w:rPr>
+                <w:color w:val="000000" w:themeColor="text1"/>
+              </w:rPr>
               <w:t xml:space="preserve"> </w:t>
             </w:r>
           </w:p>
@@ -875,6 +911,12 @@
                 <w:color w:val="000000" w:themeColor="text1"/>
               </w:rPr>
             </w:pPr>
+            <w:r>
+              <w:rPr>
+                <w:color w:val="000000" w:themeColor="text1"/>
+              </w:rPr>
+              <w:t>x</w:t>
+            </w:r>
           </w:p>
         </w:tc>
         <w:tc>
@@ -1062,6 +1104,12 @@
                 <w:color w:val="000000" w:themeColor="text1"/>
               </w:rPr>
             </w:pPr>
+            <w:r>
+              <w:rPr>
+                <w:color w:val="000000" w:themeColor="text1"/>
+              </w:rPr>
+              <w:t>x</w:t>
+            </w:r>
           </w:p>
         </w:tc>
         <w:tc>
@@ -1102,34 +1150,46 @@
               </w:rPr>
               <w:t xml:space="preserve"> </w:t>
             </w:r>
-          </w:p>
-        </w:tc>
-        <w:tc>
-          <w:tcPr>
-            <w:tcW w:w="695" w:type="dxa"/>
-            <w:tcBorders>
-              <w:top w:val="single" w:sz="4" w:space="0" w:color="FF9900"/>
-              <w:left w:val="single" w:sz="4" w:space="0" w:color="FF9900"/>
-              <w:bottom w:val="single" w:sz="4" w:space="0" w:color="FF9900"/>
-              <w:right w:val="single" w:sz="4" w:space="0" w:color="FF9900"/>
-            </w:tcBorders>
-          </w:tcPr>
-          <w:p>
-            <w:pPr>
-              <w:pStyle w:val="Normal1"/>
-              <w:widowControl w:val="0"/>
-              <w:pBdr>
-                <w:top w:val="nil"/>
-                <w:left w:val="nil"/>
-                <w:bottom w:val="nil"/>
-                <w:right w:val="nil"/>
-                <w:between w:val="nil"/>
-              </w:pBdr>
-              <w:jc w:val="center"/>
-              <w:rPr>
-                <w:color w:val="000000" w:themeColor="text1"/>
-              </w:rPr>
-            </w:pPr>
+            <w:r>
+              <w:rPr>
+                <w:color w:val="000000" w:themeColor="text1"/>
+              </w:rPr>
+              <w:t>x</w:t>
+            </w:r>
+          </w:p>
+        </w:tc>
+        <w:tc>
+          <w:tcPr>
+            <w:tcW w:w="695" w:type="dxa"/>
+            <w:tcBorders>
+              <w:top w:val="single" w:sz="4" w:space="0" w:color="FF9900"/>
+              <w:left w:val="single" w:sz="4" w:space="0" w:color="FF9900"/>
+              <w:bottom w:val="single" w:sz="4" w:space="0" w:color="FF9900"/>
+              <w:right w:val="single" w:sz="4" w:space="0" w:color="FF9900"/>
+            </w:tcBorders>
+          </w:tcPr>
+          <w:p>
+            <w:pPr>
+              <w:pStyle w:val="Normal1"/>
+              <w:widowControl w:val="0"/>
+              <w:pBdr>
+                <w:top w:val="nil"/>
+                <w:left w:val="nil"/>
+                <w:bottom w:val="nil"/>
+                <w:right w:val="nil"/>
+                <w:between w:val="nil"/>
+              </w:pBdr>
+              <w:jc w:val="center"/>
+              <w:rPr>
+                <w:color w:val="000000" w:themeColor="text1"/>
+              </w:rPr>
+            </w:pPr>
+            <w:r>
+              <w:rPr>
+                <w:color w:val="000000" w:themeColor="text1"/>
+              </w:rPr>
+              <w:t>x</w:t>
+            </w:r>
           </w:p>
         </w:tc>
         <w:tc>
@@ -1277,40 +1337,52 @@
                 <w:color w:val="000000" w:themeColor="text1"/>
               </w:rPr>
             </w:pPr>
-          </w:p>
-        </w:tc>
-        <w:tc>
-          <w:tcPr>
-            <w:tcW w:w="695" w:type="dxa"/>
-            <w:tcBorders>
-              <w:top w:val="single" w:sz="4" w:space="0" w:color="FF9900"/>
-              <w:left w:val="single" w:sz="4" w:space="0" w:color="FF9900"/>
-              <w:bottom w:val="single" w:sz="4" w:space="0" w:color="FF9900"/>
-              <w:right w:val="single" w:sz="4" w:space="0" w:color="FF9900"/>
-            </w:tcBorders>
-            <w:tcMar>
-              <w:top w:w="100" w:type="dxa"/>
-              <w:left w:w="100" w:type="dxa"/>
-              <w:bottom w:w="100" w:type="dxa"/>
-              <w:right w:w="100" w:type="dxa"/>
-            </w:tcMar>
-          </w:tcPr>
-          <w:p>
-            <w:pPr>
-              <w:pStyle w:val="Normal1"/>
-              <w:widowControl w:val="0"/>
-              <w:pBdr>
-                <w:top w:val="nil"/>
-                <w:left w:val="nil"/>
-                <w:bottom w:val="nil"/>
-                <w:right w:val="nil"/>
-                <w:between w:val="nil"/>
-              </w:pBdr>
-              <w:jc w:val="center"/>
-              <w:rPr>
-                <w:color w:val="000000" w:themeColor="text1"/>
-              </w:rPr>
-            </w:pPr>
+            <w:r>
+              <w:rPr>
+                <w:color w:val="000000" w:themeColor="text1"/>
+              </w:rPr>
+              <w:t>x</w:t>
+            </w:r>
+          </w:p>
+        </w:tc>
+        <w:tc>
+          <w:tcPr>
+            <w:tcW w:w="695" w:type="dxa"/>
+            <w:tcBorders>
+              <w:top w:val="single" w:sz="4" w:space="0" w:color="FF9900"/>
+              <w:left w:val="single" w:sz="4" w:space="0" w:color="FF9900"/>
+              <w:bottom w:val="single" w:sz="4" w:space="0" w:color="FF9900"/>
+              <w:right w:val="single" w:sz="4" w:space="0" w:color="FF9900"/>
+            </w:tcBorders>
+            <w:tcMar>
+              <w:top w:w="100" w:type="dxa"/>
+              <w:left w:w="100" w:type="dxa"/>
+              <w:bottom w:w="100" w:type="dxa"/>
+              <w:right w:w="100" w:type="dxa"/>
+            </w:tcMar>
+          </w:tcPr>
+          <w:p>
+            <w:pPr>
+              <w:pStyle w:val="Normal1"/>
+              <w:widowControl w:val="0"/>
+              <w:pBdr>
+                <w:top w:val="nil"/>
+                <w:left w:val="nil"/>
+                <w:bottom w:val="nil"/>
+                <w:right w:val="nil"/>
+                <w:between w:val="nil"/>
+              </w:pBdr>
+              <w:jc w:val="center"/>
+              <w:rPr>
+                <w:color w:val="000000" w:themeColor="text1"/>
+              </w:rPr>
+            </w:pPr>
+            <w:r>
+              <w:rPr>
+                <w:color w:val="000000" w:themeColor="text1"/>
+              </w:rPr>
+              <w:t>x</w:t>
+            </w:r>
             <w:r>
               <w:rPr>
                 <w:color w:val="000000" w:themeColor="text1"/>
@@ -1413,6 +1485,12 @@
                 <w:color w:val="000000" w:themeColor="text1"/>
               </w:rPr>
             </w:pPr>
+            <w:r>
+              <w:rPr>
+                <w:color w:val="000000" w:themeColor="text1"/>
+              </w:rPr>
+              <w:t>x</w:t>
+            </w:r>
           </w:p>
         </w:tc>
       </w:tr>
@@ -1536,6 +1614,12 @@
               <w:rPr>
                 <w:color w:val="000000" w:themeColor="text1"/>
               </w:rPr>
+              <w:t>x</w:t>
+            </w:r>
+            <w:r>
+              <w:rPr>
+                <w:color w:val="000000" w:themeColor="text1"/>
+              </w:rPr>
               <w:t xml:space="preserve"> </w:t>
             </w:r>
           </w:p>
@@ -1787,6 +1871,12 @@
                 <w:color w:val="000000" w:themeColor="text1"/>
               </w:rPr>
             </w:pPr>
+            <w:r>
+              <w:rPr>
+                <w:color w:val="000000" w:themeColor="text1"/>
+              </w:rPr>
+              <w:t>x</w:t>
+            </w:r>
           </w:p>
         </w:tc>
         <w:tc>
@@ -2082,6 +2172,12 @@
               </w:rPr>
               <w:t xml:space="preserve"> </w:t>
             </w:r>
+            <w:r>
+              <w:rPr>
+                <w:color w:val="000000" w:themeColor="text1"/>
+              </w:rPr>
+              <w:t>x</w:t>
+            </w:r>
           </w:p>
         </w:tc>
         <w:tc>
@@ -2150,34 +2246,46 @@
                 <w:color w:val="000000" w:themeColor="text1"/>
               </w:rPr>
             </w:pPr>
-          </w:p>
-        </w:tc>
-        <w:tc>
-          <w:tcPr>
-            <w:tcW w:w="695" w:type="dxa"/>
-            <w:tcBorders>
-              <w:top w:val="single" w:sz="4" w:space="0" w:color="FF9900"/>
-              <w:left w:val="single" w:sz="4" w:space="0" w:color="FF9900"/>
-              <w:bottom w:val="single" w:sz="4" w:space="0" w:color="FF9900"/>
-              <w:right w:val="single" w:sz="4" w:space="0" w:color="FF9900"/>
-            </w:tcBorders>
-          </w:tcPr>
-          <w:p>
-            <w:pPr>
-              <w:pStyle w:val="Normal1"/>
-              <w:widowControl w:val="0"/>
-              <w:pBdr>
-                <w:top w:val="nil"/>
-                <w:left w:val="nil"/>
-                <w:bottom w:val="nil"/>
-                <w:right w:val="nil"/>
-                <w:between w:val="nil"/>
-              </w:pBdr>
-              <w:jc w:val="center"/>
-              <w:rPr>
-                <w:color w:val="000000" w:themeColor="text1"/>
-              </w:rPr>
-            </w:pPr>
+            <w:r>
+              <w:rPr>
+                <w:color w:val="000000" w:themeColor="text1"/>
+              </w:rPr>
+              <w:t>x</w:t>
+            </w:r>
+          </w:p>
+        </w:tc>
+        <w:tc>
+          <w:tcPr>
+            <w:tcW w:w="695" w:type="dxa"/>
+            <w:tcBorders>
+              <w:top w:val="single" w:sz="4" w:space="0" w:color="FF9900"/>
+              <w:left w:val="single" w:sz="4" w:space="0" w:color="FF9900"/>
+              <w:bottom w:val="single" w:sz="4" w:space="0" w:color="FF9900"/>
+              <w:right w:val="single" w:sz="4" w:space="0" w:color="FF9900"/>
+            </w:tcBorders>
+          </w:tcPr>
+          <w:p>
+            <w:pPr>
+              <w:pStyle w:val="Normal1"/>
+              <w:widowControl w:val="0"/>
+              <w:pBdr>
+                <w:top w:val="nil"/>
+                <w:left w:val="nil"/>
+                <w:bottom w:val="nil"/>
+                <w:right w:val="nil"/>
+                <w:between w:val="nil"/>
+              </w:pBdr>
+              <w:jc w:val="center"/>
+              <w:rPr>
+                <w:color w:val="000000" w:themeColor="text1"/>
+              </w:rPr>
+            </w:pPr>
+            <w:r>
+              <w:rPr>
+                <w:color w:val="000000" w:themeColor="text1"/>
+              </w:rPr>
+              <w:t>x</w:t>
+            </w:r>
           </w:p>
         </w:tc>
       </w:tr>
@@ -2297,6 +2405,12 @@
                 <w:color w:val="000000" w:themeColor="text1"/>
               </w:rPr>
             </w:pPr>
+            <w:r>
+              <w:rPr>
+                <w:color w:val="000000" w:themeColor="text1"/>
+              </w:rPr>
+              <w:t>x</w:t>
+            </w:r>
           </w:p>
         </w:tc>
         <w:tc>
@@ -2552,6 +2666,12 @@
                 <w:color w:val="000000" w:themeColor="text1"/>
               </w:rPr>
             </w:pPr>
+            <w:r>
+              <w:rPr>
+                <w:color w:val="000000" w:themeColor="text1"/>
+              </w:rPr>
+              <w:t>x</w:t>
+            </w:r>
           </w:p>
         </w:tc>
         <w:tc>
@@ -2887,62 +3007,80 @@
                 <w:color w:val="000000" w:themeColor="text1"/>
               </w:rPr>
             </w:pPr>
-          </w:p>
-        </w:tc>
-        <w:tc>
-          <w:tcPr>
-            <w:tcW w:w="695" w:type="dxa"/>
-            <w:tcBorders>
-              <w:top w:val="single" w:sz="4" w:space="0" w:color="FF9900"/>
-              <w:left w:val="single" w:sz="4" w:space="0" w:color="FF9900"/>
-              <w:bottom w:val="single" w:sz="4" w:space="0" w:color="FF9900"/>
-              <w:right w:val="single" w:sz="4" w:space="0" w:color="FF9900"/>
-            </w:tcBorders>
-          </w:tcPr>
-          <w:p>
-            <w:pPr>
-              <w:pStyle w:val="Normal1"/>
-              <w:widowControl w:val="0"/>
-              <w:pBdr>
-                <w:top w:val="nil"/>
-                <w:left w:val="nil"/>
-                <w:bottom w:val="nil"/>
-                <w:right w:val="nil"/>
-                <w:between w:val="nil"/>
-              </w:pBdr>
-              <w:jc w:val="center"/>
-              <w:rPr>
-                <w:color w:val="000000" w:themeColor="text1"/>
-              </w:rPr>
-            </w:pPr>
-          </w:p>
-        </w:tc>
-        <w:tc>
-          <w:tcPr>
-            <w:tcW w:w="695" w:type="dxa"/>
-            <w:tcBorders>
-              <w:top w:val="single" w:sz="4" w:space="0" w:color="FF9900"/>
-              <w:left w:val="single" w:sz="4" w:space="0" w:color="FF9900"/>
-              <w:bottom w:val="single" w:sz="4" w:space="0" w:color="FF9900"/>
-              <w:right w:val="single" w:sz="4" w:space="0" w:color="FF9900"/>
-            </w:tcBorders>
-          </w:tcPr>
-          <w:p>
-            <w:pPr>
-              <w:pStyle w:val="Normal1"/>
-              <w:widowControl w:val="0"/>
-              <w:pBdr>
-                <w:top w:val="nil"/>
-                <w:left w:val="nil"/>
-                <w:bottom w:val="nil"/>
-                <w:right w:val="nil"/>
-                <w:between w:val="nil"/>
-              </w:pBdr>
-              <w:jc w:val="center"/>
-              <w:rPr>
-                <w:color w:val="000000" w:themeColor="text1"/>
-              </w:rPr>
-            </w:pPr>
+            <w:r>
+              <w:rPr>
+                <w:color w:val="000000" w:themeColor="text1"/>
+              </w:rPr>
+              <w:t>x</w:t>
+            </w:r>
+          </w:p>
+        </w:tc>
+        <w:tc>
+          <w:tcPr>
+            <w:tcW w:w="695" w:type="dxa"/>
+            <w:tcBorders>
+              <w:top w:val="single" w:sz="4" w:space="0" w:color="FF9900"/>
+              <w:left w:val="single" w:sz="4" w:space="0" w:color="FF9900"/>
+              <w:bottom w:val="single" w:sz="4" w:space="0" w:color="FF9900"/>
+              <w:right w:val="single" w:sz="4" w:space="0" w:color="FF9900"/>
+            </w:tcBorders>
+          </w:tcPr>
+          <w:p>
+            <w:pPr>
+              <w:pStyle w:val="Normal1"/>
+              <w:widowControl w:val="0"/>
+              <w:pBdr>
+                <w:top w:val="nil"/>
+                <w:left w:val="nil"/>
+                <w:bottom w:val="nil"/>
+                <w:right w:val="nil"/>
+                <w:between w:val="nil"/>
+              </w:pBdr>
+              <w:jc w:val="center"/>
+              <w:rPr>
+                <w:color w:val="000000" w:themeColor="text1"/>
+              </w:rPr>
+            </w:pPr>
+            <w:r>
+              <w:rPr>
+                <w:color w:val="000000" w:themeColor="text1"/>
+              </w:rPr>
+              <w:t>x</w:t>
+            </w:r>
+          </w:p>
+        </w:tc>
+        <w:tc>
+          <w:tcPr>
+            <w:tcW w:w="695" w:type="dxa"/>
+            <w:tcBorders>
+              <w:top w:val="single" w:sz="4" w:space="0" w:color="FF9900"/>
+              <w:left w:val="single" w:sz="4" w:space="0" w:color="FF9900"/>
+              <w:bottom w:val="single" w:sz="4" w:space="0" w:color="FF9900"/>
+              <w:right w:val="single" w:sz="4" w:space="0" w:color="FF9900"/>
+            </w:tcBorders>
+          </w:tcPr>
+          <w:p>
+            <w:pPr>
+              <w:pStyle w:val="Normal1"/>
+              <w:widowControl w:val="0"/>
+              <w:pBdr>
+                <w:top w:val="nil"/>
+                <w:left w:val="nil"/>
+                <w:bottom w:val="nil"/>
+                <w:right w:val="nil"/>
+                <w:between w:val="nil"/>
+              </w:pBdr>
+              <w:jc w:val="center"/>
+              <w:rPr>
+                <w:color w:val="000000" w:themeColor="text1"/>
+              </w:rPr>
+            </w:pPr>
+            <w:r>
+              <w:rPr>
+                <w:color w:val="000000" w:themeColor="text1"/>
+              </w:rPr>
+              <w:t>x</w:t>
+            </w:r>
           </w:p>
         </w:tc>
       </w:tr>
@@ -3068,6 +3206,12 @@
               </w:rPr>
               <w:t xml:space="preserve"> </w:t>
             </w:r>
+            <w:r>
+              <w:rPr>
+                <w:color w:val="000000" w:themeColor="text1"/>
+              </w:rPr>
+              <w:t>x</w:t>
+            </w:r>
           </w:p>
         </w:tc>
         <w:tc>
@@ -3317,102 +3461,120 @@
                 <w:color w:val="000000" w:themeColor="text1"/>
               </w:rPr>
             </w:pPr>
-          </w:p>
-        </w:tc>
-        <w:tc>
-          <w:tcPr>
-            <w:tcW w:w="695" w:type="dxa"/>
-            <w:tcBorders>
-              <w:top w:val="single" w:sz="4" w:space="0" w:color="FF9900"/>
-              <w:left w:val="single" w:sz="4" w:space="0" w:color="FF9900"/>
-              <w:bottom w:val="single" w:sz="4" w:space="0" w:color="FF9900"/>
-              <w:right w:val="single" w:sz="4" w:space="0" w:color="FF9900"/>
-            </w:tcBorders>
-            <w:tcMar>
-              <w:top w:w="100" w:type="dxa"/>
-              <w:left w:w="100" w:type="dxa"/>
-              <w:bottom w:w="100" w:type="dxa"/>
-              <w:right w:w="100" w:type="dxa"/>
-            </w:tcMar>
-          </w:tcPr>
-          <w:p>
-            <w:pPr>
-              <w:pStyle w:val="Normal1"/>
-              <w:widowControl w:val="0"/>
-              <w:pBdr>
-                <w:top w:val="nil"/>
-                <w:left w:val="nil"/>
-                <w:bottom w:val="nil"/>
-                <w:right w:val="nil"/>
-                <w:between w:val="nil"/>
-              </w:pBdr>
-              <w:jc w:val="center"/>
-              <w:rPr>
-                <w:color w:val="000000" w:themeColor="text1"/>
-              </w:rPr>
-            </w:pPr>
-          </w:p>
-        </w:tc>
-        <w:tc>
-          <w:tcPr>
-            <w:tcW w:w="695" w:type="dxa"/>
-            <w:tcBorders>
-              <w:top w:val="single" w:sz="4" w:space="0" w:color="FF9900"/>
-              <w:left w:val="single" w:sz="4" w:space="0" w:color="FF9900"/>
-              <w:bottom w:val="single" w:sz="4" w:space="0" w:color="FF9900"/>
-              <w:right w:val="single" w:sz="4" w:space="0" w:color="FF9900"/>
-            </w:tcBorders>
-            <w:tcMar>
-              <w:top w:w="100" w:type="dxa"/>
-              <w:left w:w="100" w:type="dxa"/>
-              <w:bottom w:w="100" w:type="dxa"/>
-              <w:right w:w="100" w:type="dxa"/>
-            </w:tcMar>
-          </w:tcPr>
-          <w:p>
-            <w:pPr>
-              <w:pStyle w:val="Normal1"/>
-              <w:widowControl w:val="0"/>
-              <w:pBdr>
-                <w:top w:val="nil"/>
-                <w:left w:val="nil"/>
-                <w:bottom w:val="nil"/>
-                <w:right w:val="nil"/>
-                <w:between w:val="nil"/>
-              </w:pBdr>
-              <w:jc w:val="center"/>
-              <w:rPr>
-                <w:color w:val="000000" w:themeColor="text1"/>
-              </w:rPr>
-            </w:pPr>
-          </w:p>
-        </w:tc>
-        <w:tc>
-          <w:tcPr>
-            <w:tcW w:w="695" w:type="dxa"/>
-            <w:tcBorders>
-              <w:top w:val="single" w:sz="4" w:space="0" w:color="FF9900"/>
-              <w:left w:val="single" w:sz="4" w:space="0" w:color="FF9900"/>
-              <w:bottom w:val="single" w:sz="4" w:space="0" w:color="FF9900"/>
-              <w:right w:val="single" w:sz="4" w:space="0" w:color="FF9900"/>
-            </w:tcBorders>
-          </w:tcPr>
-          <w:p>
-            <w:pPr>
-              <w:pStyle w:val="Normal1"/>
-              <w:widowControl w:val="0"/>
-              <w:pBdr>
-                <w:top w:val="nil"/>
-                <w:left w:val="nil"/>
-                <w:bottom w:val="nil"/>
-                <w:right w:val="nil"/>
-                <w:between w:val="nil"/>
-              </w:pBdr>
-              <w:jc w:val="center"/>
-              <w:rPr>
-                <w:color w:val="000000" w:themeColor="text1"/>
-              </w:rPr>
-            </w:pPr>
+            <w:r>
+              <w:rPr>
+                <w:color w:val="000000" w:themeColor="text1"/>
+              </w:rPr>
+              <w:t>x</w:t>
+            </w:r>
+          </w:p>
+        </w:tc>
+        <w:tc>
+          <w:tcPr>
+            <w:tcW w:w="695" w:type="dxa"/>
+            <w:tcBorders>
+              <w:top w:val="single" w:sz="4" w:space="0" w:color="FF9900"/>
+              <w:left w:val="single" w:sz="4" w:space="0" w:color="FF9900"/>
+              <w:bottom w:val="single" w:sz="4" w:space="0" w:color="FF9900"/>
+              <w:right w:val="single" w:sz="4" w:space="0" w:color="FF9900"/>
+            </w:tcBorders>
+            <w:tcMar>
+              <w:top w:w="100" w:type="dxa"/>
+              <w:left w:w="100" w:type="dxa"/>
+              <w:bottom w:w="100" w:type="dxa"/>
+              <w:right w:w="100" w:type="dxa"/>
+            </w:tcMar>
+          </w:tcPr>
+          <w:p>
+            <w:pPr>
+              <w:pStyle w:val="Normal1"/>
+              <w:widowControl w:val="0"/>
+              <w:pBdr>
+                <w:top w:val="nil"/>
+                <w:left w:val="nil"/>
+                <w:bottom w:val="nil"/>
+                <w:right w:val="nil"/>
+                <w:between w:val="nil"/>
+              </w:pBdr>
+              <w:jc w:val="center"/>
+              <w:rPr>
+                <w:color w:val="000000" w:themeColor="text1"/>
+              </w:rPr>
+            </w:pPr>
+            <w:r>
+              <w:rPr>
+                <w:color w:val="000000" w:themeColor="text1"/>
+              </w:rPr>
+              <w:t>x</w:t>
+            </w:r>
+          </w:p>
+        </w:tc>
+        <w:tc>
+          <w:tcPr>
+            <w:tcW w:w="695" w:type="dxa"/>
+            <w:tcBorders>
+              <w:top w:val="single" w:sz="4" w:space="0" w:color="FF9900"/>
+              <w:left w:val="single" w:sz="4" w:space="0" w:color="FF9900"/>
+              <w:bottom w:val="single" w:sz="4" w:space="0" w:color="FF9900"/>
+              <w:right w:val="single" w:sz="4" w:space="0" w:color="FF9900"/>
+            </w:tcBorders>
+            <w:tcMar>
+              <w:top w:w="100" w:type="dxa"/>
+              <w:left w:w="100" w:type="dxa"/>
+              <w:bottom w:w="100" w:type="dxa"/>
+              <w:right w:w="100" w:type="dxa"/>
+            </w:tcMar>
+          </w:tcPr>
+          <w:p>
+            <w:pPr>
+              <w:pStyle w:val="Normal1"/>
+              <w:widowControl w:val="0"/>
+              <w:pBdr>
+                <w:top w:val="nil"/>
+                <w:left w:val="nil"/>
+                <w:bottom w:val="nil"/>
+                <w:right w:val="nil"/>
+                <w:between w:val="nil"/>
+              </w:pBdr>
+              <w:jc w:val="center"/>
+              <w:rPr>
+                <w:color w:val="000000" w:themeColor="text1"/>
+              </w:rPr>
+            </w:pPr>
+          </w:p>
+        </w:tc>
+        <w:tc>
+          <w:tcPr>
+            <w:tcW w:w="695" w:type="dxa"/>
+            <w:tcBorders>
+              <w:top w:val="single" w:sz="4" w:space="0" w:color="FF9900"/>
+              <w:left w:val="single" w:sz="4" w:space="0" w:color="FF9900"/>
+              <w:bottom w:val="single" w:sz="4" w:space="0" w:color="FF9900"/>
+              <w:right w:val="single" w:sz="4" w:space="0" w:color="FF9900"/>
+            </w:tcBorders>
+          </w:tcPr>
+          <w:p>
+            <w:pPr>
+              <w:pStyle w:val="Normal1"/>
+              <w:widowControl w:val="0"/>
+              <w:pBdr>
+                <w:top w:val="nil"/>
+                <w:left w:val="nil"/>
+                <w:bottom w:val="nil"/>
+                <w:right w:val="nil"/>
+                <w:between w:val="nil"/>
+              </w:pBdr>
+              <w:jc w:val="center"/>
+              <w:rPr>
+                <w:color w:val="000000" w:themeColor="text1"/>
+              </w:rPr>
+            </w:pPr>
+            <w:r>
+              <w:rPr>
+                <w:color w:val="000000" w:themeColor="text1"/>
+              </w:rPr>
+              <w:t>x</w:t>
+            </w:r>
           </w:p>
         </w:tc>
         <w:tc>
@@ -3603,6 +3765,12 @@
                 <w:color w:val="000000" w:themeColor="text1"/>
               </w:rPr>
             </w:pPr>
+            <w:r>
+              <w:rPr>
+                <w:color w:val="000000" w:themeColor="text1"/>
+              </w:rPr>
+              <w:t>x</w:t>
+            </w:r>
           </w:p>
         </w:tc>
         <w:tc>
@@ -3812,40 +3980,52 @@
                 <w:color w:val="000000" w:themeColor="text1"/>
               </w:rPr>
             </w:pPr>
-          </w:p>
-        </w:tc>
-        <w:tc>
-          <w:tcPr>
-            <w:tcW w:w="695" w:type="dxa"/>
-            <w:tcBorders>
-              <w:top w:val="single" w:sz="4" w:space="0" w:color="FF9900"/>
-              <w:left w:val="single" w:sz="4" w:space="0" w:color="FF9900"/>
-              <w:bottom w:val="single" w:sz="4" w:space="0" w:color="FF9900"/>
-              <w:right w:val="single" w:sz="4" w:space="0" w:color="FF9900"/>
-            </w:tcBorders>
-            <w:tcMar>
-              <w:top w:w="100" w:type="dxa"/>
-              <w:left w:w="100" w:type="dxa"/>
-              <w:bottom w:w="100" w:type="dxa"/>
-              <w:right w:w="100" w:type="dxa"/>
-            </w:tcMar>
-          </w:tcPr>
-          <w:p>
-            <w:pPr>
-              <w:pStyle w:val="Normal1"/>
-              <w:widowControl w:val="0"/>
-              <w:pBdr>
-                <w:top w:val="nil"/>
-                <w:left w:val="nil"/>
-                <w:bottom w:val="nil"/>
-                <w:right w:val="nil"/>
-                <w:between w:val="nil"/>
-              </w:pBdr>
-              <w:jc w:val="center"/>
-              <w:rPr>
-                <w:color w:val="000000" w:themeColor="text1"/>
-              </w:rPr>
-            </w:pPr>
+            <w:r>
+              <w:rPr>
+                <w:color w:val="000000" w:themeColor="text1"/>
+              </w:rPr>
+              <w:t>x</w:t>
+            </w:r>
+          </w:p>
+        </w:tc>
+        <w:tc>
+          <w:tcPr>
+            <w:tcW w:w="695" w:type="dxa"/>
+            <w:tcBorders>
+              <w:top w:val="single" w:sz="4" w:space="0" w:color="FF9900"/>
+              <w:left w:val="single" w:sz="4" w:space="0" w:color="FF9900"/>
+              <w:bottom w:val="single" w:sz="4" w:space="0" w:color="FF9900"/>
+              <w:right w:val="single" w:sz="4" w:space="0" w:color="FF9900"/>
+            </w:tcBorders>
+            <w:tcMar>
+              <w:top w:w="100" w:type="dxa"/>
+              <w:left w:w="100" w:type="dxa"/>
+              <w:bottom w:w="100" w:type="dxa"/>
+              <w:right w:w="100" w:type="dxa"/>
+            </w:tcMar>
+          </w:tcPr>
+          <w:p>
+            <w:pPr>
+              <w:pStyle w:val="Normal1"/>
+              <w:widowControl w:val="0"/>
+              <w:pBdr>
+                <w:top w:val="nil"/>
+                <w:left w:val="nil"/>
+                <w:bottom w:val="nil"/>
+                <w:right w:val="nil"/>
+                <w:between w:val="nil"/>
+              </w:pBdr>
+              <w:jc w:val="center"/>
+              <w:rPr>
+                <w:color w:val="000000" w:themeColor="text1"/>
+              </w:rPr>
+            </w:pPr>
+            <w:r>
+              <w:rPr>
+                <w:color w:val="000000" w:themeColor="text1"/>
+              </w:rPr>
+              <w:t>x</w:t>
+            </w:r>
             <w:r>
               <w:rPr>
                 <w:color w:val="000000" w:themeColor="text1"/>
@@ -4136,34 +4316,46 @@
                 <w:color w:val="000000" w:themeColor="text1"/>
               </w:rPr>
             </w:pPr>
-          </w:p>
-        </w:tc>
-        <w:tc>
-          <w:tcPr>
-            <w:tcW w:w="695" w:type="dxa"/>
-            <w:tcBorders>
-              <w:top w:val="single" w:sz="4" w:space="0" w:color="FF9900"/>
-              <w:left w:val="single" w:sz="4" w:space="0" w:color="FF9900"/>
-              <w:bottom w:val="single" w:sz="4" w:space="0" w:color="FF9900"/>
-              <w:right w:val="single" w:sz="4" w:space="0" w:color="FF9900"/>
-            </w:tcBorders>
-          </w:tcPr>
-          <w:p>
-            <w:pPr>
-              <w:pStyle w:val="Normal1"/>
-              <w:widowControl w:val="0"/>
-              <w:pBdr>
-                <w:top w:val="nil"/>
-                <w:left w:val="nil"/>
-                <w:bottom w:val="nil"/>
-                <w:right w:val="nil"/>
-                <w:between w:val="nil"/>
-              </w:pBdr>
-              <w:jc w:val="center"/>
-              <w:rPr>
-                <w:color w:val="000000" w:themeColor="text1"/>
-              </w:rPr>
-            </w:pPr>
+            <w:r>
+              <w:rPr>
+                <w:color w:val="000000" w:themeColor="text1"/>
+              </w:rPr>
+              <w:t>x</w:t>
+            </w:r>
+          </w:p>
+        </w:tc>
+        <w:tc>
+          <w:tcPr>
+            <w:tcW w:w="695" w:type="dxa"/>
+            <w:tcBorders>
+              <w:top w:val="single" w:sz="4" w:space="0" w:color="FF9900"/>
+              <w:left w:val="single" w:sz="4" w:space="0" w:color="FF9900"/>
+              <w:bottom w:val="single" w:sz="4" w:space="0" w:color="FF9900"/>
+              <w:right w:val="single" w:sz="4" w:space="0" w:color="FF9900"/>
+            </w:tcBorders>
+          </w:tcPr>
+          <w:p>
+            <w:pPr>
+              <w:pStyle w:val="Normal1"/>
+              <w:widowControl w:val="0"/>
+              <w:pBdr>
+                <w:top w:val="nil"/>
+                <w:left w:val="nil"/>
+                <w:bottom w:val="nil"/>
+                <w:right w:val="nil"/>
+                <w:between w:val="nil"/>
+              </w:pBdr>
+              <w:jc w:val="center"/>
+              <w:rPr>
+                <w:color w:val="000000" w:themeColor="text1"/>
+              </w:rPr>
+            </w:pPr>
+            <w:r>
+              <w:rPr>
+                <w:color w:val="000000" w:themeColor="text1"/>
+              </w:rPr>
+              <w:t>x</w:t>
+            </w:r>
           </w:p>
         </w:tc>
         <w:tc>
@@ -4311,6 +4503,12 @@
                 <w:color w:val="000000" w:themeColor="text1"/>
               </w:rPr>
             </w:pPr>
+            <w:r>
+              <w:rPr>
+                <w:color w:val="000000" w:themeColor="text1"/>
+              </w:rPr>
+              <w:t>x</w:t>
+            </w:r>
           </w:p>
         </w:tc>
         <w:tc>
@@ -4638,6 +4836,12 @@
               <w:rPr>
                 <w:color w:val="000000" w:themeColor="text1"/>
               </w:rPr>
+              <w:t>x</w:t>
+            </w:r>
+            <w:r>
+              <w:rPr>
+                <w:color w:val="000000" w:themeColor="text1"/>
+              </w:rPr>
               <w:t xml:space="preserve"> </w:t>
             </w:r>
           </w:p>
@@ -4696,6 +4900,12 @@
                 <w:color w:val="000000" w:themeColor="text1"/>
               </w:rPr>
             </w:pPr>
+            <w:r>
+              <w:rPr>
+                <w:color w:val="000000" w:themeColor="text1"/>
+              </w:rPr>
+              <w:t>x</w:t>
+            </w:r>
           </w:p>
         </w:tc>
       </w:tr>
@@ -4855,6 +5065,12 @@
               </w:rPr>
               <w:t xml:space="preserve"> </w:t>
             </w:r>
+            <w:r>
+              <w:rPr>
+                <w:color w:val="000000" w:themeColor="text1"/>
+              </w:rPr>
+              <w:t>x</w:t>
+            </w:r>
           </w:p>
         </w:tc>
         <w:tc>
@@ -5108,6 +5324,12 @@
               <w:rPr>
                 <w:color w:val="000000" w:themeColor="text1"/>
               </w:rPr>
+              <w:t>x</w:t>
+            </w:r>
+            <w:r>
+              <w:rPr>
+                <w:color w:val="000000" w:themeColor="text1"/>
+              </w:rPr>
               <w:t xml:space="preserve"> </w:t>
             </w:r>
           </w:p>
@@ -5206,6 +5428,12 @@
                 <w:color w:val="000000" w:themeColor="text1"/>
               </w:rPr>
             </w:pPr>
+            <w:r>
+              <w:rPr>
+                <w:color w:val="000000" w:themeColor="text1"/>
+              </w:rPr>
+              <w:t>x</w:t>
+            </w:r>
           </w:p>
         </w:tc>
       </w:tr>
@@ -5433,34 +5661,46 @@
                 <w:color w:val="000000" w:themeColor="text1"/>
               </w:rPr>
             </w:pPr>
-          </w:p>
-        </w:tc>
-        <w:tc>
-          <w:tcPr>
-            <w:tcW w:w="695" w:type="dxa"/>
-            <w:tcBorders>
-              <w:top w:val="single" w:sz="4" w:space="0" w:color="FF9900"/>
-              <w:left w:val="single" w:sz="4" w:space="0" w:color="FF9900"/>
-              <w:bottom w:val="single" w:sz="4" w:space="0" w:color="FF9900"/>
-              <w:right w:val="single" w:sz="4" w:space="0" w:color="FF9900"/>
-            </w:tcBorders>
-          </w:tcPr>
-          <w:p>
-            <w:pPr>
-              <w:pStyle w:val="Normal1"/>
-              <w:widowControl w:val="0"/>
-              <w:pBdr>
-                <w:top w:val="nil"/>
-                <w:left w:val="nil"/>
-                <w:bottom w:val="nil"/>
-                <w:right w:val="nil"/>
-                <w:between w:val="nil"/>
-              </w:pBdr>
-              <w:jc w:val="center"/>
-              <w:rPr>
-                <w:color w:val="000000" w:themeColor="text1"/>
-              </w:rPr>
-            </w:pPr>
+            <w:r>
+              <w:rPr>
+                <w:color w:val="000000" w:themeColor="text1"/>
+              </w:rPr>
+              <w:t>x</w:t>
+            </w:r>
+          </w:p>
+        </w:tc>
+        <w:tc>
+          <w:tcPr>
+            <w:tcW w:w="695" w:type="dxa"/>
+            <w:tcBorders>
+              <w:top w:val="single" w:sz="4" w:space="0" w:color="FF9900"/>
+              <w:left w:val="single" w:sz="4" w:space="0" w:color="FF9900"/>
+              <w:bottom w:val="single" w:sz="4" w:space="0" w:color="FF9900"/>
+              <w:right w:val="single" w:sz="4" w:space="0" w:color="FF9900"/>
+            </w:tcBorders>
+          </w:tcPr>
+          <w:p>
+            <w:pPr>
+              <w:pStyle w:val="Normal1"/>
+              <w:widowControl w:val="0"/>
+              <w:pBdr>
+                <w:top w:val="nil"/>
+                <w:left w:val="nil"/>
+                <w:bottom w:val="nil"/>
+                <w:right w:val="nil"/>
+                <w:between w:val="nil"/>
+              </w:pBdr>
+              <w:jc w:val="center"/>
+              <w:rPr>
+                <w:color w:val="000000" w:themeColor="text1"/>
+              </w:rPr>
+            </w:pPr>
+            <w:r>
+              <w:rPr>
+                <w:color w:val="000000" w:themeColor="text1"/>
+              </w:rPr>
+              <w:t>x</w:t>
+            </w:r>
           </w:p>
         </w:tc>
       </w:tr>
@@ -5580,40 +5820,52 @@
                 <w:color w:val="000000" w:themeColor="text1"/>
               </w:rPr>
             </w:pPr>
-          </w:p>
-        </w:tc>
-        <w:tc>
-          <w:tcPr>
-            <w:tcW w:w="695" w:type="dxa"/>
-            <w:tcBorders>
-              <w:top w:val="single" w:sz="4" w:space="0" w:color="FF9900"/>
-              <w:left w:val="single" w:sz="4" w:space="0" w:color="FF9900"/>
-              <w:bottom w:val="single" w:sz="4" w:space="0" w:color="FF9900"/>
-              <w:right w:val="single" w:sz="4" w:space="0" w:color="FF9900"/>
-            </w:tcBorders>
-            <w:tcMar>
-              <w:top w:w="100" w:type="dxa"/>
-              <w:left w:w="100" w:type="dxa"/>
-              <w:bottom w:w="100" w:type="dxa"/>
-              <w:right w:w="100" w:type="dxa"/>
-            </w:tcMar>
-          </w:tcPr>
-          <w:p>
-            <w:pPr>
-              <w:pStyle w:val="Normal1"/>
-              <w:widowControl w:val="0"/>
-              <w:pBdr>
-                <w:top w:val="nil"/>
-                <w:left w:val="nil"/>
-                <w:bottom w:val="nil"/>
-                <w:right w:val="nil"/>
-                <w:between w:val="nil"/>
-              </w:pBdr>
-              <w:jc w:val="center"/>
-              <w:rPr>
-                <w:color w:val="000000" w:themeColor="text1"/>
-              </w:rPr>
-            </w:pPr>
+            <w:r>
+              <w:rPr>
+                <w:color w:val="000000" w:themeColor="text1"/>
+              </w:rPr>
+              <w:t>x</w:t>
+            </w:r>
+          </w:p>
+        </w:tc>
+        <w:tc>
+          <w:tcPr>
+            <w:tcW w:w="695" w:type="dxa"/>
+            <w:tcBorders>
+              <w:top w:val="single" w:sz="4" w:space="0" w:color="FF9900"/>
+              <w:left w:val="single" w:sz="4" w:space="0" w:color="FF9900"/>
+              <w:bottom w:val="single" w:sz="4" w:space="0" w:color="FF9900"/>
+              <w:right w:val="single" w:sz="4" w:space="0" w:color="FF9900"/>
+            </w:tcBorders>
+            <w:tcMar>
+              <w:top w:w="100" w:type="dxa"/>
+              <w:left w:w="100" w:type="dxa"/>
+              <w:bottom w:w="100" w:type="dxa"/>
+              <w:right w:w="100" w:type="dxa"/>
+            </w:tcMar>
+          </w:tcPr>
+          <w:p>
+            <w:pPr>
+              <w:pStyle w:val="Normal1"/>
+              <w:widowControl w:val="0"/>
+              <w:pBdr>
+                <w:top w:val="nil"/>
+                <w:left w:val="nil"/>
+                <w:bottom w:val="nil"/>
+                <w:right w:val="nil"/>
+                <w:between w:val="nil"/>
+              </w:pBdr>
+              <w:jc w:val="center"/>
+              <w:rPr>
+                <w:color w:val="000000" w:themeColor="text1"/>
+              </w:rPr>
+            </w:pPr>
+            <w:r>
+              <w:rPr>
+                <w:color w:val="000000" w:themeColor="text1"/>
+              </w:rPr>
+              <w:t>x</w:t>
+            </w:r>
             <w:r>
               <w:rPr>
                 <w:color w:val="000000" w:themeColor="text1"/>
@@ -5716,6 +5968,12 @@
                 <w:color w:val="000000" w:themeColor="text1"/>
               </w:rPr>
             </w:pPr>
+            <w:r>
+              <w:rPr>
+                <w:color w:val="000000" w:themeColor="text1"/>
+              </w:rPr>
+              <w:t>x</w:t>
+            </w:r>
           </w:p>
         </w:tc>
       </w:tr>
@@ -5835,40 +6093,52 @@
                 <w:color w:val="000000" w:themeColor="text1"/>
               </w:rPr>
             </w:pPr>
-          </w:p>
-        </w:tc>
-        <w:tc>
-          <w:tcPr>
-            <w:tcW w:w="695" w:type="dxa"/>
-            <w:tcBorders>
-              <w:top w:val="single" w:sz="4" w:space="0" w:color="FF9900"/>
-              <w:left w:val="single" w:sz="4" w:space="0" w:color="FF9900"/>
-              <w:bottom w:val="single" w:sz="4" w:space="0" w:color="FF9900"/>
-              <w:right w:val="single" w:sz="4" w:space="0" w:color="FF9900"/>
-            </w:tcBorders>
-            <w:tcMar>
-              <w:top w:w="100" w:type="dxa"/>
-              <w:left w:w="100" w:type="dxa"/>
-              <w:bottom w:w="100" w:type="dxa"/>
-              <w:right w:w="100" w:type="dxa"/>
-            </w:tcMar>
-          </w:tcPr>
-          <w:p>
-            <w:pPr>
-              <w:pStyle w:val="Normal1"/>
-              <w:widowControl w:val="0"/>
-              <w:pBdr>
-                <w:top w:val="nil"/>
-                <w:left w:val="nil"/>
-                <w:bottom w:val="nil"/>
-                <w:right w:val="nil"/>
-                <w:between w:val="nil"/>
-              </w:pBdr>
-              <w:jc w:val="center"/>
-              <w:rPr>
-                <w:color w:val="000000" w:themeColor="text1"/>
-              </w:rPr>
-            </w:pPr>
+            <w:r>
+              <w:rPr>
+                <w:color w:val="000000" w:themeColor="text1"/>
+              </w:rPr>
+              <w:t>x</w:t>
+            </w:r>
+          </w:p>
+        </w:tc>
+        <w:tc>
+          <w:tcPr>
+            <w:tcW w:w="695" w:type="dxa"/>
+            <w:tcBorders>
+              <w:top w:val="single" w:sz="4" w:space="0" w:color="FF9900"/>
+              <w:left w:val="single" w:sz="4" w:space="0" w:color="FF9900"/>
+              <w:bottom w:val="single" w:sz="4" w:space="0" w:color="FF9900"/>
+              <w:right w:val="single" w:sz="4" w:space="0" w:color="FF9900"/>
+            </w:tcBorders>
+            <w:tcMar>
+              <w:top w:w="100" w:type="dxa"/>
+              <w:left w:w="100" w:type="dxa"/>
+              <w:bottom w:w="100" w:type="dxa"/>
+              <w:right w:w="100" w:type="dxa"/>
+            </w:tcMar>
+          </w:tcPr>
+          <w:p>
+            <w:pPr>
+              <w:pStyle w:val="Normal1"/>
+              <w:widowControl w:val="0"/>
+              <w:pBdr>
+                <w:top w:val="nil"/>
+                <w:left w:val="nil"/>
+                <w:bottom w:val="nil"/>
+                <w:right w:val="nil"/>
+                <w:between w:val="nil"/>
+              </w:pBdr>
+              <w:jc w:val="center"/>
+              <w:rPr>
+                <w:color w:val="000000" w:themeColor="text1"/>
+              </w:rPr>
+            </w:pPr>
+            <w:r>
+              <w:rPr>
+                <w:color w:val="000000" w:themeColor="text1"/>
+              </w:rPr>
+              <w:t>x</w:t>
+            </w:r>
           </w:p>
         </w:tc>
         <w:tc>
@@ -5965,6 +6235,12 @@
                 <w:color w:val="000000" w:themeColor="text1"/>
               </w:rPr>
             </w:pPr>
+            <w:r>
+              <w:rPr>
+                <w:color w:val="000000" w:themeColor="text1"/>
+              </w:rPr>
+              <w:t>x</w:t>
+            </w:r>
           </w:p>
         </w:tc>
       </w:tr>
@@ -6078,40 +6354,52 @@
                 <w:color w:val="000000" w:themeColor="text1"/>
               </w:rPr>
             </w:pPr>
-          </w:p>
-        </w:tc>
-        <w:tc>
-          <w:tcPr>
-            <w:tcW w:w="695" w:type="dxa"/>
-            <w:tcBorders>
-              <w:top w:val="single" w:sz="4" w:space="0" w:color="FF9900"/>
-              <w:left w:val="single" w:sz="4" w:space="0" w:color="FF9900"/>
-              <w:bottom w:val="single" w:sz="4" w:space="0" w:color="FF9900"/>
-              <w:right w:val="single" w:sz="4" w:space="0" w:color="FF9900"/>
-            </w:tcBorders>
-            <w:tcMar>
-              <w:top w:w="100" w:type="dxa"/>
-              <w:left w:w="100" w:type="dxa"/>
-              <w:bottom w:w="100" w:type="dxa"/>
-              <w:right w:w="100" w:type="dxa"/>
-            </w:tcMar>
-          </w:tcPr>
-          <w:p>
-            <w:pPr>
-              <w:pStyle w:val="Normal1"/>
-              <w:widowControl w:val="0"/>
-              <w:pBdr>
-                <w:top w:val="nil"/>
-                <w:left w:val="nil"/>
-                <w:bottom w:val="nil"/>
-                <w:right w:val="nil"/>
-                <w:between w:val="nil"/>
-              </w:pBdr>
-              <w:jc w:val="center"/>
-              <w:rPr>
-                <w:color w:val="000000" w:themeColor="text1"/>
-              </w:rPr>
-            </w:pPr>
+            <w:r>
+              <w:rPr>
+                <w:color w:val="000000" w:themeColor="text1"/>
+              </w:rPr>
+              <w:t>x</w:t>
+            </w:r>
+          </w:p>
+        </w:tc>
+        <w:tc>
+          <w:tcPr>
+            <w:tcW w:w="695" w:type="dxa"/>
+            <w:tcBorders>
+              <w:top w:val="single" w:sz="4" w:space="0" w:color="FF9900"/>
+              <w:left w:val="single" w:sz="4" w:space="0" w:color="FF9900"/>
+              <w:bottom w:val="single" w:sz="4" w:space="0" w:color="FF9900"/>
+              <w:right w:val="single" w:sz="4" w:space="0" w:color="FF9900"/>
+            </w:tcBorders>
+            <w:tcMar>
+              <w:top w:w="100" w:type="dxa"/>
+              <w:left w:w="100" w:type="dxa"/>
+              <w:bottom w:w="100" w:type="dxa"/>
+              <w:right w:w="100" w:type="dxa"/>
+            </w:tcMar>
+          </w:tcPr>
+          <w:p>
+            <w:pPr>
+              <w:pStyle w:val="Normal1"/>
+              <w:widowControl w:val="0"/>
+              <w:pBdr>
+                <w:top w:val="nil"/>
+                <w:left w:val="nil"/>
+                <w:bottom w:val="nil"/>
+                <w:right w:val="nil"/>
+                <w:between w:val="nil"/>
+              </w:pBdr>
+              <w:jc w:val="center"/>
+              <w:rPr>
+                <w:color w:val="000000" w:themeColor="text1"/>
+              </w:rPr>
+            </w:pPr>
+            <w:r>
+              <w:rPr>
+                <w:color w:val="000000" w:themeColor="text1"/>
+              </w:rPr>
+              <w:t>x</w:t>
+            </w:r>
           </w:p>
         </w:tc>
         <w:tc>
@@ -6321,6 +6609,12 @@
                 <w:color w:val="000000" w:themeColor="text1"/>
               </w:rPr>
             </w:pPr>
+            <w:r>
+              <w:rPr>
+                <w:color w:val="000000" w:themeColor="text1"/>
+              </w:rPr>
+              <w:t>x</w:t>
+            </w:r>
           </w:p>
         </w:tc>
         <w:tc>
@@ -6576,6 +6870,12 @@
                 <w:color w:val="000000" w:themeColor="text1"/>
               </w:rPr>
             </w:pPr>
+            <w:r>
+              <w:rPr>
+                <w:color w:val="000000" w:themeColor="text1"/>
+              </w:rPr>
+              <w:t>x</w:t>
+            </w:r>
           </w:p>
         </w:tc>
         <w:tc>
@@ -6869,6 +7169,12 @@
               <w:rPr>
                 <w:color w:val="000000" w:themeColor="text1"/>
               </w:rPr>
+              <w:t>x</w:t>
+            </w:r>
+            <w:r>
+              <w:rPr>
+                <w:color w:val="000000" w:themeColor="text1"/>
+              </w:rPr>
               <w:t xml:space="preserve"> </w:t>
             </w:r>
           </w:p>
@@ -6939,6 +7245,12 @@
                 <w:color w:val="000000" w:themeColor="text1"/>
               </w:rPr>
             </w:pPr>
+            <w:r>
+              <w:rPr>
+                <w:color w:val="000000" w:themeColor="text1"/>
+              </w:rPr>
+              <w:t>x</w:t>
+            </w:r>
           </w:p>
         </w:tc>
         <w:tc>
@@ -7050,42 +7362,54 @@
               <w:rPr>
                 <w:color w:val="000000" w:themeColor="text1"/>
               </w:rPr>
-              <w:t>Histórico de peidos</w:t>
-            </w:r>
-          </w:p>
-        </w:tc>
-        <w:tc>
-          <w:tcPr>
-            <w:tcW w:w="695" w:type="dxa"/>
-            <w:tcBorders>
-              <w:top w:val="single" w:sz="4" w:space="0" w:color="FF9900"/>
-              <w:left w:val="single" w:sz="4" w:space="0" w:color="FF9900"/>
-              <w:bottom w:val="single" w:sz="4" w:space="0" w:color="FF9900"/>
-              <w:right w:val="single" w:sz="4" w:space="0" w:color="FF9900"/>
-            </w:tcBorders>
-            <w:tcMar>
-              <w:top w:w="100" w:type="dxa"/>
-              <w:left w:w="100" w:type="dxa"/>
-              <w:bottom w:w="100" w:type="dxa"/>
-              <w:right w:w="100" w:type="dxa"/>
-            </w:tcMar>
-          </w:tcPr>
-          <w:p>
-            <w:pPr>
-              <w:pStyle w:val="Normal1"/>
-              <w:widowControl w:val="0"/>
-              <w:pBdr>
-                <w:top w:val="nil"/>
-                <w:left w:val="nil"/>
-                <w:bottom w:val="nil"/>
-                <w:right w:val="nil"/>
-                <w:between w:val="nil"/>
-              </w:pBdr>
-              <w:jc w:val="center"/>
-              <w:rPr>
-                <w:color w:val="000000" w:themeColor="text1"/>
-              </w:rPr>
-            </w:pPr>
+              <w:t>Histórico de pe</w:t>
+            </w:r>
+            <w:r>
+              <w:rPr>
+                <w:color w:val="000000" w:themeColor="text1"/>
+              </w:rPr>
+              <w:t>didos</w:t>
+            </w:r>
+          </w:p>
+        </w:tc>
+        <w:tc>
+          <w:tcPr>
+            <w:tcW w:w="695" w:type="dxa"/>
+            <w:tcBorders>
+              <w:top w:val="single" w:sz="4" w:space="0" w:color="FF9900"/>
+              <w:left w:val="single" w:sz="4" w:space="0" w:color="FF9900"/>
+              <w:bottom w:val="single" w:sz="4" w:space="0" w:color="FF9900"/>
+              <w:right w:val="single" w:sz="4" w:space="0" w:color="FF9900"/>
+            </w:tcBorders>
+            <w:tcMar>
+              <w:top w:w="100" w:type="dxa"/>
+              <w:left w:w="100" w:type="dxa"/>
+              <w:bottom w:w="100" w:type="dxa"/>
+              <w:right w:w="100" w:type="dxa"/>
+            </w:tcMar>
+          </w:tcPr>
+          <w:p>
+            <w:pPr>
+              <w:pStyle w:val="Normal1"/>
+              <w:widowControl w:val="0"/>
+              <w:pBdr>
+                <w:top w:val="nil"/>
+                <w:left w:val="nil"/>
+                <w:bottom w:val="nil"/>
+                <w:right w:val="nil"/>
+                <w:between w:val="nil"/>
+              </w:pBdr>
+              <w:jc w:val="center"/>
+              <w:rPr>
+                <w:color w:val="000000" w:themeColor="text1"/>
+              </w:rPr>
+            </w:pPr>
+            <w:r>
+              <w:rPr>
+                <w:color w:val="000000" w:themeColor="text1"/>
+              </w:rPr>
+              <w:t>x</w:t>
+            </w:r>
           </w:p>
         </w:tc>
         <w:tc>
@@ -7222,6 +7546,12 @@
                 <w:color w:val="000000" w:themeColor="text1"/>
               </w:rPr>
             </w:pPr>
+            <w:r>
+              <w:rPr>
+                <w:color w:val="000000" w:themeColor="text1"/>
+              </w:rPr>
+              <w:t>x</w:t>
+            </w:r>
           </w:p>
         </w:tc>
       </w:tr>
@@ -7379,6 +7709,12 @@
               <w:rPr>
                 <w:color w:val="000000" w:themeColor="text1"/>
               </w:rPr>
+              <w:t>x</w:t>
+            </w:r>
+            <w:r>
+              <w:rPr>
+                <w:color w:val="000000" w:themeColor="text1"/>
+              </w:rPr>
               <w:t xml:space="preserve"> </w:t>
             </w:r>
           </w:p>
@@ -7634,6 +7970,12 @@
               <w:rPr>
                 <w:color w:val="000000" w:themeColor="text1"/>
               </w:rPr>
+              <w:t>x</w:t>
+            </w:r>
+            <w:r>
+              <w:rPr>
+                <w:color w:val="000000" w:themeColor="text1"/>
+              </w:rPr>
               <w:t xml:space="preserve"> </w:t>
             </w:r>
           </w:p>
@@ -7871,6 +8213,12 @@
               <w:rPr>
                 <w:color w:val="000000" w:themeColor="text1"/>
               </w:rPr>
+              <w:t>x</w:t>
+            </w:r>
+            <w:r>
+              <w:rPr>
+                <w:color w:val="000000" w:themeColor="text1"/>
+              </w:rPr>
               <w:t xml:space="preserve"> </w:t>
             </w:r>
           </w:p>
@@ -8080,6 +8428,12 @@
               <w:rPr>
                 <w:color w:val="000000" w:themeColor="text1"/>
               </w:rPr>
+              <w:t>x</w:t>
+            </w:r>
+            <w:r>
+              <w:rPr>
+                <w:color w:val="000000" w:themeColor="text1"/>
+              </w:rPr>
               <w:t xml:space="preserve"> </w:t>
             </w:r>
           </w:p>
@@ -8255,102 +8609,120 @@
                 <w:color w:val="000000" w:themeColor="text1"/>
               </w:rPr>
             </w:pPr>
-          </w:p>
-        </w:tc>
-        <w:tc>
-          <w:tcPr>
-            <w:tcW w:w="695" w:type="dxa"/>
-            <w:tcBorders>
-              <w:top w:val="single" w:sz="4" w:space="0" w:color="FF9900"/>
-              <w:left w:val="single" w:sz="4" w:space="0" w:color="FF9900"/>
-              <w:bottom w:val="single" w:sz="4" w:space="0" w:color="FF9900"/>
-              <w:right w:val="single" w:sz="4" w:space="0" w:color="FF9900"/>
-            </w:tcBorders>
-            <w:tcMar>
-              <w:top w:w="100" w:type="dxa"/>
-              <w:left w:w="100" w:type="dxa"/>
-              <w:bottom w:w="100" w:type="dxa"/>
-              <w:right w:w="100" w:type="dxa"/>
-            </w:tcMar>
-          </w:tcPr>
-          <w:p>
-            <w:pPr>
-              <w:pStyle w:val="Normal1"/>
-              <w:widowControl w:val="0"/>
-              <w:jc w:val="center"/>
-              <w:rPr>
-                <w:color w:val="000000" w:themeColor="text1"/>
-              </w:rPr>
-            </w:pPr>
-          </w:p>
-        </w:tc>
-        <w:tc>
-          <w:tcPr>
-            <w:tcW w:w="695" w:type="dxa"/>
-            <w:tcBorders>
-              <w:top w:val="single" w:sz="4" w:space="0" w:color="FF9900"/>
-              <w:left w:val="single" w:sz="4" w:space="0" w:color="FF9900"/>
-              <w:bottom w:val="single" w:sz="4" w:space="0" w:color="FF9900"/>
-              <w:right w:val="single" w:sz="4" w:space="0" w:color="FF9900"/>
-            </w:tcBorders>
-            <w:tcMar>
-              <w:top w:w="100" w:type="dxa"/>
-              <w:left w:w="100" w:type="dxa"/>
-              <w:bottom w:w="100" w:type="dxa"/>
-              <w:right w:w="100" w:type="dxa"/>
-            </w:tcMar>
-          </w:tcPr>
-          <w:p>
-            <w:pPr>
-              <w:pStyle w:val="Normal1"/>
-              <w:widowControl w:val="0"/>
-              <w:jc w:val="center"/>
-              <w:rPr>
-                <w:color w:val="000000" w:themeColor="text1"/>
-              </w:rPr>
-            </w:pPr>
-          </w:p>
-        </w:tc>
-        <w:tc>
-          <w:tcPr>
-            <w:tcW w:w="695" w:type="dxa"/>
-            <w:tcBorders>
-              <w:top w:val="single" w:sz="4" w:space="0" w:color="FF9900"/>
-              <w:left w:val="single" w:sz="4" w:space="0" w:color="FF9900"/>
-              <w:bottom w:val="single" w:sz="4" w:space="0" w:color="FF9900"/>
-              <w:right w:val="single" w:sz="4" w:space="0" w:color="FF9900"/>
-            </w:tcBorders>
-          </w:tcPr>
-          <w:p>
-            <w:pPr>
-              <w:pStyle w:val="Normal1"/>
-              <w:widowControl w:val="0"/>
-              <w:jc w:val="center"/>
-              <w:rPr>
-                <w:color w:val="000000" w:themeColor="text1"/>
-              </w:rPr>
-            </w:pPr>
-          </w:p>
-        </w:tc>
-        <w:tc>
-          <w:tcPr>
-            <w:tcW w:w="695" w:type="dxa"/>
-            <w:tcBorders>
-              <w:top w:val="single" w:sz="4" w:space="0" w:color="FF9900"/>
-              <w:left w:val="single" w:sz="4" w:space="0" w:color="FF9900"/>
-              <w:bottom w:val="single" w:sz="4" w:space="0" w:color="FF9900"/>
-              <w:right w:val="single" w:sz="4" w:space="0" w:color="FF9900"/>
-            </w:tcBorders>
-          </w:tcPr>
-          <w:p>
-            <w:pPr>
-              <w:pStyle w:val="Normal1"/>
-              <w:widowControl w:val="0"/>
-              <w:jc w:val="center"/>
-              <w:rPr>
-                <w:color w:val="000000" w:themeColor="text1"/>
-              </w:rPr>
-            </w:pPr>
+            <w:r>
+              <w:rPr>
+                <w:color w:val="000000" w:themeColor="text1"/>
+              </w:rPr>
+              <w:t>x</w:t>
+            </w:r>
+          </w:p>
+        </w:tc>
+        <w:tc>
+          <w:tcPr>
+            <w:tcW w:w="695" w:type="dxa"/>
+            <w:tcBorders>
+              <w:top w:val="single" w:sz="4" w:space="0" w:color="FF9900"/>
+              <w:left w:val="single" w:sz="4" w:space="0" w:color="FF9900"/>
+              <w:bottom w:val="single" w:sz="4" w:space="0" w:color="FF9900"/>
+              <w:right w:val="single" w:sz="4" w:space="0" w:color="FF9900"/>
+            </w:tcBorders>
+            <w:tcMar>
+              <w:top w:w="100" w:type="dxa"/>
+              <w:left w:w="100" w:type="dxa"/>
+              <w:bottom w:w="100" w:type="dxa"/>
+              <w:right w:w="100" w:type="dxa"/>
+            </w:tcMar>
+          </w:tcPr>
+          <w:p>
+            <w:pPr>
+              <w:pStyle w:val="Normal1"/>
+              <w:widowControl w:val="0"/>
+              <w:jc w:val="center"/>
+              <w:rPr>
+                <w:color w:val="000000" w:themeColor="text1"/>
+              </w:rPr>
+            </w:pPr>
+          </w:p>
+        </w:tc>
+        <w:tc>
+          <w:tcPr>
+            <w:tcW w:w="695" w:type="dxa"/>
+            <w:tcBorders>
+              <w:top w:val="single" w:sz="4" w:space="0" w:color="FF9900"/>
+              <w:left w:val="single" w:sz="4" w:space="0" w:color="FF9900"/>
+              <w:bottom w:val="single" w:sz="4" w:space="0" w:color="FF9900"/>
+              <w:right w:val="single" w:sz="4" w:space="0" w:color="FF9900"/>
+            </w:tcBorders>
+            <w:tcMar>
+              <w:top w:w="100" w:type="dxa"/>
+              <w:left w:w="100" w:type="dxa"/>
+              <w:bottom w:w="100" w:type="dxa"/>
+              <w:right w:w="100" w:type="dxa"/>
+            </w:tcMar>
+          </w:tcPr>
+          <w:p>
+            <w:pPr>
+              <w:pStyle w:val="Normal1"/>
+              <w:widowControl w:val="0"/>
+              <w:jc w:val="center"/>
+              <w:rPr>
+                <w:color w:val="000000" w:themeColor="text1"/>
+              </w:rPr>
+            </w:pPr>
+          </w:p>
+        </w:tc>
+        <w:tc>
+          <w:tcPr>
+            <w:tcW w:w="695" w:type="dxa"/>
+            <w:tcBorders>
+              <w:top w:val="single" w:sz="4" w:space="0" w:color="FF9900"/>
+              <w:left w:val="single" w:sz="4" w:space="0" w:color="FF9900"/>
+              <w:bottom w:val="single" w:sz="4" w:space="0" w:color="FF9900"/>
+              <w:right w:val="single" w:sz="4" w:space="0" w:color="FF9900"/>
+            </w:tcBorders>
+          </w:tcPr>
+          <w:p>
+            <w:pPr>
+              <w:pStyle w:val="Normal1"/>
+              <w:widowControl w:val="0"/>
+              <w:jc w:val="center"/>
+              <w:rPr>
+                <w:color w:val="000000" w:themeColor="text1"/>
+              </w:rPr>
+            </w:pPr>
+            <w:r>
+              <w:rPr>
+                <w:color w:val="000000" w:themeColor="text1"/>
+              </w:rPr>
+              <w:t>x</w:t>
+            </w:r>
+          </w:p>
+        </w:tc>
+        <w:tc>
+          <w:tcPr>
+            <w:tcW w:w="695" w:type="dxa"/>
+            <w:tcBorders>
+              <w:top w:val="single" w:sz="4" w:space="0" w:color="FF9900"/>
+              <w:left w:val="single" w:sz="4" w:space="0" w:color="FF9900"/>
+              <w:bottom w:val="single" w:sz="4" w:space="0" w:color="FF9900"/>
+              <w:right w:val="single" w:sz="4" w:space="0" w:color="FF9900"/>
+            </w:tcBorders>
+          </w:tcPr>
+          <w:p>
+            <w:pPr>
+              <w:pStyle w:val="Normal1"/>
+              <w:widowControl w:val="0"/>
+              <w:jc w:val="center"/>
+              <w:rPr>
+                <w:color w:val="000000" w:themeColor="text1"/>
+              </w:rPr>
+            </w:pPr>
+            <w:r>
+              <w:rPr>
+                <w:color w:val="000000" w:themeColor="text1"/>
+              </w:rPr>
+              <w:t>x</w:t>
+            </w:r>
           </w:p>
         </w:tc>
       </w:tr>
@@ -8524,27 +8896,39 @@
                 <w:color w:val="000000" w:themeColor="text1"/>
               </w:rPr>
             </w:pPr>
-          </w:p>
-        </w:tc>
-        <w:tc>
-          <w:tcPr>
-            <w:tcW w:w="695" w:type="dxa"/>
-            <w:tcBorders>
-              <w:top w:val="single" w:sz="4" w:space="0" w:color="FF9900"/>
-              <w:left w:val="single" w:sz="4" w:space="0" w:color="FF9900"/>
-              <w:bottom w:val="single" w:sz="4" w:space="0" w:color="FF9900"/>
-              <w:right w:val="single" w:sz="4" w:space="0" w:color="FF9900"/>
-            </w:tcBorders>
-          </w:tcPr>
-          <w:p>
-            <w:pPr>
-              <w:pStyle w:val="Normal1"/>
-              <w:widowControl w:val="0"/>
-              <w:jc w:val="center"/>
-              <w:rPr>
-                <w:color w:val="000000" w:themeColor="text1"/>
-              </w:rPr>
-            </w:pPr>
+            <w:r>
+              <w:rPr>
+                <w:color w:val="000000" w:themeColor="text1"/>
+              </w:rPr>
+              <w:t>x</w:t>
+            </w:r>
+          </w:p>
+        </w:tc>
+        <w:tc>
+          <w:tcPr>
+            <w:tcW w:w="695" w:type="dxa"/>
+            <w:tcBorders>
+              <w:top w:val="single" w:sz="4" w:space="0" w:color="FF9900"/>
+              <w:left w:val="single" w:sz="4" w:space="0" w:color="FF9900"/>
+              <w:bottom w:val="single" w:sz="4" w:space="0" w:color="FF9900"/>
+              <w:right w:val="single" w:sz="4" w:space="0" w:color="FF9900"/>
+            </w:tcBorders>
+          </w:tcPr>
+          <w:p>
+            <w:pPr>
+              <w:pStyle w:val="Normal1"/>
+              <w:widowControl w:val="0"/>
+              <w:jc w:val="center"/>
+              <w:rPr>
+                <w:color w:val="000000" w:themeColor="text1"/>
+              </w:rPr>
+            </w:pPr>
+            <w:r>
+              <w:rPr>
+                <w:color w:val="000000" w:themeColor="text1"/>
+              </w:rPr>
+              <w:t>x</w:t>
+            </w:r>
           </w:p>
         </w:tc>
       </w:tr>
@@ -8738,6 +9122,12 @@
                 <w:color w:val="000000" w:themeColor="text1"/>
               </w:rPr>
             </w:pPr>
+            <w:r>
+              <w:rPr>
+                <w:color w:val="000000" w:themeColor="text1"/>
+              </w:rPr>
+              <w:t>x</w:t>
+            </w:r>
           </w:p>
         </w:tc>
       </w:tr>
@@ -8856,33 +9246,45 @@
                 <w:color w:val="000000" w:themeColor="text1"/>
               </w:rPr>
             </w:pPr>
-          </w:p>
-        </w:tc>
-        <w:tc>
-          <w:tcPr>
-            <w:tcW w:w="695" w:type="dxa"/>
-            <w:tcBorders>
-              <w:top w:val="single" w:sz="4" w:space="0" w:color="FF9900"/>
-              <w:left w:val="single" w:sz="4" w:space="0" w:color="FF9900"/>
-              <w:bottom w:val="single" w:sz="4" w:space="0" w:color="FF9900"/>
-              <w:right w:val="single" w:sz="4" w:space="0" w:color="FF9900"/>
-            </w:tcBorders>
-            <w:tcMar>
-              <w:top w:w="100" w:type="dxa"/>
-              <w:left w:w="100" w:type="dxa"/>
-              <w:bottom w:w="100" w:type="dxa"/>
-              <w:right w:w="100" w:type="dxa"/>
-            </w:tcMar>
-          </w:tcPr>
-          <w:p>
-            <w:pPr>
-              <w:pStyle w:val="Normal1"/>
-              <w:widowControl w:val="0"/>
-              <w:jc w:val="center"/>
-              <w:rPr>
-                <w:color w:val="000000" w:themeColor="text1"/>
-              </w:rPr>
-            </w:pPr>
+            <w:r>
+              <w:rPr>
+                <w:color w:val="000000" w:themeColor="text1"/>
+              </w:rPr>
+              <w:t>x</w:t>
+            </w:r>
+          </w:p>
+        </w:tc>
+        <w:tc>
+          <w:tcPr>
+            <w:tcW w:w="695" w:type="dxa"/>
+            <w:tcBorders>
+              <w:top w:val="single" w:sz="4" w:space="0" w:color="FF9900"/>
+              <w:left w:val="single" w:sz="4" w:space="0" w:color="FF9900"/>
+              <w:bottom w:val="single" w:sz="4" w:space="0" w:color="FF9900"/>
+              <w:right w:val="single" w:sz="4" w:space="0" w:color="FF9900"/>
+            </w:tcBorders>
+            <w:tcMar>
+              <w:top w:w="100" w:type="dxa"/>
+              <w:left w:w="100" w:type="dxa"/>
+              <w:bottom w:w="100" w:type="dxa"/>
+              <w:right w:w="100" w:type="dxa"/>
+            </w:tcMar>
+          </w:tcPr>
+          <w:p>
+            <w:pPr>
+              <w:pStyle w:val="Normal1"/>
+              <w:widowControl w:val="0"/>
+              <w:jc w:val="center"/>
+              <w:rPr>
+                <w:color w:val="000000" w:themeColor="text1"/>
+              </w:rPr>
+            </w:pPr>
+            <w:r>
+              <w:rPr>
+                <w:color w:val="000000" w:themeColor="text1"/>
+              </w:rPr>
+              <w:t>x</w:t>
+            </w:r>
           </w:p>
         </w:tc>
         <w:tc>
@@ -9011,6 +9413,12 @@
                 <w:color w:val="000000" w:themeColor="text1"/>
               </w:rPr>
             </w:pPr>
+            <w:r>
+              <w:rPr>
+                <w:color w:val="000000" w:themeColor="text1"/>
+              </w:rPr>
+              <w:t>x</w:t>
+            </w:r>
           </w:p>
         </w:tc>
         <w:tc>
@@ -9246,27 +9654,39 @@
                 <w:color w:val="000000" w:themeColor="text1"/>
               </w:rPr>
             </w:pPr>
-          </w:p>
-        </w:tc>
-        <w:tc>
-          <w:tcPr>
-            <w:tcW w:w="695" w:type="dxa"/>
-            <w:tcBorders>
-              <w:top w:val="single" w:sz="4" w:space="0" w:color="FF9900"/>
-              <w:left w:val="single" w:sz="4" w:space="0" w:color="FF9900"/>
-              <w:bottom w:val="single" w:sz="4" w:space="0" w:color="FF9900"/>
-              <w:right w:val="single" w:sz="4" w:space="0" w:color="FF9900"/>
-            </w:tcBorders>
-          </w:tcPr>
-          <w:p>
-            <w:pPr>
-              <w:pStyle w:val="Normal1"/>
-              <w:widowControl w:val="0"/>
-              <w:jc w:val="center"/>
-              <w:rPr>
-                <w:color w:val="000000" w:themeColor="text1"/>
-              </w:rPr>
-            </w:pPr>
+            <w:r>
+              <w:rPr>
+                <w:color w:val="000000" w:themeColor="text1"/>
+              </w:rPr>
+              <w:t>x</w:t>
+            </w:r>
+          </w:p>
+        </w:tc>
+        <w:tc>
+          <w:tcPr>
+            <w:tcW w:w="695" w:type="dxa"/>
+            <w:tcBorders>
+              <w:top w:val="single" w:sz="4" w:space="0" w:color="FF9900"/>
+              <w:left w:val="single" w:sz="4" w:space="0" w:color="FF9900"/>
+              <w:bottom w:val="single" w:sz="4" w:space="0" w:color="FF9900"/>
+              <w:right w:val="single" w:sz="4" w:space="0" w:color="FF9900"/>
+            </w:tcBorders>
+          </w:tcPr>
+          <w:p>
+            <w:pPr>
+              <w:pStyle w:val="Normal1"/>
+              <w:widowControl w:val="0"/>
+              <w:jc w:val="center"/>
+              <w:rPr>
+                <w:color w:val="000000" w:themeColor="text1"/>
+              </w:rPr>
+            </w:pPr>
+            <w:r>
+              <w:rPr>
+                <w:color w:val="000000" w:themeColor="text1"/>
+              </w:rPr>
+              <w:t>x</w:t>
+            </w:r>
           </w:p>
         </w:tc>
         <w:tc>
@@ -9373,6 +9793,12 @@
                 <w:color w:val="000000" w:themeColor="text1"/>
               </w:rPr>
             </w:pPr>
+            <w:r>
+              <w:rPr>
+                <w:color w:val="000000" w:themeColor="text1"/>
+              </w:rPr>
+              <w:t>x</w:t>
+            </w:r>
           </w:p>
         </w:tc>
         <w:tc>
@@ -9554,6 +9980,12 @@
                 <w:color w:val="000000" w:themeColor="text1"/>
               </w:rPr>
             </w:pPr>
+            <w:r>
+              <w:rPr>
+                <w:color w:val="000000" w:themeColor="text1"/>
+              </w:rPr>
+              <w:t>x</w:t>
+            </w:r>
           </w:p>
         </w:tc>
         <w:tc>
@@ -9709,6 +10141,1851 @@
             <w:r>
               <w:t xml:space="preserve">Carrinho de compra </w:t>
             </w:r>
+          </w:p>
+        </w:tc>
+        <w:tc>
+          <w:tcPr>
+            <w:tcW w:w="695" w:type="dxa"/>
+            <w:tcBorders>
+              <w:top w:val="single" w:sz="4" w:space="0" w:color="FF9900"/>
+              <w:left w:val="single" w:sz="4" w:space="0" w:color="FF9900"/>
+              <w:bottom w:val="single" w:sz="4" w:space="0" w:color="FF9900"/>
+              <w:right w:val="single" w:sz="4" w:space="0" w:color="FF9900"/>
+            </w:tcBorders>
+            <w:tcMar>
+              <w:top w:w="100" w:type="dxa"/>
+              <w:left w:w="100" w:type="dxa"/>
+              <w:bottom w:w="100" w:type="dxa"/>
+              <w:right w:w="100" w:type="dxa"/>
+            </w:tcMar>
+          </w:tcPr>
+          <w:p>
+            <w:pPr>
+              <w:pStyle w:val="Normal1"/>
+              <w:widowControl w:val="0"/>
+              <w:rPr>
+                <w:color w:val="000000" w:themeColor="text1"/>
+              </w:rPr>
+            </w:pPr>
+          </w:p>
+        </w:tc>
+        <w:tc>
+          <w:tcPr>
+            <w:tcW w:w="695" w:type="dxa"/>
+            <w:tcBorders>
+              <w:top w:val="single" w:sz="4" w:space="0" w:color="FF9900"/>
+              <w:left w:val="single" w:sz="4" w:space="0" w:color="FF9900"/>
+              <w:bottom w:val="single" w:sz="4" w:space="0" w:color="FF9900"/>
+              <w:right w:val="single" w:sz="4" w:space="0" w:color="FF9900"/>
+            </w:tcBorders>
+            <w:tcMar>
+              <w:top w:w="100" w:type="dxa"/>
+              <w:left w:w="100" w:type="dxa"/>
+              <w:bottom w:w="100" w:type="dxa"/>
+              <w:right w:w="100" w:type="dxa"/>
+            </w:tcMar>
+          </w:tcPr>
+          <w:p>
+            <w:pPr>
+              <w:pStyle w:val="Normal1"/>
+              <w:widowControl w:val="0"/>
+              <w:jc w:val="center"/>
+              <w:rPr>
+                <w:color w:val="000000" w:themeColor="text1"/>
+              </w:rPr>
+            </w:pPr>
+          </w:p>
+        </w:tc>
+        <w:tc>
+          <w:tcPr>
+            <w:tcW w:w="695" w:type="dxa"/>
+            <w:tcBorders>
+              <w:top w:val="single" w:sz="4" w:space="0" w:color="FF9900"/>
+              <w:left w:val="single" w:sz="4" w:space="0" w:color="FF9900"/>
+              <w:bottom w:val="single" w:sz="4" w:space="0" w:color="FF9900"/>
+              <w:right w:val="single" w:sz="4" w:space="0" w:color="FF9900"/>
+            </w:tcBorders>
+            <w:tcMar>
+              <w:top w:w="100" w:type="dxa"/>
+              <w:left w:w="100" w:type="dxa"/>
+              <w:bottom w:w="100" w:type="dxa"/>
+              <w:right w:w="100" w:type="dxa"/>
+            </w:tcMar>
+          </w:tcPr>
+          <w:p>
+            <w:pPr>
+              <w:pStyle w:val="Normal1"/>
+              <w:widowControl w:val="0"/>
+              <w:jc w:val="center"/>
+              <w:rPr>
+                <w:color w:val="000000" w:themeColor="text1"/>
+              </w:rPr>
+            </w:pPr>
+            <w:r>
+              <w:rPr>
+                <w:color w:val="000000" w:themeColor="text1"/>
+              </w:rPr>
+              <w:t>x</w:t>
+            </w:r>
+          </w:p>
+        </w:tc>
+        <w:tc>
+          <w:tcPr>
+            <w:tcW w:w="695" w:type="dxa"/>
+            <w:tcBorders>
+              <w:top w:val="single" w:sz="4" w:space="0" w:color="FF9900"/>
+              <w:left w:val="single" w:sz="4" w:space="0" w:color="FF9900"/>
+              <w:bottom w:val="single" w:sz="4" w:space="0" w:color="FF9900"/>
+              <w:right w:val="single" w:sz="4" w:space="0" w:color="FF9900"/>
+            </w:tcBorders>
+          </w:tcPr>
+          <w:p>
+            <w:pPr>
+              <w:pStyle w:val="Normal1"/>
+              <w:widowControl w:val="0"/>
+              <w:jc w:val="center"/>
+              <w:rPr>
+                <w:color w:val="000000" w:themeColor="text1"/>
+              </w:rPr>
+            </w:pPr>
+            <w:r>
+              <w:rPr>
+                <w:color w:val="000000" w:themeColor="text1"/>
+              </w:rPr>
+              <w:t>x</w:t>
+            </w:r>
+          </w:p>
+        </w:tc>
+        <w:tc>
+          <w:tcPr>
+            <w:tcW w:w="695" w:type="dxa"/>
+            <w:tcBorders>
+              <w:top w:val="single" w:sz="4" w:space="0" w:color="FF9900"/>
+              <w:left w:val="single" w:sz="4" w:space="0" w:color="FF9900"/>
+              <w:bottom w:val="single" w:sz="4" w:space="0" w:color="FF9900"/>
+              <w:right w:val="single" w:sz="4" w:space="0" w:color="FF9900"/>
+            </w:tcBorders>
+          </w:tcPr>
+          <w:p>
+            <w:pPr>
+              <w:pStyle w:val="Normal1"/>
+              <w:widowControl w:val="0"/>
+              <w:jc w:val="center"/>
+              <w:rPr>
+                <w:color w:val="000000" w:themeColor="text1"/>
+              </w:rPr>
+            </w:pPr>
+          </w:p>
+        </w:tc>
+      </w:tr>
+      <w:tr>
+        <w:trPr>
+          <w:trHeight w:val="500"/>
+          <w:jc w:val="center"/>
+        </w:trPr>
+        <w:tc>
+          <w:tcPr>
+            <w:tcW w:w="840" w:type="dxa"/>
+            <w:tcBorders>
+              <w:top w:val="single" w:sz="4" w:space="0" w:color="FF9900"/>
+              <w:left w:val="single" w:sz="4" w:space="0" w:color="FF9900"/>
+              <w:bottom w:val="single" w:sz="4" w:space="0" w:color="FF9900"/>
+              <w:right w:val="single" w:sz="4" w:space="0" w:color="FF9900"/>
+            </w:tcBorders>
+            <w:tcMar>
+              <w:top w:w="100" w:type="dxa"/>
+              <w:left w:w="100" w:type="dxa"/>
+              <w:bottom w:w="100" w:type="dxa"/>
+              <w:right w:w="100" w:type="dxa"/>
+            </w:tcMar>
+          </w:tcPr>
+          <w:p>
+            <w:pPr>
+              <w:pStyle w:val="Normal1"/>
+              <w:widowControl w:val="0"/>
+              <w:jc w:val="center"/>
+            </w:pPr>
+            <w:r>
+              <w:t>41</w:t>
+            </w:r>
+          </w:p>
+        </w:tc>
+        <w:tc>
+          <w:tcPr>
+            <w:tcW w:w="5310" w:type="dxa"/>
+            <w:tcBorders>
+              <w:top w:val="single" w:sz="4" w:space="0" w:color="FF9900"/>
+              <w:left w:val="single" w:sz="4" w:space="0" w:color="FF9900"/>
+              <w:bottom w:val="single" w:sz="4" w:space="0" w:color="FF9900"/>
+              <w:right w:val="single" w:sz="4" w:space="0" w:color="FF9900"/>
+            </w:tcBorders>
+            <w:tcMar>
+              <w:top w:w="100" w:type="dxa"/>
+              <w:left w:w="100" w:type="dxa"/>
+              <w:bottom w:w="100" w:type="dxa"/>
+              <w:right w:w="100" w:type="dxa"/>
+            </w:tcMar>
+          </w:tcPr>
+          <w:p>
+            <w:pPr>
+              <w:pStyle w:val="Normal1"/>
+              <w:widowControl w:val="0"/>
+            </w:pPr>
+            <w:r>
+              <w:t>Contato (</w:t>
+            </w:r>
+            <w:proofErr w:type="spellStart"/>
+            <w:r>
+              <w:t>email</w:t>
+            </w:r>
+            <w:proofErr w:type="spellEnd"/>
+            <w:r>
+              <w:t>, telefone)</w:t>
+            </w:r>
+          </w:p>
+        </w:tc>
+        <w:tc>
+          <w:tcPr>
+            <w:tcW w:w="695" w:type="dxa"/>
+            <w:tcBorders>
+              <w:top w:val="single" w:sz="4" w:space="0" w:color="FF9900"/>
+              <w:left w:val="single" w:sz="4" w:space="0" w:color="FF9900"/>
+              <w:bottom w:val="single" w:sz="4" w:space="0" w:color="FF9900"/>
+              <w:right w:val="single" w:sz="4" w:space="0" w:color="FF9900"/>
+            </w:tcBorders>
+            <w:tcMar>
+              <w:top w:w="100" w:type="dxa"/>
+              <w:left w:w="100" w:type="dxa"/>
+              <w:bottom w:w="100" w:type="dxa"/>
+              <w:right w:w="100" w:type="dxa"/>
+            </w:tcMar>
+          </w:tcPr>
+          <w:p>
+            <w:pPr>
+              <w:pStyle w:val="Normal1"/>
+              <w:widowControl w:val="0"/>
+              <w:rPr>
+                <w:color w:val="000000" w:themeColor="text1"/>
+              </w:rPr>
+            </w:pPr>
+            <w:r>
+              <w:rPr>
+                <w:color w:val="000000" w:themeColor="text1"/>
+              </w:rPr>
+              <w:t>x</w:t>
+            </w:r>
+          </w:p>
+        </w:tc>
+        <w:tc>
+          <w:tcPr>
+            <w:tcW w:w="695" w:type="dxa"/>
+            <w:tcBorders>
+              <w:top w:val="single" w:sz="4" w:space="0" w:color="FF9900"/>
+              <w:left w:val="single" w:sz="4" w:space="0" w:color="FF9900"/>
+              <w:bottom w:val="single" w:sz="4" w:space="0" w:color="FF9900"/>
+              <w:right w:val="single" w:sz="4" w:space="0" w:color="FF9900"/>
+            </w:tcBorders>
+            <w:tcMar>
+              <w:top w:w="100" w:type="dxa"/>
+              <w:left w:w="100" w:type="dxa"/>
+              <w:bottom w:w="100" w:type="dxa"/>
+              <w:right w:w="100" w:type="dxa"/>
+            </w:tcMar>
+          </w:tcPr>
+          <w:p>
+            <w:pPr>
+              <w:pStyle w:val="Normal1"/>
+              <w:widowControl w:val="0"/>
+              <w:jc w:val="center"/>
+              <w:rPr>
+                <w:color w:val="000000" w:themeColor="text1"/>
+              </w:rPr>
+            </w:pPr>
+          </w:p>
+        </w:tc>
+        <w:tc>
+          <w:tcPr>
+            <w:tcW w:w="695" w:type="dxa"/>
+            <w:tcBorders>
+              <w:top w:val="single" w:sz="4" w:space="0" w:color="FF9900"/>
+              <w:left w:val="single" w:sz="4" w:space="0" w:color="FF9900"/>
+              <w:bottom w:val="single" w:sz="4" w:space="0" w:color="FF9900"/>
+              <w:right w:val="single" w:sz="4" w:space="0" w:color="FF9900"/>
+            </w:tcBorders>
+            <w:tcMar>
+              <w:top w:w="100" w:type="dxa"/>
+              <w:left w:w="100" w:type="dxa"/>
+              <w:bottom w:w="100" w:type="dxa"/>
+              <w:right w:w="100" w:type="dxa"/>
+            </w:tcMar>
+          </w:tcPr>
+          <w:p>
+            <w:pPr>
+              <w:pStyle w:val="Normal1"/>
+              <w:widowControl w:val="0"/>
+              <w:jc w:val="center"/>
+              <w:rPr>
+                <w:color w:val="000000" w:themeColor="text1"/>
+              </w:rPr>
+            </w:pPr>
+          </w:p>
+        </w:tc>
+        <w:tc>
+          <w:tcPr>
+            <w:tcW w:w="695" w:type="dxa"/>
+            <w:tcBorders>
+              <w:top w:val="single" w:sz="4" w:space="0" w:color="FF9900"/>
+              <w:left w:val="single" w:sz="4" w:space="0" w:color="FF9900"/>
+              <w:bottom w:val="single" w:sz="4" w:space="0" w:color="FF9900"/>
+              <w:right w:val="single" w:sz="4" w:space="0" w:color="FF9900"/>
+            </w:tcBorders>
+          </w:tcPr>
+          <w:p>
+            <w:pPr>
+              <w:pStyle w:val="Normal1"/>
+              <w:widowControl w:val="0"/>
+              <w:jc w:val="center"/>
+              <w:rPr>
+                <w:color w:val="000000" w:themeColor="text1"/>
+              </w:rPr>
+            </w:pPr>
+          </w:p>
+        </w:tc>
+        <w:tc>
+          <w:tcPr>
+            <w:tcW w:w="695" w:type="dxa"/>
+            <w:tcBorders>
+              <w:top w:val="single" w:sz="4" w:space="0" w:color="FF9900"/>
+              <w:left w:val="single" w:sz="4" w:space="0" w:color="FF9900"/>
+              <w:bottom w:val="single" w:sz="4" w:space="0" w:color="FF9900"/>
+              <w:right w:val="single" w:sz="4" w:space="0" w:color="FF9900"/>
+            </w:tcBorders>
+          </w:tcPr>
+          <w:p>
+            <w:pPr>
+              <w:pStyle w:val="Normal1"/>
+              <w:widowControl w:val="0"/>
+              <w:jc w:val="center"/>
+              <w:rPr>
+                <w:color w:val="000000" w:themeColor="text1"/>
+              </w:rPr>
+            </w:pPr>
+          </w:p>
+        </w:tc>
+      </w:tr>
+      <w:tr>
+        <w:trPr>
+          <w:trHeight w:val="500"/>
+          <w:jc w:val="center"/>
+        </w:trPr>
+        <w:tc>
+          <w:tcPr>
+            <w:tcW w:w="840" w:type="dxa"/>
+            <w:tcBorders>
+              <w:top w:val="single" w:sz="4" w:space="0" w:color="FF9900"/>
+              <w:left w:val="single" w:sz="4" w:space="0" w:color="FF9900"/>
+              <w:bottom w:val="single" w:sz="4" w:space="0" w:color="FF9900"/>
+              <w:right w:val="single" w:sz="4" w:space="0" w:color="FF9900"/>
+            </w:tcBorders>
+            <w:tcMar>
+              <w:top w:w="100" w:type="dxa"/>
+              <w:left w:w="100" w:type="dxa"/>
+              <w:bottom w:w="100" w:type="dxa"/>
+              <w:right w:w="100" w:type="dxa"/>
+            </w:tcMar>
+          </w:tcPr>
+          <w:p>
+            <w:pPr>
+              <w:pStyle w:val="Normal1"/>
+              <w:widowControl w:val="0"/>
+              <w:jc w:val="center"/>
+            </w:pPr>
+            <w:r>
+              <w:t>42</w:t>
+            </w:r>
+          </w:p>
+        </w:tc>
+        <w:tc>
+          <w:tcPr>
+            <w:tcW w:w="5310" w:type="dxa"/>
+            <w:tcBorders>
+              <w:top w:val="single" w:sz="4" w:space="0" w:color="FF9900"/>
+              <w:left w:val="single" w:sz="4" w:space="0" w:color="FF9900"/>
+              <w:bottom w:val="single" w:sz="4" w:space="0" w:color="FF9900"/>
+              <w:right w:val="single" w:sz="4" w:space="0" w:color="FF9900"/>
+            </w:tcBorders>
+            <w:tcMar>
+              <w:top w:w="100" w:type="dxa"/>
+              <w:left w:w="100" w:type="dxa"/>
+              <w:bottom w:w="100" w:type="dxa"/>
+              <w:right w:w="100" w:type="dxa"/>
+            </w:tcMar>
+          </w:tcPr>
+          <w:p>
+            <w:pPr>
+              <w:pStyle w:val="Normal1"/>
+              <w:widowControl w:val="0"/>
+            </w:pPr>
+            <w:r>
+              <w:t>Redes sociais</w:t>
+            </w:r>
+          </w:p>
+        </w:tc>
+        <w:tc>
+          <w:tcPr>
+            <w:tcW w:w="695" w:type="dxa"/>
+            <w:tcBorders>
+              <w:top w:val="single" w:sz="4" w:space="0" w:color="FF9900"/>
+              <w:left w:val="single" w:sz="4" w:space="0" w:color="FF9900"/>
+              <w:bottom w:val="single" w:sz="4" w:space="0" w:color="FF9900"/>
+              <w:right w:val="single" w:sz="4" w:space="0" w:color="FF9900"/>
+            </w:tcBorders>
+            <w:tcMar>
+              <w:top w:w="100" w:type="dxa"/>
+              <w:left w:w="100" w:type="dxa"/>
+              <w:bottom w:w="100" w:type="dxa"/>
+              <w:right w:w="100" w:type="dxa"/>
+            </w:tcMar>
+          </w:tcPr>
+          <w:p>
+            <w:pPr>
+              <w:pStyle w:val="Normal1"/>
+              <w:widowControl w:val="0"/>
+              <w:rPr>
+                <w:color w:val="000000" w:themeColor="text1"/>
+              </w:rPr>
+            </w:pPr>
+            <w:r>
+              <w:rPr>
+                <w:color w:val="000000" w:themeColor="text1"/>
+              </w:rPr>
+              <w:t>x</w:t>
+            </w:r>
+          </w:p>
+        </w:tc>
+        <w:tc>
+          <w:tcPr>
+            <w:tcW w:w="695" w:type="dxa"/>
+            <w:tcBorders>
+              <w:top w:val="single" w:sz="4" w:space="0" w:color="FF9900"/>
+              <w:left w:val="single" w:sz="4" w:space="0" w:color="FF9900"/>
+              <w:bottom w:val="single" w:sz="4" w:space="0" w:color="FF9900"/>
+              <w:right w:val="single" w:sz="4" w:space="0" w:color="FF9900"/>
+            </w:tcBorders>
+            <w:tcMar>
+              <w:top w:w="100" w:type="dxa"/>
+              <w:left w:w="100" w:type="dxa"/>
+              <w:bottom w:w="100" w:type="dxa"/>
+              <w:right w:w="100" w:type="dxa"/>
+            </w:tcMar>
+          </w:tcPr>
+          <w:p>
+            <w:pPr>
+              <w:pStyle w:val="Normal1"/>
+              <w:widowControl w:val="0"/>
+              <w:jc w:val="center"/>
+              <w:rPr>
+                <w:color w:val="000000" w:themeColor="text1"/>
+              </w:rPr>
+            </w:pPr>
+          </w:p>
+        </w:tc>
+        <w:tc>
+          <w:tcPr>
+            <w:tcW w:w="695" w:type="dxa"/>
+            <w:tcBorders>
+              <w:top w:val="single" w:sz="4" w:space="0" w:color="FF9900"/>
+              <w:left w:val="single" w:sz="4" w:space="0" w:color="FF9900"/>
+              <w:bottom w:val="single" w:sz="4" w:space="0" w:color="FF9900"/>
+              <w:right w:val="single" w:sz="4" w:space="0" w:color="FF9900"/>
+            </w:tcBorders>
+            <w:tcMar>
+              <w:top w:w="100" w:type="dxa"/>
+              <w:left w:w="100" w:type="dxa"/>
+              <w:bottom w:w="100" w:type="dxa"/>
+              <w:right w:w="100" w:type="dxa"/>
+            </w:tcMar>
+          </w:tcPr>
+          <w:p>
+            <w:pPr>
+              <w:pStyle w:val="Normal1"/>
+              <w:widowControl w:val="0"/>
+              <w:jc w:val="center"/>
+              <w:rPr>
+                <w:color w:val="000000" w:themeColor="text1"/>
+              </w:rPr>
+            </w:pPr>
+          </w:p>
+        </w:tc>
+        <w:tc>
+          <w:tcPr>
+            <w:tcW w:w="695" w:type="dxa"/>
+            <w:tcBorders>
+              <w:top w:val="single" w:sz="4" w:space="0" w:color="FF9900"/>
+              <w:left w:val="single" w:sz="4" w:space="0" w:color="FF9900"/>
+              <w:bottom w:val="single" w:sz="4" w:space="0" w:color="FF9900"/>
+              <w:right w:val="single" w:sz="4" w:space="0" w:color="FF9900"/>
+            </w:tcBorders>
+          </w:tcPr>
+          <w:p>
+            <w:pPr>
+              <w:pStyle w:val="Normal1"/>
+              <w:widowControl w:val="0"/>
+              <w:jc w:val="center"/>
+              <w:rPr>
+                <w:color w:val="000000" w:themeColor="text1"/>
+              </w:rPr>
+            </w:pPr>
+          </w:p>
+        </w:tc>
+        <w:tc>
+          <w:tcPr>
+            <w:tcW w:w="695" w:type="dxa"/>
+            <w:tcBorders>
+              <w:top w:val="single" w:sz="4" w:space="0" w:color="FF9900"/>
+              <w:left w:val="single" w:sz="4" w:space="0" w:color="FF9900"/>
+              <w:bottom w:val="single" w:sz="4" w:space="0" w:color="FF9900"/>
+              <w:right w:val="single" w:sz="4" w:space="0" w:color="FF9900"/>
+            </w:tcBorders>
+          </w:tcPr>
+          <w:p>
+            <w:pPr>
+              <w:pStyle w:val="Normal1"/>
+              <w:widowControl w:val="0"/>
+              <w:jc w:val="center"/>
+              <w:rPr>
+                <w:color w:val="000000" w:themeColor="text1"/>
+              </w:rPr>
+            </w:pPr>
+          </w:p>
+        </w:tc>
+      </w:tr>
+      <w:tr>
+        <w:trPr>
+          <w:trHeight w:val="500"/>
+          <w:jc w:val="center"/>
+        </w:trPr>
+        <w:tc>
+          <w:tcPr>
+            <w:tcW w:w="840" w:type="dxa"/>
+            <w:tcBorders>
+              <w:top w:val="single" w:sz="4" w:space="0" w:color="FF9900"/>
+              <w:left w:val="single" w:sz="4" w:space="0" w:color="FF9900"/>
+              <w:bottom w:val="single" w:sz="4" w:space="0" w:color="FF9900"/>
+              <w:right w:val="single" w:sz="4" w:space="0" w:color="FF9900"/>
+            </w:tcBorders>
+            <w:tcMar>
+              <w:top w:w="100" w:type="dxa"/>
+              <w:left w:w="100" w:type="dxa"/>
+              <w:bottom w:w="100" w:type="dxa"/>
+              <w:right w:w="100" w:type="dxa"/>
+            </w:tcMar>
+          </w:tcPr>
+          <w:p>
+            <w:pPr>
+              <w:pStyle w:val="Normal1"/>
+              <w:widowControl w:val="0"/>
+              <w:jc w:val="center"/>
+            </w:pPr>
+            <w:r>
+              <w:t>43</w:t>
+            </w:r>
+          </w:p>
+        </w:tc>
+        <w:tc>
+          <w:tcPr>
+            <w:tcW w:w="5310" w:type="dxa"/>
+            <w:tcBorders>
+              <w:top w:val="single" w:sz="4" w:space="0" w:color="FF9900"/>
+              <w:left w:val="single" w:sz="4" w:space="0" w:color="FF9900"/>
+              <w:bottom w:val="single" w:sz="4" w:space="0" w:color="FF9900"/>
+              <w:right w:val="single" w:sz="4" w:space="0" w:color="FF9900"/>
+            </w:tcBorders>
+            <w:tcMar>
+              <w:top w:w="100" w:type="dxa"/>
+              <w:left w:w="100" w:type="dxa"/>
+              <w:bottom w:w="100" w:type="dxa"/>
+              <w:right w:w="100" w:type="dxa"/>
+            </w:tcMar>
+          </w:tcPr>
+          <w:p>
+            <w:pPr>
+              <w:pStyle w:val="Normal1"/>
+              <w:widowControl w:val="0"/>
+            </w:pPr>
+            <w:r>
+              <w:t>Formas de entrega</w:t>
+            </w:r>
+          </w:p>
+        </w:tc>
+        <w:tc>
+          <w:tcPr>
+            <w:tcW w:w="695" w:type="dxa"/>
+            <w:tcBorders>
+              <w:top w:val="single" w:sz="4" w:space="0" w:color="FF9900"/>
+              <w:left w:val="single" w:sz="4" w:space="0" w:color="FF9900"/>
+              <w:bottom w:val="single" w:sz="4" w:space="0" w:color="FF9900"/>
+              <w:right w:val="single" w:sz="4" w:space="0" w:color="FF9900"/>
+            </w:tcBorders>
+            <w:tcMar>
+              <w:top w:w="100" w:type="dxa"/>
+              <w:left w:w="100" w:type="dxa"/>
+              <w:bottom w:w="100" w:type="dxa"/>
+              <w:right w:w="100" w:type="dxa"/>
+            </w:tcMar>
+          </w:tcPr>
+          <w:p>
+            <w:pPr>
+              <w:pStyle w:val="Normal1"/>
+              <w:widowControl w:val="0"/>
+              <w:rPr>
+                <w:color w:val="000000" w:themeColor="text1"/>
+              </w:rPr>
+            </w:pPr>
+          </w:p>
+        </w:tc>
+        <w:tc>
+          <w:tcPr>
+            <w:tcW w:w="695" w:type="dxa"/>
+            <w:tcBorders>
+              <w:top w:val="single" w:sz="4" w:space="0" w:color="FF9900"/>
+              <w:left w:val="single" w:sz="4" w:space="0" w:color="FF9900"/>
+              <w:bottom w:val="single" w:sz="4" w:space="0" w:color="FF9900"/>
+              <w:right w:val="single" w:sz="4" w:space="0" w:color="FF9900"/>
+            </w:tcBorders>
+            <w:tcMar>
+              <w:top w:w="100" w:type="dxa"/>
+              <w:left w:w="100" w:type="dxa"/>
+              <w:bottom w:w="100" w:type="dxa"/>
+              <w:right w:w="100" w:type="dxa"/>
+            </w:tcMar>
+          </w:tcPr>
+          <w:p>
+            <w:pPr>
+              <w:pStyle w:val="Normal1"/>
+              <w:widowControl w:val="0"/>
+              <w:jc w:val="center"/>
+              <w:rPr>
+                <w:color w:val="000000" w:themeColor="text1"/>
+              </w:rPr>
+            </w:pPr>
+            <w:r>
+              <w:rPr>
+                <w:color w:val="000000" w:themeColor="text1"/>
+              </w:rPr>
+              <w:t>x</w:t>
+            </w:r>
+          </w:p>
+        </w:tc>
+        <w:tc>
+          <w:tcPr>
+            <w:tcW w:w="695" w:type="dxa"/>
+            <w:tcBorders>
+              <w:top w:val="single" w:sz="4" w:space="0" w:color="FF9900"/>
+              <w:left w:val="single" w:sz="4" w:space="0" w:color="FF9900"/>
+              <w:bottom w:val="single" w:sz="4" w:space="0" w:color="FF9900"/>
+              <w:right w:val="single" w:sz="4" w:space="0" w:color="FF9900"/>
+            </w:tcBorders>
+            <w:tcMar>
+              <w:top w:w="100" w:type="dxa"/>
+              <w:left w:w="100" w:type="dxa"/>
+              <w:bottom w:w="100" w:type="dxa"/>
+              <w:right w:w="100" w:type="dxa"/>
+            </w:tcMar>
+          </w:tcPr>
+          <w:p>
+            <w:pPr>
+              <w:pStyle w:val="Normal1"/>
+              <w:widowControl w:val="0"/>
+              <w:jc w:val="center"/>
+              <w:rPr>
+                <w:color w:val="000000" w:themeColor="text1"/>
+              </w:rPr>
+            </w:pPr>
+          </w:p>
+        </w:tc>
+        <w:tc>
+          <w:tcPr>
+            <w:tcW w:w="695" w:type="dxa"/>
+            <w:tcBorders>
+              <w:top w:val="single" w:sz="4" w:space="0" w:color="FF9900"/>
+              <w:left w:val="single" w:sz="4" w:space="0" w:color="FF9900"/>
+              <w:bottom w:val="single" w:sz="4" w:space="0" w:color="FF9900"/>
+              <w:right w:val="single" w:sz="4" w:space="0" w:color="FF9900"/>
+            </w:tcBorders>
+          </w:tcPr>
+          <w:p>
+            <w:pPr>
+              <w:pStyle w:val="Normal1"/>
+              <w:widowControl w:val="0"/>
+              <w:jc w:val="center"/>
+              <w:rPr>
+                <w:color w:val="000000" w:themeColor="text1"/>
+              </w:rPr>
+            </w:pPr>
+          </w:p>
+        </w:tc>
+        <w:tc>
+          <w:tcPr>
+            <w:tcW w:w="695" w:type="dxa"/>
+            <w:tcBorders>
+              <w:top w:val="single" w:sz="4" w:space="0" w:color="FF9900"/>
+              <w:left w:val="single" w:sz="4" w:space="0" w:color="FF9900"/>
+              <w:bottom w:val="single" w:sz="4" w:space="0" w:color="FF9900"/>
+              <w:right w:val="single" w:sz="4" w:space="0" w:color="FF9900"/>
+            </w:tcBorders>
+          </w:tcPr>
+          <w:p>
+            <w:pPr>
+              <w:pStyle w:val="Normal1"/>
+              <w:widowControl w:val="0"/>
+              <w:jc w:val="center"/>
+              <w:rPr>
+                <w:color w:val="000000" w:themeColor="text1"/>
+              </w:rPr>
+            </w:pPr>
+          </w:p>
+        </w:tc>
+      </w:tr>
+      <w:tr>
+        <w:trPr>
+          <w:trHeight w:val="500"/>
+          <w:jc w:val="center"/>
+        </w:trPr>
+        <w:tc>
+          <w:tcPr>
+            <w:tcW w:w="840" w:type="dxa"/>
+            <w:tcBorders>
+              <w:top w:val="single" w:sz="4" w:space="0" w:color="FF9900"/>
+              <w:left w:val="single" w:sz="4" w:space="0" w:color="FF9900"/>
+              <w:bottom w:val="single" w:sz="4" w:space="0" w:color="FF9900"/>
+              <w:right w:val="single" w:sz="4" w:space="0" w:color="FF9900"/>
+            </w:tcBorders>
+            <w:tcMar>
+              <w:top w:w="100" w:type="dxa"/>
+              <w:left w:w="100" w:type="dxa"/>
+              <w:bottom w:w="100" w:type="dxa"/>
+              <w:right w:w="100" w:type="dxa"/>
+            </w:tcMar>
+          </w:tcPr>
+          <w:p>
+            <w:pPr>
+              <w:pStyle w:val="Normal1"/>
+              <w:widowControl w:val="0"/>
+              <w:jc w:val="center"/>
+            </w:pPr>
+            <w:r>
+              <w:t>44</w:t>
+            </w:r>
+          </w:p>
+        </w:tc>
+        <w:tc>
+          <w:tcPr>
+            <w:tcW w:w="5310" w:type="dxa"/>
+            <w:tcBorders>
+              <w:top w:val="single" w:sz="4" w:space="0" w:color="FF9900"/>
+              <w:left w:val="single" w:sz="4" w:space="0" w:color="FF9900"/>
+              <w:bottom w:val="single" w:sz="4" w:space="0" w:color="FF9900"/>
+              <w:right w:val="single" w:sz="4" w:space="0" w:color="FF9900"/>
+            </w:tcBorders>
+            <w:tcMar>
+              <w:top w:w="100" w:type="dxa"/>
+              <w:left w:w="100" w:type="dxa"/>
+              <w:bottom w:w="100" w:type="dxa"/>
+              <w:right w:w="100" w:type="dxa"/>
+            </w:tcMar>
+          </w:tcPr>
+          <w:p>
+            <w:pPr>
+              <w:pStyle w:val="Normal1"/>
+              <w:widowControl w:val="0"/>
+            </w:pPr>
+            <w:r>
+              <w:t>Horário de atendimento.</w:t>
+            </w:r>
+          </w:p>
+        </w:tc>
+        <w:tc>
+          <w:tcPr>
+            <w:tcW w:w="695" w:type="dxa"/>
+            <w:tcBorders>
+              <w:top w:val="single" w:sz="4" w:space="0" w:color="FF9900"/>
+              <w:left w:val="single" w:sz="4" w:space="0" w:color="FF9900"/>
+              <w:bottom w:val="single" w:sz="4" w:space="0" w:color="FF9900"/>
+              <w:right w:val="single" w:sz="4" w:space="0" w:color="FF9900"/>
+            </w:tcBorders>
+            <w:tcMar>
+              <w:top w:w="100" w:type="dxa"/>
+              <w:left w:w="100" w:type="dxa"/>
+              <w:bottom w:w="100" w:type="dxa"/>
+              <w:right w:w="100" w:type="dxa"/>
+            </w:tcMar>
+          </w:tcPr>
+          <w:p>
+            <w:pPr>
+              <w:pStyle w:val="Normal1"/>
+              <w:widowControl w:val="0"/>
+              <w:rPr>
+                <w:color w:val="000000" w:themeColor="text1"/>
+              </w:rPr>
+            </w:pPr>
+            <w:r>
+              <w:rPr>
+                <w:color w:val="000000" w:themeColor="text1"/>
+              </w:rPr>
+              <w:t>x</w:t>
+            </w:r>
+          </w:p>
+        </w:tc>
+        <w:tc>
+          <w:tcPr>
+            <w:tcW w:w="695" w:type="dxa"/>
+            <w:tcBorders>
+              <w:top w:val="single" w:sz="4" w:space="0" w:color="FF9900"/>
+              <w:left w:val="single" w:sz="4" w:space="0" w:color="FF9900"/>
+              <w:bottom w:val="single" w:sz="4" w:space="0" w:color="FF9900"/>
+              <w:right w:val="single" w:sz="4" w:space="0" w:color="FF9900"/>
+            </w:tcBorders>
+            <w:tcMar>
+              <w:top w:w="100" w:type="dxa"/>
+              <w:left w:w="100" w:type="dxa"/>
+              <w:bottom w:w="100" w:type="dxa"/>
+              <w:right w:w="100" w:type="dxa"/>
+            </w:tcMar>
+          </w:tcPr>
+          <w:p>
+            <w:pPr>
+              <w:pStyle w:val="Normal1"/>
+              <w:widowControl w:val="0"/>
+              <w:jc w:val="center"/>
+              <w:rPr>
+                <w:color w:val="000000" w:themeColor="text1"/>
+              </w:rPr>
+            </w:pPr>
+          </w:p>
+        </w:tc>
+        <w:tc>
+          <w:tcPr>
+            <w:tcW w:w="695" w:type="dxa"/>
+            <w:tcBorders>
+              <w:top w:val="single" w:sz="4" w:space="0" w:color="FF9900"/>
+              <w:left w:val="single" w:sz="4" w:space="0" w:color="FF9900"/>
+              <w:bottom w:val="single" w:sz="4" w:space="0" w:color="FF9900"/>
+              <w:right w:val="single" w:sz="4" w:space="0" w:color="FF9900"/>
+            </w:tcBorders>
+            <w:tcMar>
+              <w:top w:w="100" w:type="dxa"/>
+              <w:left w:w="100" w:type="dxa"/>
+              <w:bottom w:w="100" w:type="dxa"/>
+              <w:right w:w="100" w:type="dxa"/>
+            </w:tcMar>
+          </w:tcPr>
+          <w:p>
+            <w:pPr>
+              <w:pStyle w:val="Normal1"/>
+              <w:widowControl w:val="0"/>
+              <w:jc w:val="center"/>
+              <w:rPr>
+                <w:color w:val="000000" w:themeColor="text1"/>
+              </w:rPr>
+            </w:pPr>
+          </w:p>
+        </w:tc>
+        <w:tc>
+          <w:tcPr>
+            <w:tcW w:w="695" w:type="dxa"/>
+            <w:tcBorders>
+              <w:top w:val="single" w:sz="4" w:space="0" w:color="FF9900"/>
+              <w:left w:val="single" w:sz="4" w:space="0" w:color="FF9900"/>
+              <w:bottom w:val="single" w:sz="4" w:space="0" w:color="FF9900"/>
+              <w:right w:val="single" w:sz="4" w:space="0" w:color="FF9900"/>
+            </w:tcBorders>
+          </w:tcPr>
+          <w:p>
+            <w:pPr>
+              <w:pStyle w:val="Normal1"/>
+              <w:widowControl w:val="0"/>
+              <w:jc w:val="center"/>
+              <w:rPr>
+                <w:color w:val="000000" w:themeColor="text1"/>
+              </w:rPr>
+            </w:pPr>
+          </w:p>
+        </w:tc>
+        <w:tc>
+          <w:tcPr>
+            <w:tcW w:w="695" w:type="dxa"/>
+            <w:tcBorders>
+              <w:top w:val="single" w:sz="4" w:space="0" w:color="FF9900"/>
+              <w:left w:val="single" w:sz="4" w:space="0" w:color="FF9900"/>
+              <w:bottom w:val="single" w:sz="4" w:space="0" w:color="FF9900"/>
+              <w:right w:val="single" w:sz="4" w:space="0" w:color="FF9900"/>
+            </w:tcBorders>
+          </w:tcPr>
+          <w:p>
+            <w:pPr>
+              <w:pStyle w:val="Normal1"/>
+              <w:widowControl w:val="0"/>
+              <w:jc w:val="center"/>
+              <w:rPr>
+                <w:color w:val="000000" w:themeColor="text1"/>
+              </w:rPr>
+            </w:pPr>
+          </w:p>
+        </w:tc>
+      </w:tr>
+      <w:tr>
+        <w:trPr>
+          <w:trHeight w:val="500"/>
+          <w:jc w:val="center"/>
+        </w:trPr>
+        <w:tc>
+          <w:tcPr>
+            <w:tcW w:w="840" w:type="dxa"/>
+            <w:tcBorders>
+              <w:top w:val="single" w:sz="4" w:space="0" w:color="FF9900"/>
+              <w:left w:val="single" w:sz="4" w:space="0" w:color="FF9900"/>
+              <w:bottom w:val="single" w:sz="4" w:space="0" w:color="FF9900"/>
+              <w:right w:val="single" w:sz="4" w:space="0" w:color="FF9900"/>
+            </w:tcBorders>
+            <w:tcMar>
+              <w:top w:w="100" w:type="dxa"/>
+              <w:left w:w="100" w:type="dxa"/>
+              <w:bottom w:w="100" w:type="dxa"/>
+              <w:right w:w="100" w:type="dxa"/>
+            </w:tcMar>
+          </w:tcPr>
+          <w:p>
+            <w:pPr>
+              <w:pStyle w:val="Normal1"/>
+              <w:widowControl w:val="0"/>
+              <w:jc w:val="center"/>
+            </w:pPr>
+            <w:r>
+              <w:t>45</w:t>
+            </w:r>
+          </w:p>
+        </w:tc>
+        <w:tc>
+          <w:tcPr>
+            <w:tcW w:w="5310" w:type="dxa"/>
+            <w:tcBorders>
+              <w:top w:val="single" w:sz="4" w:space="0" w:color="FF9900"/>
+              <w:left w:val="single" w:sz="4" w:space="0" w:color="FF9900"/>
+              <w:bottom w:val="single" w:sz="4" w:space="0" w:color="FF9900"/>
+              <w:right w:val="single" w:sz="4" w:space="0" w:color="FF9900"/>
+            </w:tcBorders>
+            <w:tcMar>
+              <w:top w:w="100" w:type="dxa"/>
+              <w:left w:w="100" w:type="dxa"/>
+              <w:bottom w:w="100" w:type="dxa"/>
+              <w:right w:w="100" w:type="dxa"/>
+            </w:tcMar>
+          </w:tcPr>
+          <w:p>
+            <w:pPr>
+              <w:pStyle w:val="Normal1"/>
+              <w:widowControl w:val="0"/>
+            </w:pPr>
+            <w:r>
+              <w:t>Logo da gráfica</w:t>
+            </w:r>
+          </w:p>
+        </w:tc>
+        <w:tc>
+          <w:tcPr>
+            <w:tcW w:w="695" w:type="dxa"/>
+            <w:tcBorders>
+              <w:top w:val="single" w:sz="4" w:space="0" w:color="FF9900"/>
+              <w:left w:val="single" w:sz="4" w:space="0" w:color="FF9900"/>
+              <w:bottom w:val="single" w:sz="4" w:space="0" w:color="FF9900"/>
+              <w:right w:val="single" w:sz="4" w:space="0" w:color="FF9900"/>
+            </w:tcBorders>
+            <w:tcMar>
+              <w:top w:w="100" w:type="dxa"/>
+              <w:left w:w="100" w:type="dxa"/>
+              <w:bottom w:w="100" w:type="dxa"/>
+              <w:right w:w="100" w:type="dxa"/>
+            </w:tcMar>
+          </w:tcPr>
+          <w:p>
+            <w:pPr>
+              <w:pStyle w:val="Normal1"/>
+              <w:widowControl w:val="0"/>
+              <w:rPr>
+                <w:color w:val="000000" w:themeColor="text1"/>
+              </w:rPr>
+            </w:pPr>
+            <w:r>
+              <w:rPr>
+                <w:color w:val="000000" w:themeColor="text1"/>
+              </w:rPr>
+              <w:t>x</w:t>
+            </w:r>
+          </w:p>
+        </w:tc>
+        <w:tc>
+          <w:tcPr>
+            <w:tcW w:w="695" w:type="dxa"/>
+            <w:tcBorders>
+              <w:top w:val="single" w:sz="4" w:space="0" w:color="FF9900"/>
+              <w:left w:val="single" w:sz="4" w:space="0" w:color="FF9900"/>
+              <w:bottom w:val="single" w:sz="4" w:space="0" w:color="FF9900"/>
+              <w:right w:val="single" w:sz="4" w:space="0" w:color="FF9900"/>
+            </w:tcBorders>
+            <w:tcMar>
+              <w:top w:w="100" w:type="dxa"/>
+              <w:left w:w="100" w:type="dxa"/>
+              <w:bottom w:w="100" w:type="dxa"/>
+              <w:right w:w="100" w:type="dxa"/>
+            </w:tcMar>
+          </w:tcPr>
+          <w:p>
+            <w:pPr>
+              <w:pStyle w:val="Normal1"/>
+              <w:widowControl w:val="0"/>
+              <w:jc w:val="center"/>
+              <w:rPr>
+                <w:color w:val="000000" w:themeColor="text1"/>
+              </w:rPr>
+            </w:pPr>
+          </w:p>
+        </w:tc>
+        <w:tc>
+          <w:tcPr>
+            <w:tcW w:w="695" w:type="dxa"/>
+            <w:tcBorders>
+              <w:top w:val="single" w:sz="4" w:space="0" w:color="FF9900"/>
+              <w:left w:val="single" w:sz="4" w:space="0" w:color="FF9900"/>
+              <w:bottom w:val="single" w:sz="4" w:space="0" w:color="FF9900"/>
+              <w:right w:val="single" w:sz="4" w:space="0" w:color="FF9900"/>
+            </w:tcBorders>
+            <w:tcMar>
+              <w:top w:w="100" w:type="dxa"/>
+              <w:left w:w="100" w:type="dxa"/>
+              <w:bottom w:w="100" w:type="dxa"/>
+              <w:right w:w="100" w:type="dxa"/>
+            </w:tcMar>
+          </w:tcPr>
+          <w:p>
+            <w:pPr>
+              <w:pStyle w:val="Normal1"/>
+              <w:widowControl w:val="0"/>
+              <w:jc w:val="center"/>
+              <w:rPr>
+                <w:color w:val="000000" w:themeColor="text1"/>
+              </w:rPr>
+            </w:pPr>
+          </w:p>
+        </w:tc>
+        <w:tc>
+          <w:tcPr>
+            <w:tcW w:w="695" w:type="dxa"/>
+            <w:tcBorders>
+              <w:top w:val="single" w:sz="4" w:space="0" w:color="FF9900"/>
+              <w:left w:val="single" w:sz="4" w:space="0" w:color="FF9900"/>
+              <w:bottom w:val="single" w:sz="4" w:space="0" w:color="FF9900"/>
+              <w:right w:val="single" w:sz="4" w:space="0" w:color="FF9900"/>
+            </w:tcBorders>
+          </w:tcPr>
+          <w:p>
+            <w:pPr>
+              <w:pStyle w:val="Normal1"/>
+              <w:widowControl w:val="0"/>
+              <w:jc w:val="center"/>
+              <w:rPr>
+                <w:color w:val="000000" w:themeColor="text1"/>
+              </w:rPr>
+            </w:pPr>
+          </w:p>
+        </w:tc>
+        <w:tc>
+          <w:tcPr>
+            <w:tcW w:w="695" w:type="dxa"/>
+            <w:tcBorders>
+              <w:top w:val="single" w:sz="4" w:space="0" w:color="FF9900"/>
+              <w:left w:val="single" w:sz="4" w:space="0" w:color="FF9900"/>
+              <w:bottom w:val="single" w:sz="4" w:space="0" w:color="FF9900"/>
+              <w:right w:val="single" w:sz="4" w:space="0" w:color="FF9900"/>
+            </w:tcBorders>
+          </w:tcPr>
+          <w:p>
+            <w:pPr>
+              <w:pStyle w:val="Normal1"/>
+              <w:widowControl w:val="0"/>
+              <w:jc w:val="center"/>
+              <w:rPr>
+                <w:color w:val="000000" w:themeColor="text1"/>
+              </w:rPr>
+            </w:pPr>
+          </w:p>
+        </w:tc>
+      </w:tr>
+      <w:tr>
+        <w:trPr>
+          <w:trHeight w:val="500"/>
+          <w:jc w:val="center"/>
+        </w:trPr>
+        <w:tc>
+          <w:tcPr>
+            <w:tcW w:w="840" w:type="dxa"/>
+            <w:tcBorders>
+              <w:top w:val="single" w:sz="4" w:space="0" w:color="FF9900"/>
+              <w:left w:val="single" w:sz="4" w:space="0" w:color="FF9900"/>
+              <w:bottom w:val="single" w:sz="4" w:space="0" w:color="FF9900"/>
+              <w:right w:val="single" w:sz="4" w:space="0" w:color="FF9900"/>
+            </w:tcBorders>
+            <w:tcMar>
+              <w:top w:w="100" w:type="dxa"/>
+              <w:left w:w="100" w:type="dxa"/>
+              <w:bottom w:w="100" w:type="dxa"/>
+              <w:right w:w="100" w:type="dxa"/>
+            </w:tcMar>
+          </w:tcPr>
+          <w:p>
+            <w:pPr>
+              <w:pStyle w:val="Normal1"/>
+              <w:widowControl w:val="0"/>
+              <w:jc w:val="center"/>
+            </w:pPr>
+            <w:r>
+              <w:t>46</w:t>
+            </w:r>
+          </w:p>
+        </w:tc>
+        <w:tc>
+          <w:tcPr>
+            <w:tcW w:w="5310" w:type="dxa"/>
+            <w:tcBorders>
+              <w:top w:val="single" w:sz="4" w:space="0" w:color="FF9900"/>
+              <w:left w:val="single" w:sz="4" w:space="0" w:color="FF9900"/>
+              <w:bottom w:val="single" w:sz="4" w:space="0" w:color="FF9900"/>
+              <w:right w:val="single" w:sz="4" w:space="0" w:color="FF9900"/>
+            </w:tcBorders>
+            <w:tcMar>
+              <w:top w:w="100" w:type="dxa"/>
+              <w:left w:w="100" w:type="dxa"/>
+              <w:bottom w:w="100" w:type="dxa"/>
+              <w:right w:w="100" w:type="dxa"/>
+            </w:tcMar>
+          </w:tcPr>
+          <w:p>
+            <w:pPr>
+              <w:pStyle w:val="Normal1"/>
+              <w:widowControl w:val="0"/>
+            </w:pPr>
+          </w:p>
+        </w:tc>
+        <w:tc>
+          <w:tcPr>
+            <w:tcW w:w="695" w:type="dxa"/>
+            <w:tcBorders>
+              <w:top w:val="single" w:sz="4" w:space="0" w:color="FF9900"/>
+              <w:left w:val="single" w:sz="4" w:space="0" w:color="FF9900"/>
+              <w:bottom w:val="single" w:sz="4" w:space="0" w:color="FF9900"/>
+              <w:right w:val="single" w:sz="4" w:space="0" w:color="FF9900"/>
+            </w:tcBorders>
+            <w:tcMar>
+              <w:top w:w="100" w:type="dxa"/>
+              <w:left w:w="100" w:type="dxa"/>
+              <w:bottom w:w="100" w:type="dxa"/>
+              <w:right w:w="100" w:type="dxa"/>
+            </w:tcMar>
+          </w:tcPr>
+          <w:p>
+            <w:pPr>
+              <w:pStyle w:val="Normal1"/>
+              <w:widowControl w:val="0"/>
+              <w:rPr>
+                <w:color w:val="000000" w:themeColor="text1"/>
+              </w:rPr>
+            </w:pPr>
+          </w:p>
+        </w:tc>
+        <w:tc>
+          <w:tcPr>
+            <w:tcW w:w="695" w:type="dxa"/>
+            <w:tcBorders>
+              <w:top w:val="single" w:sz="4" w:space="0" w:color="FF9900"/>
+              <w:left w:val="single" w:sz="4" w:space="0" w:color="FF9900"/>
+              <w:bottom w:val="single" w:sz="4" w:space="0" w:color="FF9900"/>
+              <w:right w:val="single" w:sz="4" w:space="0" w:color="FF9900"/>
+            </w:tcBorders>
+            <w:tcMar>
+              <w:top w:w="100" w:type="dxa"/>
+              <w:left w:w="100" w:type="dxa"/>
+              <w:bottom w:w="100" w:type="dxa"/>
+              <w:right w:w="100" w:type="dxa"/>
+            </w:tcMar>
+          </w:tcPr>
+          <w:p>
+            <w:pPr>
+              <w:pStyle w:val="Normal1"/>
+              <w:widowControl w:val="0"/>
+              <w:jc w:val="center"/>
+              <w:rPr>
+                <w:color w:val="000000" w:themeColor="text1"/>
+              </w:rPr>
+            </w:pPr>
+          </w:p>
+        </w:tc>
+        <w:tc>
+          <w:tcPr>
+            <w:tcW w:w="695" w:type="dxa"/>
+            <w:tcBorders>
+              <w:top w:val="single" w:sz="4" w:space="0" w:color="FF9900"/>
+              <w:left w:val="single" w:sz="4" w:space="0" w:color="FF9900"/>
+              <w:bottom w:val="single" w:sz="4" w:space="0" w:color="FF9900"/>
+              <w:right w:val="single" w:sz="4" w:space="0" w:color="FF9900"/>
+            </w:tcBorders>
+            <w:tcMar>
+              <w:top w:w="100" w:type="dxa"/>
+              <w:left w:w="100" w:type="dxa"/>
+              <w:bottom w:w="100" w:type="dxa"/>
+              <w:right w:w="100" w:type="dxa"/>
+            </w:tcMar>
+          </w:tcPr>
+          <w:p>
+            <w:pPr>
+              <w:pStyle w:val="Normal1"/>
+              <w:widowControl w:val="0"/>
+              <w:jc w:val="center"/>
+              <w:rPr>
+                <w:color w:val="000000" w:themeColor="text1"/>
+              </w:rPr>
+            </w:pPr>
+          </w:p>
+        </w:tc>
+        <w:tc>
+          <w:tcPr>
+            <w:tcW w:w="695" w:type="dxa"/>
+            <w:tcBorders>
+              <w:top w:val="single" w:sz="4" w:space="0" w:color="FF9900"/>
+              <w:left w:val="single" w:sz="4" w:space="0" w:color="FF9900"/>
+              <w:bottom w:val="single" w:sz="4" w:space="0" w:color="FF9900"/>
+              <w:right w:val="single" w:sz="4" w:space="0" w:color="FF9900"/>
+            </w:tcBorders>
+          </w:tcPr>
+          <w:p>
+            <w:pPr>
+              <w:pStyle w:val="Normal1"/>
+              <w:widowControl w:val="0"/>
+              <w:jc w:val="center"/>
+              <w:rPr>
+                <w:color w:val="000000" w:themeColor="text1"/>
+              </w:rPr>
+            </w:pPr>
+          </w:p>
+        </w:tc>
+        <w:tc>
+          <w:tcPr>
+            <w:tcW w:w="695" w:type="dxa"/>
+            <w:tcBorders>
+              <w:top w:val="single" w:sz="4" w:space="0" w:color="FF9900"/>
+              <w:left w:val="single" w:sz="4" w:space="0" w:color="FF9900"/>
+              <w:bottom w:val="single" w:sz="4" w:space="0" w:color="FF9900"/>
+              <w:right w:val="single" w:sz="4" w:space="0" w:color="FF9900"/>
+            </w:tcBorders>
+          </w:tcPr>
+          <w:p>
+            <w:pPr>
+              <w:pStyle w:val="Normal1"/>
+              <w:widowControl w:val="0"/>
+              <w:jc w:val="center"/>
+              <w:rPr>
+                <w:color w:val="000000" w:themeColor="text1"/>
+              </w:rPr>
+            </w:pPr>
+          </w:p>
+        </w:tc>
+      </w:tr>
+      <w:tr>
+        <w:trPr>
+          <w:trHeight w:val="500"/>
+          <w:jc w:val="center"/>
+        </w:trPr>
+        <w:tc>
+          <w:tcPr>
+            <w:tcW w:w="840" w:type="dxa"/>
+            <w:tcBorders>
+              <w:top w:val="single" w:sz="4" w:space="0" w:color="FF9900"/>
+              <w:left w:val="single" w:sz="4" w:space="0" w:color="FF9900"/>
+              <w:bottom w:val="single" w:sz="4" w:space="0" w:color="FF9900"/>
+              <w:right w:val="single" w:sz="4" w:space="0" w:color="FF9900"/>
+            </w:tcBorders>
+            <w:tcMar>
+              <w:top w:w="100" w:type="dxa"/>
+              <w:left w:w="100" w:type="dxa"/>
+              <w:bottom w:w="100" w:type="dxa"/>
+              <w:right w:w="100" w:type="dxa"/>
+            </w:tcMar>
+          </w:tcPr>
+          <w:p>
+            <w:pPr>
+              <w:pStyle w:val="Normal1"/>
+              <w:widowControl w:val="0"/>
+              <w:jc w:val="center"/>
+            </w:pPr>
+            <w:r>
+              <w:t>47</w:t>
+            </w:r>
+          </w:p>
+        </w:tc>
+        <w:tc>
+          <w:tcPr>
+            <w:tcW w:w="5310" w:type="dxa"/>
+            <w:tcBorders>
+              <w:top w:val="single" w:sz="4" w:space="0" w:color="FF9900"/>
+              <w:left w:val="single" w:sz="4" w:space="0" w:color="FF9900"/>
+              <w:bottom w:val="single" w:sz="4" w:space="0" w:color="FF9900"/>
+              <w:right w:val="single" w:sz="4" w:space="0" w:color="FF9900"/>
+            </w:tcBorders>
+            <w:tcMar>
+              <w:top w:w="100" w:type="dxa"/>
+              <w:left w:w="100" w:type="dxa"/>
+              <w:bottom w:w="100" w:type="dxa"/>
+              <w:right w:w="100" w:type="dxa"/>
+            </w:tcMar>
+          </w:tcPr>
+          <w:p>
+            <w:pPr>
+              <w:pStyle w:val="Normal1"/>
+              <w:widowControl w:val="0"/>
+            </w:pPr>
+          </w:p>
+        </w:tc>
+        <w:tc>
+          <w:tcPr>
+            <w:tcW w:w="695" w:type="dxa"/>
+            <w:tcBorders>
+              <w:top w:val="single" w:sz="4" w:space="0" w:color="FF9900"/>
+              <w:left w:val="single" w:sz="4" w:space="0" w:color="FF9900"/>
+              <w:bottom w:val="single" w:sz="4" w:space="0" w:color="FF9900"/>
+              <w:right w:val="single" w:sz="4" w:space="0" w:color="FF9900"/>
+            </w:tcBorders>
+            <w:tcMar>
+              <w:top w:w="100" w:type="dxa"/>
+              <w:left w:w="100" w:type="dxa"/>
+              <w:bottom w:w="100" w:type="dxa"/>
+              <w:right w:w="100" w:type="dxa"/>
+            </w:tcMar>
+          </w:tcPr>
+          <w:p>
+            <w:pPr>
+              <w:pStyle w:val="Normal1"/>
+              <w:widowControl w:val="0"/>
+              <w:rPr>
+                <w:color w:val="000000" w:themeColor="text1"/>
+              </w:rPr>
+            </w:pPr>
+          </w:p>
+        </w:tc>
+        <w:tc>
+          <w:tcPr>
+            <w:tcW w:w="695" w:type="dxa"/>
+            <w:tcBorders>
+              <w:top w:val="single" w:sz="4" w:space="0" w:color="FF9900"/>
+              <w:left w:val="single" w:sz="4" w:space="0" w:color="FF9900"/>
+              <w:bottom w:val="single" w:sz="4" w:space="0" w:color="FF9900"/>
+              <w:right w:val="single" w:sz="4" w:space="0" w:color="FF9900"/>
+            </w:tcBorders>
+            <w:tcMar>
+              <w:top w:w="100" w:type="dxa"/>
+              <w:left w:w="100" w:type="dxa"/>
+              <w:bottom w:w="100" w:type="dxa"/>
+              <w:right w:w="100" w:type="dxa"/>
+            </w:tcMar>
+          </w:tcPr>
+          <w:p>
+            <w:pPr>
+              <w:pStyle w:val="Normal1"/>
+              <w:widowControl w:val="0"/>
+              <w:jc w:val="center"/>
+              <w:rPr>
+                <w:color w:val="000000" w:themeColor="text1"/>
+              </w:rPr>
+            </w:pPr>
+          </w:p>
+        </w:tc>
+        <w:tc>
+          <w:tcPr>
+            <w:tcW w:w="695" w:type="dxa"/>
+            <w:tcBorders>
+              <w:top w:val="single" w:sz="4" w:space="0" w:color="FF9900"/>
+              <w:left w:val="single" w:sz="4" w:space="0" w:color="FF9900"/>
+              <w:bottom w:val="single" w:sz="4" w:space="0" w:color="FF9900"/>
+              <w:right w:val="single" w:sz="4" w:space="0" w:color="FF9900"/>
+            </w:tcBorders>
+            <w:tcMar>
+              <w:top w:w="100" w:type="dxa"/>
+              <w:left w:w="100" w:type="dxa"/>
+              <w:bottom w:w="100" w:type="dxa"/>
+              <w:right w:w="100" w:type="dxa"/>
+            </w:tcMar>
+          </w:tcPr>
+          <w:p>
+            <w:pPr>
+              <w:pStyle w:val="Normal1"/>
+              <w:widowControl w:val="0"/>
+              <w:jc w:val="center"/>
+              <w:rPr>
+                <w:color w:val="000000" w:themeColor="text1"/>
+              </w:rPr>
+            </w:pPr>
+          </w:p>
+        </w:tc>
+        <w:tc>
+          <w:tcPr>
+            <w:tcW w:w="695" w:type="dxa"/>
+            <w:tcBorders>
+              <w:top w:val="single" w:sz="4" w:space="0" w:color="FF9900"/>
+              <w:left w:val="single" w:sz="4" w:space="0" w:color="FF9900"/>
+              <w:bottom w:val="single" w:sz="4" w:space="0" w:color="FF9900"/>
+              <w:right w:val="single" w:sz="4" w:space="0" w:color="FF9900"/>
+            </w:tcBorders>
+          </w:tcPr>
+          <w:p>
+            <w:pPr>
+              <w:pStyle w:val="Normal1"/>
+              <w:widowControl w:val="0"/>
+              <w:jc w:val="center"/>
+              <w:rPr>
+                <w:color w:val="000000" w:themeColor="text1"/>
+              </w:rPr>
+            </w:pPr>
+          </w:p>
+        </w:tc>
+        <w:tc>
+          <w:tcPr>
+            <w:tcW w:w="695" w:type="dxa"/>
+            <w:tcBorders>
+              <w:top w:val="single" w:sz="4" w:space="0" w:color="FF9900"/>
+              <w:left w:val="single" w:sz="4" w:space="0" w:color="FF9900"/>
+              <w:bottom w:val="single" w:sz="4" w:space="0" w:color="FF9900"/>
+              <w:right w:val="single" w:sz="4" w:space="0" w:color="FF9900"/>
+            </w:tcBorders>
+          </w:tcPr>
+          <w:p>
+            <w:pPr>
+              <w:pStyle w:val="Normal1"/>
+              <w:widowControl w:val="0"/>
+              <w:jc w:val="center"/>
+              <w:rPr>
+                <w:color w:val="000000" w:themeColor="text1"/>
+              </w:rPr>
+            </w:pPr>
+          </w:p>
+        </w:tc>
+      </w:tr>
+      <w:tr>
+        <w:trPr>
+          <w:trHeight w:val="500"/>
+          <w:jc w:val="center"/>
+        </w:trPr>
+        <w:tc>
+          <w:tcPr>
+            <w:tcW w:w="840" w:type="dxa"/>
+            <w:tcBorders>
+              <w:top w:val="single" w:sz="4" w:space="0" w:color="FF9900"/>
+              <w:left w:val="single" w:sz="4" w:space="0" w:color="FF9900"/>
+              <w:bottom w:val="single" w:sz="4" w:space="0" w:color="FF9900"/>
+              <w:right w:val="single" w:sz="4" w:space="0" w:color="FF9900"/>
+            </w:tcBorders>
+            <w:tcMar>
+              <w:top w:w="100" w:type="dxa"/>
+              <w:left w:w="100" w:type="dxa"/>
+              <w:bottom w:w="100" w:type="dxa"/>
+              <w:right w:w="100" w:type="dxa"/>
+            </w:tcMar>
+          </w:tcPr>
+          <w:p>
+            <w:pPr>
+              <w:pStyle w:val="Normal1"/>
+              <w:widowControl w:val="0"/>
+              <w:jc w:val="center"/>
+            </w:pPr>
+            <w:r>
+              <w:t>48</w:t>
+            </w:r>
+          </w:p>
+        </w:tc>
+        <w:tc>
+          <w:tcPr>
+            <w:tcW w:w="5310" w:type="dxa"/>
+            <w:tcBorders>
+              <w:top w:val="single" w:sz="4" w:space="0" w:color="FF9900"/>
+              <w:left w:val="single" w:sz="4" w:space="0" w:color="FF9900"/>
+              <w:bottom w:val="single" w:sz="4" w:space="0" w:color="FF9900"/>
+              <w:right w:val="single" w:sz="4" w:space="0" w:color="FF9900"/>
+            </w:tcBorders>
+            <w:tcMar>
+              <w:top w:w="100" w:type="dxa"/>
+              <w:left w:w="100" w:type="dxa"/>
+              <w:bottom w:w="100" w:type="dxa"/>
+              <w:right w:w="100" w:type="dxa"/>
+            </w:tcMar>
+          </w:tcPr>
+          <w:p>
+            <w:pPr>
+              <w:pStyle w:val="Normal1"/>
+              <w:widowControl w:val="0"/>
+            </w:pPr>
+          </w:p>
+        </w:tc>
+        <w:tc>
+          <w:tcPr>
+            <w:tcW w:w="695" w:type="dxa"/>
+            <w:tcBorders>
+              <w:top w:val="single" w:sz="4" w:space="0" w:color="FF9900"/>
+              <w:left w:val="single" w:sz="4" w:space="0" w:color="FF9900"/>
+              <w:bottom w:val="single" w:sz="4" w:space="0" w:color="FF9900"/>
+              <w:right w:val="single" w:sz="4" w:space="0" w:color="FF9900"/>
+            </w:tcBorders>
+            <w:tcMar>
+              <w:top w:w="100" w:type="dxa"/>
+              <w:left w:w="100" w:type="dxa"/>
+              <w:bottom w:w="100" w:type="dxa"/>
+              <w:right w:w="100" w:type="dxa"/>
+            </w:tcMar>
+          </w:tcPr>
+          <w:p>
+            <w:pPr>
+              <w:pStyle w:val="Normal1"/>
+              <w:widowControl w:val="0"/>
+              <w:rPr>
+                <w:color w:val="000000" w:themeColor="text1"/>
+              </w:rPr>
+            </w:pPr>
+          </w:p>
+        </w:tc>
+        <w:tc>
+          <w:tcPr>
+            <w:tcW w:w="695" w:type="dxa"/>
+            <w:tcBorders>
+              <w:top w:val="single" w:sz="4" w:space="0" w:color="FF9900"/>
+              <w:left w:val="single" w:sz="4" w:space="0" w:color="FF9900"/>
+              <w:bottom w:val="single" w:sz="4" w:space="0" w:color="FF9900"/>
+              <w:right w:val="single" w:sz="4" w:space="0" w:color="FF9900"/>
+            </w:tcBorders>
+            <w:tcMar>
+              <w:top w:w="100" w:type="dxa"/>
+              <w:left w:w="100" w:type="dxa"/>
+              <w:bottom w:w="100" w:type="dxa"/>
+              <w:right w:w="100" w:type="dxa"/>
+            </w:tcMar>
+          </w:tcPr>
+          <w:p>
+            <w:pPr>
+              <w:pStyle w:val="Normal1"/>
+              <w:widowControl w:val="0"/>
+              <w:jc w:val="center"/>
+              <w:rPr>
+                <w:color w:val="000000" w:themeColor="text1"/>
+              </w:rPr>
+            </w:pPr>
+          </w:p>
+        </w:tc>
+        <w:tc>
+          <w:tcPr>
+            <w:tcW w:w="695" w:type="dxa"/>
+            <w:tcBorders>
+              <w:top w:val="single" w:sz="4" w:space="0" w:color="FF9900"/>
+              <w:left w:val="single" w:sz="4" w:space="0" w:color="FF9900"/>
+              <w:bottom w:val="single" w:sz="4" w:space="0" w:color="FF9900"/>
+              <w:right w:val="single" w:sz="4" w:space="0" w:color="FF9900"/>
+            </w:tcBorders>
+            <w:tcMar>
+              <w:top w:w="100" w:type="dxa"/>
+              <w:left w:w="100" w:type="dxa"/>
+              <w:bottom w:w="100" w:type="dxa"/>
+              <w:right w:w="100" w:type="dxa"/>
+            </w:tcMar>
+          </w:tcPr>
+          <w:p>
+            <w:pPr>
+              <w:pStyle w:val="Normal1"/>
+              <w:widowControl w:val="0"/>
+              <w:jc w:val="center"/>
+              <w:rPr>
+                <w:color w:val="000000" w:themeColor="text1"/>
+              </w:rPr>
+            </w:pPr>
+          </w:p>
+        </w:tc>
+        <w:tc>
+          <w:tcPr>
+            <w:tcW w:w="695" w:type="dxa"/>
+            <w:tcBorders>
+              <w:top w:val="single" w:sz="4" w:space="0" w:color="FF9900"/>
+              <w:left w:val="single" w:sz="4" w:space="0" w:color="FF9900"/>
+              <w:bottom w:val="single" w:sz="4" w:space="0" w:color="FF9900"/>
+              <w:right w:val="single" w:sz="4" w:space="0" w:color="FF9900"/>
+            </w:tcBorders>
+          </w:tcPr>
+          <w:p>
+            <w:pPr>
+              <w:pStyle w:val="Normal1"/>
+              <w:widowControl w:val="0"/>
+              <w:jc w:val="center"/>
+              <w:rPr>
+                <w:color w:val="000000" w:themeColor="text1"/>
+              </w:rPr>
+            </w:pPr>
+          </w:p>
+        </w:tc>
+        <w:tc>
+          <w:tcPr>
+            <w:tcW w:w="695" w:type="dxa"/>
+            <w:tcBorders>
+              <w:top w:val="single" w:sz="4" w:space="0" w:color="FF9900"/>
+              <w:left w:val="single" w:sz="4" w:space="0" w:color="FF9900"/>
+              <w:bottom w:val="single" w:sz="4" w:space="0" w:color="FF9900"/>
+              <w:right w:val="single" w:sz="4" w:space="0" w:color="FF9900"/>
+            </w:tcBorders>
+          </w:tcPr>
+          <w:p>
+            <w:pPr>
+              <w:pStyle w:val="Normal1"/>
+              <w:widowControl w:val="0"/>
+              <w:jc w:val="center"/>
+              <w:rPr>
+                <w:color w:val="000000" w:themeColor="text1"/>
+              </w:rPr>
+            </w:pPr>
+          </w:p>
+        </w:tc>
+      </w:tr>
+      <w:tr>
+        <w:trPr>
+          <w:trHeight w:val="500"/>
+          <w:jc w:val="center"/>
+        </w:trPr>
+        <w:tc>
+          <w:tcPr>
+            <w:tcW w:w="840" w:type="dxa"/>
+            <w:tcBorders>
+              <w:top w:val="single" w:sz="4" w:space="0" w:color="FF9900"/>
+              <w:left w:val="single" w:sz="4" w:space="0" w:color="FF9900"/>
+              <w:bottom w:val="single" w:sz="4" w:space="0" w:color="FF9900"/>
+              <w:right w:val="single" w:sz="4" w:space="0" w:color="FF9900"/>
+            </w:tcBorders>
+            <w:tcMar>
+              <w:top w:w="100" w:type="dxa"/>
+              <w:left w:w="100" w:type="dxa"/>
+              <w:bottom w:w="100" w:type="dxa"/>
+              <w:right w:w="100" w:type="dxa"/>
+            </w:tcMar>
+          </w:tcPr>
+          <w:p>
+            <w:pPr>
+              <w:pStyle w:val="Normal1"/>
+              <w:widowControl w:val="0"/>
+              <w:jc w:val="center"/>
+            </w:pPr>
+            <w:r>
+              <w:t>49</w:t>
+            </w:r>
+          </w:p>
+        </w:tc>
+        <w:tc>
+          <w:tcPr>
+            <w:tcW w:w="5310" w:type="dxa"/>
+            <w:tcBorders>
+              <w:top w:val="single" w:sz="4" w:space="0" w:color="FF9900"/>
+              <w:left w:val="single" w:sz="4" w:space="0" w:color="FF9900"/>
+              <w:bottom w:val="single" w:sz="4" w:space="0" w:color="FF9900"/>
+              <w:right w:val="single" w:sz="4" w:space="0" w:color="FF9900"/>
+            </w:tcBorders>
+            <w:tcMar>
+              <w:top w:w="100" w:type="dxa"/>
+              <w:left w:w="100" w:type="dxa"/>
+              <w:bottom w:w="100" w:type="dxa"/>
+              <w:right w:w="100" w:type="dxa"/>
+            </w:tcMar>
+          </w:tcPr>
+          <w:p>
+            <w:pPr>
+              <w:pStyle w:val="Normal1"/>
+              <w:widowControl w:val="0"/>
+            </w:pPr>
+          </w:p>
+        </w:tc>
+        <w:tc>
+          <w:tcPr>
+            <w:tcW w:w="695" w:type="dxa"/>
+            <w:tcBorders>
+              <w:top w:val="single" w:sz="4" w:space="0" w:color="FF9900"/>
+              <w:left w:val="single" w:sz="4" w:space="0" w:color="FF9900"/>
+              <w:bottom w:val="single" w:sz="4" w:space="0" w:color="FF9900"/>
+              <w:right w:val="single" w:sz="4" w:space="0" w:color="FF9900"/>
+            </w:tcBorders>
+            <w:tcMar>
+              <w:top w:w="100" w:type="dxa"/>
+              <w:left w:w="100" w:type="dxa"/>
+              <w:bottom w:w="100" w:type="dxa"/>
+              <w:right w:w="100" w:type="dxa"/>
+            </w:tcMar>
+          </w:tcPr>
+          <w:p>
+            <w:pPr>
+              <w:pStyle w:val="Normal1"/>
+              <w:widowControl w:val="0"/>
+              <w:rPr>
+                <w:color w:val="000000" w:themeColor="text1"/>
+              </w:rPr>
+            </w:pPr>
+          </w:p>
+        </w:tc>
+        <w:tc>
+          <w:tcPr>
+            <w:tcW w:w="695" w:type="dxa"/>
+            <w:tcBorders>
+              <w:top w:val="single" w:sz="4" w:space="0" w:color="FF9900"/>
+              <w:left w:val="single" w:sz="4" w:space="0" w:color="FF9900"/>
+              <w:bottom w:val="single" w:sz="4" w:space="0" w:color="FF9900"/>
+              <w:right w:val="single" w:sz="4" w:space="0" w:color="FF9900"/>
+            </w:tcBorders>
+            <w:tcMar>
+              <w:top w:w="100" w:type="dxa"/>
+              <w:left w:w="100" w:type="dxa"/>
+              <w:bottom w:w="100" w:type="dxa"/>
+              <w:right w:w="100" w:type="dxa"/>
+            </w:tcMar>
+          </w:tcPr>
+          <w:p>
+            <w:pPr>
+              <w:pStyle w:val="Normal1"/>
+              <w:widowControl w:val="0"/>
+              <w:jc w:val="center"/>
+              <w:rPr>
+                <w:color w:val="000000" w:themeColor="text1"/>
+              </w:rPr>
+            </w:pPr>
+          </w:p>
+        </w:tc>
+        <w:tc>
+          <w:tcPr>
+            <w:tcW w:w="695" w:type="dxa"/>
+            <w:tcBorders>
+              <w:top w:val="single" w:sz="4" w:space="0" w:color="FF9900"/>
+              <w:left w:val="single" w:sz="4" w:space="0" w:color="FF9900"/>
+              <w:bottom w:val="single" w:sz="4" w:space="0" w:color="FF9900"/>
+              <w:right w:val="single" w:sz="4" w:space="0" w:color="FF9900"/>
+            </w:tcBorders>
+            <w:tcMar>
+              <w:top w:w="100" w:type="dxa"/>
+              <w:left w:w="100" w:type="dxa"/>
+              <w:bottom w:w="100" w:type="dxa"/>
+              <w:right w:w="100" w:type="dxa"/>
+            </w:tcMar>
+          </w:tcPr>
+          <w:p>
+            <w:pPr>
+              <w:pStyle w:val="Normal1"/>
+              <w:widowControl w:val="0"/>
+              <w:jc w:val="center"/>
+              <w:rPr>
+                <w:color w:val="000000" w:themeColor="text1"/>
+              </w:rPr>
+            </w:pPr>
+          </w:p>
+        </w:tc>
+        <w:tc>
+          <w:tcPr>
+            <w:tcW w:w="695" w:type="dxa"/>
+            <w:tcBorders>
+              <w:top w:val="single" w:sz="4" w:space="0" w:color="FF9900"/>
+              <w:left w:val="single" w:sz="4" w:space="0" w:color="FF9900"/>
+              <w:bottom w:val="single" w:sz="4" w:space="0" w:color="FF9900"/>
+              <w:right w:val="single" w:sz="4" w:space="0" w:color="FF9900"/>
+            </w:tcBorders>
+          </w:tcPr>
+          <w:p>
+            <w:pPr>
+              <w:pStyle w:val="Normal1"/>
+              <w:widowControl w:val="0"/>
+              <w:jc w:val="center"/>
+              <w:rPr>
+                <w:color w:val="000000" w:themeColor="text1"/>
+              </w:rPr>
+            </w:pPr>
+          </w:p>
+        </w:tc>
+        <w:tc>
+          <w:tcPr>
+            <w:tcW w:w="695" w:type="dxa"/>
+            <w:tcBorders>
+              <w:top w:val="single" w:sz="4" w:space="0" w:color="FF9900"/>
+              <w:left w:val="single" w:sz="4" w:space="0" w:color="FF9900"/>
+              <w:bottom w:val="single" w:sz="4" w:space="0" w:color="FF9900"/>
+              <w:right w:val="single" w:sz="4" w:space="0" w:color="FF9900"/>
+            </w:tcBorders>
+          </w:tcPr>
+          <w:p>
+            <w:pPr>
+              <w:pStyle w:val="Normal1"/>
+              <w:widowControl w:val="0"/>
+              <w:jc w:val="center"/>
+              <w:rPr>
+                <w:color w:val="000000" w:themeColor="text1"/>
+              </w:rPr>
+            </w:pPr>
+          </w:p>
+        </w:tc>
+      </w:tr>
+      <w:tr>
+        <w:trPr>
+          <w:trHeight w:val="500"/>
+          <w:jc w:val="center"/>
+        </w:trPr>
+        <w:tc>
+          <w:tcPr>
+            <w:tcW w:w="840" w:type="dxa"/>
+            <w:tcBorders>
+              <w:top w:val="single" w:sz="4" w:space="0" w:color="FF9900"/>
+              <w:left w:val="single" w:sz="4" w:space="0" w:color="FF9900"/>
+              <w:bottom w:val="single" w:sz="4" w:space="0" w:color="FF9900"/>
+              <w:right w:val="single" w:sz="4" w:space="0" w:color="FF9900"/>
+            </w:tcBorders>
+            <w:tcMar>
+              <w:top w:w="100" w:type="dxa"/>
+              <w:left w:w="100" w:type="dxa"/>
+              <w:bottom w:w="100" w:type="dxa"/>
+              <w:right w:w="100" w:type="dxa"/>
+            </w:tcMar>
+          </w:tcPr>
+          <w:p>
+            <w:pPr>
+              <w:pStyle w:val="Normal1"/>
+              <w:widowControl w:val="0"/>
+              <w:jc w:val="center"/>
+            </w:pPr>
+            <w:r>
+              <w:t>50</w:t>
+            </w:r>
+          </w:p>
+        </w:tc>
+        <w:tc>
+          <w:tcPr>
+            <w:tcW w:w="5310" w:type="dxa"/>
+            <w:tcBorders>
+              <w:top w:val="single" w:sz="4" w:space="0" w:color="FF9900"/>
+              <w:left w:val="single" w:sz="4" w:space="0" w:color="FF9900"/>
+              <w:bottom w:val="single" w:sz="4" w:space="0" w:color="FF9900"/>
+              <w:right w:val="single" w:sz="4" w:space="0" w:color="FF9900"/>
+            </w:tcBorders>
+            <w:tcMar>
+              <w:top w:w="100" w:type="dxa"/>
+              <w:left w:w="100" w:type="dxa"/>
+              <w:bottom w:w="100" w:type="dxa"/>
+              <w:right w:w="100" w:type="dxa"/>
+            </w:tcMar>
+          </w:tcPr>
+          <w:p>
+            <w:pPr>
+              <w:pStyle w:val="Normal1"/>
+              <w:widowControl w:val="0"/>
+            </w:pPr>
           </w:p>
         </w:tc>
         <w:tc>

</xml_diff>